<commit_message>
Ajout du dossier Issues
</commit_message>
<xml_diff>
--- a/cours/Docker/Docker quick start.docx
+++ b/cours/Docker/Docker quick start.docx
@@ -1,6 +1,6 @@
 
 <file path=word/document.xml><?xml version="1.0" encoding="utf-8"?>
-<w:document xmlns:wpc="http://schemas.microsoft.com/office/word/2010/wordprocessingCanvas" xmlns:cx="http://schemas.microsoft.com/office/drawing/2014/chartex" xmlns:cx1="http://schemas.microsoft.com/office/drawing/2015/9/8/chartex" xmlns:cx2="http://schemas.microsoft.com/office/drawing/2015/10/21/chartex" xmlns:cx3="http://schemas.microsoft.com/office/drawing/2016/5/9/chartex" xmlns:cx4="http://schemas.microsoft.com/office/drawing/2016/5/10/chartex" xmlns:cx5="http://schemas.microsoft.com/office/drawing/2016/5/11/chartex" xmlns:cx6="http://schemas.microsoft.com/office/drawing/2016/5/12/chartex" xmlns:cx7="http://schemas.microsoft.com/office/drawing/2016/5/13/chartex" xmlns:cx8="http://schemas.microsoft.com/office/drawing/2016/5/14/chartex" xmlns:mc="http://schemas.openxmlformats.org/markup-compatibility/2006" xmlns:aink="http://schemas.microsoft.com/office/drawing/2016/ink" xmlns:am3d="http://schemas.microsoft.com/office/drawing/2017/model3d" xmlns:o="urn:schemas-microsoft-com:office:office" xmlns:r="http://schemas.openxmlformats.org/officeDocument/2006/relationships" xmlns:m="http://schemas.openxmlformats.org/officeDocument/2006/math" xmlns:v="urn:schemas-microsoft-com:vml" xmlns:wp14="http://schemas.microsoft.com/office/word/2010/wordprocessingDrawing" xmlns:wp="http://schemas.openxmlformats.org/drawingml/2006/wordprocessingDrawing" xmlns:w10="urn:schemas-microsoft-com:office:word" xmlns:w="http://schemas.openxmlformats.org/wordprocessingml/2006/main" xmlns:w14="http://schemas.microsoft.com/office/word/2010/wordml" xmlns:w15="http://schemas.microsoft.com/office/word/2012/wordml" xmlns:w16cid="http://schemas.microsoft.com/office/word/2016/wordml/cid" xmlns:w16se="http://schemas.microsoft.com/office/word/2015/wordml/symex" xmlns:wpg="http://schemas.microsoft.com/office/word/2010/wordprocessingGroup" xmlns:wpi="http://schemas.microsoft.com/office/word/2010/wordprocessingInk" xmlns:wne="http://schemas.microsoft.com/office/word/2006/wordml" xmlns:wps="http://schemas.microsoft.com/office/word/2010/wordprocessingShape" mc:Ignorable="w14 w15 w16se w16cid wp14">
+<w:document xmlns:wpc="http://schemas.microsoft.com/office/word/2010/wordprocessingCanvas" xmlns:mc="http://schemas.openxmlformats.org/markup-compatibility/2006" xmlns:o="urn:schemas-microsoft-com:office:office" xmlns:r="http://schemas.openxmlformats.org/officeDocument/2006/relationships" xmlns:m="http://schemas.openxmlformats.org/officeDocument/2006/math" xmlns:v="urn:schemas-microsoft-com:vml" xmlns:wp14="http://schemas.microsoft.com/office/word/2010/wordprocessingDrawing" xmlns:wp="http://schemas.openxmlformats.org/drawingml/2006/wordprocessingDrawing" xmlns:w10="urn:schemas-microsoft-com:office:word" xmlns:w="http://schemas.openxmlformats.org/wordprocessingml/2006/main" xmlns:w14="http://schemas.microsoft.com/office/word/2010/wordml" xmlns:w15="http://schemas.microsoft.com/office/word/2012/wordml" xmlns:wpg="http://schemas.microsoft.com/office/word/2010/wordprocessingGroup" xmlns:wpi="http://schemas.microsoft.com/office/word/2010/wordprocessingInk" xmlns:wne="http://schemas.microsoft.com/office/word/2006/wordml" xmlns:wps="http://schemas.microsoft.com/office/word/2010/wordprocessingShape" mc:Ignorable="w14 w15 wp14">
   <w:body>
     <w:p>
       <w:pPr>
@@ -13,6 +13,7 @@
           <w:lang w:val="en-US"/>
         </w:rPr>
       </w:pPr>
+      <w:proofErr w:type="spellStart"/>
       <w:r>
         <w:rPr>
           <w:rFonts w:asciiTheme="majorBidi" w:hAnsiTheme="majorBidi" w:cstheme="majorBidi"/>
@@ -22,23 +23,59 @@
           <w:szCs w:val="40"/>
           <w:lang w:val="en-US"/>
         </w:rPr>
-        <w:t>Docker Quick Start ( LEGACY)</w:t>
-      </w:r>
-    </w:p>
-    <w:p>
-      <w:pPr>
+        <w:t>Docker</w:t>
+      </w:r>
+      <w:proofErr w:type="spellEnd"/>
+      <w:r>
         <w:rPr>
           <w:rFonts w:asciiTheme="majorBidi" w:hAnsiTheme="majorBidi" w:cstheme="majorBidi"/>
           <w:b/>
           <w:bCs/>
-          <w:lang w:val="en-US"/>
-        </w:rPr>
-      </w:pPr>
+          <w:sz w:val="40"/>
+          <w:szCs w:val="40"/>
+          <w:lang w:val="en-US"/>
+        </w:rPr>
+        <w:t xml:space="preserve"> Quick Start </w:t>
+      </w:r>
+      <w:proofErr w:type="gramStart"/>
       <w:r>
         <w:rPr>
           <w:rFonts w:asciiTheme="majorBidi" w:hAnsiTheme="majorBidi" w:cstheme="majorBidi"/>
           <w:b/>
           <w:bCs/>
+          <w:sz w:val="40"/>
+          <w:szCs w:val="40"/>
+          <w:lang w:val="en-US"/>
+        </w:rPr>
+        <w:t>( LEGACY</w:t>
+      </w:r>
+      <w:proofErr w:type="gramEnd"/>
+      <w:r>
+        <w:rPr>
+          <w:rFonts w:asciiTheme="majorBidi" w:hAnsiTheme="majorBidi" w:cstheme="majorBidi"/>
+          <w:b/>
+          <w:bCs/>
+          <w:sz w:val="40"/>
+          <w:szCs w:val="40"/>
+          <w:lang w:val="en-US"/>
+        </w:rPr>
+        <w:t>)</w:t>
+      </w:r>
+    </w:p>
+    <w:p>
+      <w:pPr>
+        <w:rPr>
+          <w:rFonts w:asciiTheme="majorBidi" w:hAnsiTheme="majorBidi" w:cstheme="majorBidi"/>
+          <w:b/>
+          <w:bCs/>
+          <w:lang w:val="en-US"/>
+        </w:rPr>
+      </w:pPr>
+      <w:r>
+        <w:rPr>
+          <w:rFonts w:asciiTheme="majorBidi" w:hAnsiTheme="majorBidi" w:cstheme="majorBidi"/>
+          <w:b/>
+          <w:bCs/>
           <w:lang w:val="en-US"/>
         </w:rPr>
         <w:t>Objectives</w:t>
@@ -56,20 +93,36 @@
           <w:rFonts w:asciiTheme="majorBidi" w:hAnsiTheme="majorBidi" w:cstheme="majorBidi"/>
           <w:lang w:val="en-US"/>
         </w:rPr>
-        <w:t>This course will familiarize students with the fundamentals of Docker containers, including their creation, configuration and management.</w:t>
-      </w:r>
-    </w:p>
-    <w:p>
-      <w:pPr>
-        <w:rPr>
-          <w:rFonts w:asciiTheme="majorBidi" w:hAnsiTheme="majorBidi" w:cstheme="majorBidi"/>
-          <w:lang w:val="en-US"/>
-        </w:rPr>
-      </w:pPr>
-    </w:p>
-    <w:p>
-      <w:pPr>
-        <w:pStyle w:val="Titre1"/>
+        <w:t xml:space="preserve">This course will familiarize students with the fundamentals of </w:t>
+      </w:r>
+      <w:proofErr w:type="spellStart"/>
+      <w:r>
+        <w:rPr>
+          <w:rFonts w:asciiTheme="majorBidi" w:hAnsiTheme="majorBidi" w:cstheme="majorBidi"/>
+          <w:lang w:val="en-US"/>
+        </w:rPr>
+        <w:t>Docker</w:t>
+      </w:r>
+      <w:proofErr w:type="spellEnd"/>
+      <w:r>
+        <w:rPr>
+          <w:rFonts w:asciiTheme="majorBidi" w:hAnsiTheme="majorBidi" w:cstheme="majorBidi"/>
+          <w:lang w:val="en-US"/>
+        </w:rPr>
+        <w:t xml:space="preserve"> containers, including their creation, configuration and management.</w:t>
+      </w:r>
+    </w:p>
+    <w:p>
+      <w:pPr>
+        <w:rPr>
+          <w:rFonts w:asciiTheme="majorBidi" w:hAnsiTheme="majorBidi" w:cstheme="majorBidi"/>
+          <w:lang w:val="en-US"/>
+        </w:rPr>
+      </w:pPr>
+    </w:p>
+    <w:p>
+      <w:pPr>
+        <w:pStyle w:val="Heading1"/>
         <w:rPr>
           <w:rFonts w:asciiTheme="majorBidi" w:hAnsiTheme="majorBidi"/>
         </w:rPr>
@@ -102,7 +155,25 @@
           <w:sz w:val="24"/>
           <w:szCs w:val="24"/>
         </w:rPr>
-        <w:t>On installe Docker en function de la version de notre Linux</w:t>
+        <w:t xml:space="preserve">On installe Docker en </w:t>
+      </w:r>
+      <w:proofErr w:type="spellStart"/>
+      <w:r>
+        <w:rPr>
+          <w:rFonts w:asciiTheme="majorBidi" w:hAnsiTheme="majorBidi" w:cstheme="majorBidi"/>
+          <w:sz w:val="24"/>
+          <w:szCs w:val="24"/>
+        </w:rPr>
+        <w:t>function</w:t>
+      </w:r>
+      <w:proofErr w:type="spellEnd"/>
+      <w:r>
+        <w:rPr>
+          <w:rFonts w:asciiTheme="majorBidi" w:hAnsiTheme="majorBidi" w:cstheme="majorBidi"/>
+          <w:sz w:val="24"/>
+          <w:szCs w:val="24"/>
+        </w:rPr>
+        <w:t xml:space="preserve"> de la version de notre Linux</w:t>
       </w:r>
     </w:p>
     <w:p>
@@ -135,7 +206,7 @@
     </w:p>
     <w:p>
       <w:pPr>
-        <w:pStyle w:val="Paragraphedeliste"/>
+        <w:pStyle w:val="ListParagraph"/>
         <w:numPr>
           <w:ilvl w:val="0"/>
           <w:numId w:val="1"/>
@@ -155,7 +226,7 @@
     </w:p>
     <w:p>
       <w:pPr>
-        <w:pStyle w:val="Paragraphedeliste"/>
+        <w:pStyle w:val="ListParagraph"/>
         <w:numPr>
           <w:ilvl w:val="0"/>
           <w:numId w:val="1"/>
@@ -175,7 +246,7 @@
     </w:p>
     <w:p>
       <w:pPr>
-        <w:pStyle w:val="Paragraphedeliste"/>
+        <w:pStyle w:val="ListParagraph"/>
         <w:numPr>
           <w:ilvl w:val="0"/>
           <w:numId w:val="1"/>
@@ -195,7 +266,7 @@
     </w:p>
     <w:p>
       <w:pPr>
-        <w:pStyle w:val="Paragraphedeliste"/>
+        <w:pStyle w:val="ListParagraph"/>
         <w:numPr>
           <w:ilvl w:val="0"/>
           <w:numId w:val="1"/>
@@ -210,12 +281,26 @@
         <w:rPr>
           <w:rFonts w:asciiTheme="majorBidi" w:hAnsiTheme="majorBidi" w:cstheme="majorBidi"/>
         </w:rPr>
-        <w:t>Ajout du repository Docker aux sources APT</w:t>
-      </w:r>
-    </w:p>
-    <w:p>
-      <w:pPr>
-        <w:pStyle w:val="Paragraphedeliste"/>
+        <w:t xml:space="preserve">Ajout du </w:t>
+      </w:r>
+      <w:proofErr w:type="spellStart"/>
+      <w:r>
+        <w:rPr>
+          <w:rFonts w:asciiTheme="majorBidi" w:hAnsiTheme="majorBidi" w:cstheme="majorBidi"/>
+        </w:rPr>
+        <w:t>repository</w:t>
+      </w:r>
+      <w:proofErr w:type="spellEnd"/>
+      <w:r>
+        <w:rPr>
+          <w:rFonts w:asciiTheme="majorBidi" w:hAnsiTheme="majorBidi" w:cstheme="majorBidi"/>
+        </w:rPr>
+        <w:t xml:space="preserve"> Docker aux sources APT</w:t>
+      </w:r>
+    </w:p>
+    <w:p>
+      <w:pPr>
+        <w:pStyle w:val="ListParagraph"/>
         <w:numPr>
           <w:ilvl w:val="0"/>
           <w:numId w:val="1"/>
@@ -235,7 +320,7 @@
     </w:p>
     <w:p>
       <w:pPr>
-        <w:pStyle w:val="Paragraphedeliste"/>
+        <w:pStyle w:val="ListParagraph"/>
         <w:numPr>
           <w:ilvl w:val="0"/>
           <w:numId w:val="1"/>
@@ -332,42 +417,67 @@
     </w:p>
     <w:p>
       <w:pPr>
-        <w:pStyle w:val="Titre1"/>
-        <w:rPr>
-          <w:lang w:val="en-US"/>
-        </w:rPr>
-      </w:pPr>
-      <w:r>
-        <w:rPr>
-          <w:lang w:val="en-US"/>
-        </w:rPr>
-        <w:t>The Docker Hub</w:t>
-      </w:r>
-    </w:p>
-    <w:p>
-      <w:pPr>
-        <w:rPr>
-          <w:lang w:val="en-US"/>
-        </w:rPr>
-      </w:pPr>
-    </w:p>
-    <w:p>
-      <w:pPr>
-        <w:rPr>
-          <w:rFonts w:asciiTheme="majorBidi" w:hAnsiTheme="majorBidi" w:cstheme="majorBidi"/>
-          <w:sz w:val="24"/>
-          <w:szCs w:val="24"/>
-          <w:lang w:val="en-US"/>
-        </w:rPr>
-      </w:pPr>
-      <w:r>
-        <w:rPr>
-          <w:rFonts w:asciiTheme="majorBidi" w:hAnsiTheme="majorBidi" w:cstheme="majorBidi"/>
-          <w:sz w:val="24"/>
-          <w:szCs w:val="24"/>
-          <w:lang w:val="en-US"/>
-        </w:rPr>
-        <w:t>Docker Hub is the world's largest library and community for container images</w:t>
+        <w:pStyle w:val="Heading1"/>
+        <w:rPr>
+          <w:lang w:val="en-US"/>
+        </w:rPr>
+      </w:pPr>
+      <w:r>
+        <w:rPr>
+          <w:lang w:val="en-US"/>
+        </w:rPr>
+        <w:t xml:space="preserve">The </w:t>
+      </w:r>
+      <w:proofErr w:type="spellStart"/>
+      <w:r>
+        <w:rPr>
+          <w:lang w:val="en-US"/>
+        </w:rPr>
+        <w:t>Docker</w:t>
+      </w:r>
+      <w:proofErr w:type="spellEnd"/>
+      <w:r>
+        <w:rPr>
+          <w:lang w:val="en-US"/>
+        </w:rPr>
+        <w:t xml:space="preserve"> Hub</w:t>
+      </w:r>
+    </w:p>
+    <w:p>
+      <w:pPr>
+        <w:rPr>
+          <w:lang w:val="en-US"/>
+        </w:rPr>
+      </w:pPr>
+    </w:p>
+    <w:p>
+      <w:pPr>
+        <w:rPr>
+          <w:rFonts w:asciiTheme="majorBidi" w:hAnsiTheme="majorBidi" w:cstheme="majorBidi"/>
+          <w:sz w:val="24"/>
+          <w:szCs w:val="24"/>
+          <w:lang w:val="en-US"/>
+        </w:rPr>
+      </w:pPr>
+      <w:proofErr w:type="spellStart"/>
+      <w:r>
+        <w:rPr>
+          <w:rFonts w:asciiTheme="majorBidi" w:hAnsiTheme="majorBidi" w:cstheme="majorBidi"/>
+          <w:sz w:val="24"/>
+          <w:szCs w:val="24"/>
+          <w:lang w:val="en-US"/>
+        </w:rPr>
+        <w:t>Docker</w:t>
+      </w:r>
+      <w:proofErr w:type="spellEnd"/>
+      <w:r>
+        <w:rPr>
+          <w:rFonts w:asciiTheme="majorBidi" w:hAnsiTheme="majorBidi" w:cstheme="majorBidi"/>
+          <w:sz w:val="24"/>
+          <w:szCs w:val="24"/>
+          <w:lang w:val="en-US"/>
+        </w:rPr>
+        <w:t xml:space="preserve"> Hub is the world's largest library and community for container images</w:t>
       </w:r>
       <w:r>
         <w:rPr>
@@ -472,21 +582,39 @@
           <w:sz w:val="24"/>
           <w:szCs w:val="24"/>
         </w:rPr>
-        <w:t xml:space="preserve"> debian </w:t>
-      </w:r>
-    </w:p>
-    <w:p>
-      <w:pPr>
-        <w:rPr>
-          <w:rFonts w:asciiTheme="majorBidi" w:hAnsiTheme="majorBidi" w:cstheme="majorBidi"/>
-          <w:sz w:val="24"/>
-          <w:szCs w:val="24"/>
-        </w:rPr>
-      </w:pPr>
-    </w:p>
-    <w:p>
-      <w:pPr>
-        <w:pStyle w:val="Titre1"/>
+        <w:t xml:space="preserve"> </w:t>
+      </w:r>
+      <w:proofErr w:type="spellStart"/>
+      <w:r>
+        <w:rPr>
+          <w:rFonts w:asciiTheme="majorBidi" w:hAnsiTheme="majorBidi" w:cstheme="majorBidi"/>
+          <w:sz w:val="24"/>
+          <w:szCs w:val="24"/>
+        </w:rPr>
+        <w:t>debian</w:t>
+      </w:r>
+      <w:proofErr w:type="spellEnd"/>
+      <w:r>
+        <w:rPr>
+          <w:rFonts w:asciiTheme="majorBidi" w:hAnsiTheme="majorBidi" w:cstheme="majorBidi"/>
+          <w:sz w:val="24"/>
+          <w:szCs w:val="24"/>
+        </w:rPr>
+        <w:t xml:space="preserve"> </w:t>
+      </w:r>
+    </w:p>
+    <w:p>
+      <w:pPr>
+        <w:rPr>
+          <w:rFonts w:asciiTheme="majorBidi" w:hAnsiTheme="majorBidi" w:cstheme="majorBidi"/>
+          <w:sz w:val="24"/>
+          <w:szCs w:val="24"/>
+        </w:rPr>
+      </w:pPr>
+    </w:p>
+    <w:p>
+      <w:pPr>
+        <w:pStyle w:val="Heading1"/>
         <w:rPr>
           <w:lang w:val="en-US"/>
         </w:rPr>
@@ -572,18 +700,60 @@
           <w:szCs w:val="24"/>
           <w:lang w:val="en-US"/>
         </w:rPr>
-        <w:t>We can do a search from the terminal with the command : docker search, ex :</w:t>
-      </w:r>
-    </w:p>
-    <w:p>
-      <w:pPr>
-        <w:rPr>
-          <w:rFonts w:asciiTheme="majorBidi" w:hAnsiTheme="majorBidi" w:cstheme="majorBidi"/>
-          <w:sz w:val="24"/>
-          <w:szCs w:val="24"/>
-          <w:lang w:val="en-US"/>
-        </w:rPr>
-      </w:pPr>
+        <w:t xml:space="preserve">We can do a search from the terminal with the </w:t>
+      </w:r>
+      <w:proofErr w:type="gramStart"/>
+      <w:r>
+        <w:rPr>
+          <w:rFonts w:asciiTheme="majorBidi" w:hAnsiTheme="majorBidi" w:cstheme="majorBidi"/>
+          <w:sz w:val="24"/>
+          <w:szCs w:val="24"/>
+          <w:lang w:val="en-US"/>
+        </w:rPr>
+        <w:t>command :</w:t>
+      </w:r>
+      <w:proofErr w:type="gramEnd"/>
+      <w:r>
+        <w:rPr>
+          <w:rFonts w:asciiTheme="majorBidi" w:hAnsiTheme="majorBidi" w:cstheme="majorBidi"/>
+          <w:sz w:val="24"/>
+          <w:szCs w:val="24"/>
+          <w:lang w:val="en-US"/>
+        </w:rPr>
+        <w:t xml:space="preserve"> </w:t>
+      </w:r>
+      <w:proofErr w:type="spellStart"/>
+      <w:r>
+        <w:rPr>
+          <w:rFonts w:asciiTheme="majorBidi" w:hAnsiTheme="majorBidi" w:cstheme="majorBidi"/>
+          <w:sz w:val="24"/>
+          <w:szCs w:val="24"/>
+          <w:lang w:val="en-US"/>
+        </w:rPr>
+        <w:t>docker</w:t>
+      </w:r>
+      <w:proofErr w:type="spellEnd"/>
+      <w:r>
+        <w:rPr>
+          <w:rFonts w:asciiTheme="majorBidi" w:hAnsiTheme="majorBidi" w:cstheme="majorBidi"/>
+          <w:sz w:val="24"/>
+          <w:szCs w:val="24"/>
+          <w:lang w:val="en-US"/>
+        </w:rPr>
+        <w:t xml:space="preserve"> search, ex :</w:t>
+      </w:r>
+    </w:p>
+    <w:p>
+      <w:pPr>
+        <w:rPr>
+          <w:rFonts w:asciiTheme="majorBidi" w:hAnsiTheme="majorBidi" w:cstheme="majorBidi"/>
+          <w:sz w:val="24"/>
+          <w:szCs w:val="24"/>
+          <w:lang w:val="en-US"/>
+        </w:rPr>
+      </w:pPr>
+      <w:proofErr w:type="spellStart"/>
+      <w:proofErr w:type="gramStart"/>
       <w:r>
         <w:rPr>
           <w:rFonts w:asciiTheme="majorBidi" w:hAnsiTheme="majorBidi" w:cstheme="majorBidi"/>
@@ -594,27 +764,10 @@
           <w:lang w:val="en-US"/>
         </w:rPr>
         <w:lastRenderedPageBreak/>
-        <w:t>docker search</w:t>
-      </w:r>
-      <w:r>
-        <w:rPr>
-          <w:rFonts w:asciiTheme="majorBidi" w:hAnsiTheme="majorBidi" w:cstheme="majorBidi"/>
-          <w:sz w:val="24"/>
-          <w:szCs w:val="24"/>
-          <w:lang w:val="en-US"/>
-        </w:rPr>
-        <w:t xml:space="preserve"> centos</w:t>
-      </w:r>
-    </w:p>
-    <w:p>
-      <w:pPr>
-        <w:rPr>
-          <w:rFonts w:asciiTheme="majorBidi" w:hAnsiTheme="majorBidi" w:cstheme="majorBidi"/>
-          <w:sz w:val="24"/>
-          <w:szCs w:val="24"/>
-          <w:lang w:val="en-US"/>
-        </w:rPr>
-      </w:pPr>
+        <w:t>docker</w:t>
+      </w:r>
+      <w:proofErr w:type="spellEnd"/>
+      <w:proofErr w:type="gramEnd"/>
       <w:r>
         <w:rPr>
           <w:rFonts w:asciiTheme="majorBidi" w:hAnsiTheme="majorBidi" w:cstheme="majorBidi"/>
@@ -624,7 +777,52 @@
           <w:szCs w:val="24"/>
           <w:lang w:val="en-US"/>
         </w:rPr>
-        <w:t>docker pull</w:t>
+        <w:t xml:space="preserve"> search</w:t>
+      </w:r>
+      <w:r>
+        <w:rPr>
+          <w:rFonts w:asciiTheme="majorBidi" w:hAnsiTheme="majorBidi" w:cstheme="majorBidi"/>
+          <w:sz w:val="24"/>
+          <w:szCs w:val="24"/>
+          <w:lang w:val="en-US"/>
+        </w:rPr>
+        <w:t xml:space="preserve"> centos</w:t>
+      </w:r>
+    </w:p>
+    <w:p>
+      <w:pPr>
+        <w:rPr>
+          <w:rFonts w:asciiTheme="majorBidi" w:hAnsiTheme="majorBidi" w:cstheme="majorBidi"/>
+          <w:sz w:val="24"/>
+          <w:szCs w:val="24"/>
+          <w:lang w:val="en-US"/>
+        </w:rPr>
+      </w:pPr>
+      <w:proofErr w:type="spellStart"/>
+      <w:proofErr w:type="gramStart"/>
+      <w:r>
+        <w:rPr>
+          <w:rFonts w:asciiTheme="majorBidi" w:hAnsiTheme="majorBidi" w:cstheme="majorBidi"/>
+          <w:b/>
+          <w:bCs/>
+          <w:sz w:val="24"/>
+          <w:szCs w:val="24"/>
+          <w:lang w:val="en-US"/>
+        </w:rPr>
+        <w:t>docker</w:t>
+      </w:r>
+      <w:proofErr w:type="spellEnd"/>
+      <w:proofErr w:type="gramEnd"/>
+      <w:r>
+        <w:rPr>
+          <w:rFonts w:asciiTheme="majorBidi" w:hAnsiTheme="majorBidi" w:cstheme="majorBidi"/>
+          <w:b/>
+          <w:bCs/>
+          <w:sz w:val="24"/>
+          <w:szCs w:val="24"/>
+          <w:lang w:val="en-US"/>
+        </w:rPr>
+        <w:t xml:space="preserve"> pull</w:t>
       </w:r>
       <w:r>
         <w:rPr>
@@ -670,7 +868,78 @@
           <w:szCs w:val="24"/>
           <w:lang w:val="en-US"/>
         </w:rPr>
-        <w:t xml:space="preserve"> docker run hello-world:latest, docker will run a container whose only goal is to display the message : “ hello world”.</w:t>
+        <w:t xml:space="preserve"> </w:t>
+      </w:r>
+      <w:proofErr w:type="spellStart"/>
+      <w:r>
+        <w:rPr>
+          <w:rFonts w:asciiTheme="majorBidi" w:hAnsiTheme="majorBidi" w:cstheme="majorBidi"/>
+          <w:sz w:val="24"/>
+          <w:szCs w:val="24"/>
+          <w:lang w:val="en-US"/>
+        </w:rPr>
+        <w:t>docker</w:t>
+      </w:r>
+      <w:proofErr w:type="spellEnd"/>
+      <w:r>
+        <w:rPr>
+          <w:rFonts w:asciiTheme="majorBidi" w:hAnsiTheme="majorBidi" w:cstheme="majorBidi"/>
+          <w:sz w:val="24"/>
+          <w:szCs w:val="24"/>
+          <w:lang w:val="en-US"/>
+        </w:rPr>
+        <w:t xml:space="preserve"> run </w:t>
+      </w:r>
+      <w:proofErr w:type="spellStart"/>
+      <w:r>
+        <w:rPr>
+          <w:rFonts w:asciiTheme="majorBidi" w:hAnsiTheme="majorBidi" w:cstheme="majorBidi"/>
+          <w:sz w:val="24"/>
+          <w:szCs w:val="24"/>
+          <w:lang w:val="en-US"/>
+        </w:rPr>
+        <w:t>hello-world</w:t>
+      </w:r>
+      <w:proofErr w:type="gramStart"/>
+      <w:r>
+        <w:rPr>
+          <w:rFonts w:asciiTheme="majorBidi" w:hAnsiTheme="majorBidi" w:cstheme="majorBidi"/>
+          <w:sz w:val="24"/>
+          <w:szCs w:val="24"/>
+          <w:lang w:val="en-US"/>
+        </w:rPr>
+        <w:t>:latest</w:t>
+      </w:r>
+      <w:proofErr w:type="spellEnd"/>
+      <w:proofErr w:type="gramEnd"/>
+      <w:r>
+        <w:rPr>
+          <w:rFonts w:asciiTheme="majorBidi" w:hAnsiTheme="majorBidi" w:cstheme="majorBidi"/>
+          <w:sz w:val="24"/>
+          <w:szCs w:val="24"/>
+          <w:lang w:val="en-US"/>
+        </w:rPr>
+        <w:t xml:space="preserve">, </w:t>
+      </w:r>
+      <w:proofErr w:type="spellStart"/>
+      <w:r>
+        <w:rPr>
+          <w:rFonts w:asciiTheme="majorBidi" w:hAnsiTheme="majorBidi" w:cstheme="majorBidi"/>
+          <w:sz w:val="24"/>
+          <w:szCs w:val="24"/>
+          <w:lang w:val="en-US"/>
+        </w:rPr>
+        <w:t>docker</w:t>
+      </w:r>
+      <w:proofErr w:type="spellEnd"/>
+      <w:r>
+        <w:rPr>
+          <w:rFonts w:asciiTheme="majorBidi" w:hAnsiTheme="majorBidi" w:cstheme="majorBidi"/>
+          <w:sz w:val="24"/>
+          <w:szCs w:val="24"/>
+          <w:lang w:val="en-US"/>
+        </w:rPr>
+        <w:t xml:space="preserve"> will run a container whose only goal is to display the message : “ hello world”.</w:t>
       </w:r>
     </w:p>
     <w:p>
@@ -724,6 +993,7 @@
       <w:r>
         <w:rPr>
           <w:noProof/>
+          <w:lang w:eastAsia="fr-FR"/>
         </w:rPr>
         <w:drawing>
           <wp:inline distT="0" distB="0" distL="0" distR="0" wp14:anchorId="5C6A075F" wp14:editId="646CFCF9">
@@ -778,16 +1048,56 @@
           <w:szCs w:val="24"/>
           <w:lang w:val="en-US"/>
         </w:rPr>
-        <w:t>So we can type either</w:t>
-      </w:r>
-      <w:r>
-        <w:rPr>
-          <w:rFonts w:asciiTheme="majorBidi" w:hAnsiTheme="majorBidi" w:cstheme="majorBidi"/>
-          <w:sz w:val="24"/>
-          <w:szCs w:val="24"/>
-          <w:lang w:val="en-US"/>
-        </w:rPr>
-        <w:t> : docker run he</w:t>
+        <w:t xml:space="preserve">So we can type </w:t>
+      </w:r>
+      <w:proofErr w:type="gramStart"/>
+      <w:r>
+        <w:rPr>
+          <w:rFonts w:asciiTheme="majorBidi" w:hAnsiTheme="majorBidi" w:cstheme="majorBidi"/>
+          <w:sz w:val="24"/>
+          <w:szCs w:val="24"/>
+          <w:lang w:val="en-US"/>
+        </w:rPr>
+        <w:t>either</w:t>
+      </w:r>
+      <w:r>
+        <w:rPr>
+          <w:rFonts w:asciiTheme="majorBidi" w:hAnsiTheme="majorBidi" w:cstheme="majorBidi"/>
+          <w:sz w:val="24"/>
+          <w:szCs w:val="24"/>
+          <w:lang w:val="en-US"/>
+        </w:rPr>
+        <w:t> :</w:t>
+      </w:r>
+      <w:proofErr w:type="gramEnd"/>
+      <w:r>
+        <w:rPr>
+          <w:rFonts w:asciiTheme="majorBidi" w:hAnsiTheme="majorBidi" w:cstheme="majorBidi"/>
+          <w:sz w:val="24"/>
+          <w:szCs w:val="24"/>
+          <w:lang w:val="en-US"/>
+        </w:rPr>
+        <w:t xml:space="preserve"> </w:t>
+      </w:r>
+      <w:proofErr w:type="spellStart"/>
+      <w:r>
+        <w:rPr>
+          <w:rFonts w:asciiTheme="majorBidi" w:hAnsiTheme="majorBidi" w:cstheme="majorBidi"/>
+          <w:sz w:val="24"/>
+          <w:szCs w:val="24"/>
+          <w:lang w:val="en-US"/>
+        </w:rPr>
+        <w:t>docker</w:t>
+      </w:r>
+      <w:proofErr w:type="spellEnd"/>
+      <w:r>
+        <w:rPr>
+          <w:rFonts w:asciiTheme="majorBidi" w:hAnsiTheme="majorBidi" w:cstheme="majorBidi"/>
+          <w:sz w:val="24"/>
+          <w:szCs w:val="24"/>
+          <w:lang w:val="en-US"/>
+        </w:rPr>
+        <w:t xml:space="preserve"> run he</w:t>
       </w:r>
       <w:r>
         <w:rPr>
@@ -814,7 +1124,27 @@
           <w:szCs w:val="24"/>
           <w:lang w:val="en-US"/>
         </w:rPr>
-        <w:t xml:space="preserve"> docker run fce289e99eb9</w:t>
+        <w:t xml:space="preserve"> </w:t>
+      </w:r>
+      <w:proofErr w:type="spellStart"/>
+      <w:r>
+        <w:rPr>
+          <w:rFonts w:asciiTheme="majorBidi" w:hAnsiTheme="majorBidi" w:cstheme="majorBidi"/>
+          <w:sz w:val="24"/>
+          <w:szCs w:val="24"/>
+          <w:lang w:val="en-US"/>
+        </w:rPr>
+        <w:t>docker</w:t>
+      </w:r>
+      <w:proofErr w:type="spellEnd"/>
+      <w:r>
+        <w:rPr>
+          <w:rFonts w:asciiTheme="majorBidi" w:hAnsiTheme="majorBidi" w:cstheme="majorBidi"/>
+          <w:sz w:val="24"/>
+          <w:szCs w:val="24"/>
+          <w:lang w:val="en-US"/>
+        </w:rPr>
+        <w:t xml:space="preserve"> run fce289e99eb9</w:t>
       </w:r>
     </w:p>
     <w:p>
@@ -859,59 +1189,9 @@
           <w:sz w:val="24"/>
           <w:szCs w:val="24"/>
         </w:rPr>
-        <w:t>docker inspect</w:t>
-      </w:r>
-      <w:r>
-        <w:rPr>
-          <w:rFonts w:asciiTheme="majorBidi" w:hAnsiTheme="majorBidi" w:cstheme="majorBidi"/>
-          <w:sz w:val="24"/>
-          <w:szCs w:val="24"/>
-        </w:rPr>
-        <w:t xml:space="preserve"> debain</w:t>
-      </w:r>
-    </w:p>
-    <w:p>
-      <w:pPr>
-        <w:rPr>
-          <w:rFonts w:asciiTheme="majorBidi" w:hAnsiTheme="majorBidi" w:cstheme="majorBidi"/>
-          <w:sz w:val="24"/>
-          <w:szCs w:val="24"/>
-        </w:rPr>
-      </w:pPr>
-    </w:p>
-    <w:p>
-      <w:pPr>
-        <w:pStyle w:val="Titre1"/>
-        <w:rPr>
-          <w:lang w:val="en-US"/>
-        </w:rPr>
-      </w:pPr>
-      <w:r>
-        <w:rPr>
-          <w:lang w:val="en-US"/>
-        </w:rPr>
-        <w:t>Running containers</w:t>
-      </w:r>
-    </w:p>
-    <w:p>
-      <w:pPr>
-        <w:rPr>
-          <w:rFonts w:asciiTheme="majorBidi" w:hAnsiTheme="majorBidi" w:cstheme="majorBidi"/>
-          <w:sz w:val="24"/>
-          <w:szCs w:val="24"/>
-          <w:lang w:val="en-US"/>
-        </w:rPr>
-      </w:pPr>
-    </w:p>
-    <w:p>
-      <w:pPr>
-        <w:rPr>
-          <w:rFonts w:asciiTheme="majorBidi" w:hAnsiTheme="majorBidi" w:cstheme="majorBidi"/>
-          <w:sz w:val="24"/>
-          <w:szCs w:val="24"/>
-          <w:lang w:val="en-US"/>
-        </w:rPr>
-      </w:pPr>
+        <w:t xml:space="preserve">docker </w:t>
+      </w:r>
+      <w:proofErr w:type="spellStart"/>
       <w:r>
         <w:rPr>
           <w:rFonts w:asciiTheme="majorBidi" w:hAnsiTheme="majorBidi" w:cstheme="majorBidi"/>
@@ -919,10 +1199,73 @@
           <w:bCs/>
           <w:sz w:val="24"/>
           <w:szCs w:val="24"/>
-          <w:lang w:val="en-US"/>
-        </w:rPr>
-        <w:t>d</w:t>
-      </w:r>
+        </w:rPr>
+        <w:t>inspect</w:t>
+      </w:r>
+      <w:proofErr w:type="spellEnd"/>
+      <w:r>
+        <w:rPr>
+          <w:rFonts w:asciiTheme="majorBidi" w:hAnsiTheme="majorBidi" w:cstheme="majorBidi"/>
+          <w:sz w:val="24"/>
+          <w:szCs w:val="24"/>
+        </w:rPr>
+        <w:t xml:space="preserve"> </w:t>
+      </w:r>
+      <w:proofErr w:type="spellStart"/>
+      <w:r>
+        <w:rPr>
+          <w:rFonts w:asciiTheme="majorBidi" w:hAnsiTheme="majorBidi" w:cstheme="majorBidi"/>
+          <w:sz w:val="24"/>
+          <w:szCs w:val="24"/>
+        </w:rPr>
+        <w:t>debain</w:t>
+      </w:r>
+      <w:proofErr w:type="spellEnd"/>
+    </w:p>
+    <w:p>
+      <w:pPr>
+        <w:rPr>
+          <w:rFonts w:asciiTheme="majorBidi" w:hAnsiTheme="majorBidi" w:cstheme="majorBidi"/>
+          <w:sz w:val="24"/>
+          <w:szCs w:val="24"/>
+        </w:rPr>
+      </w:pPr>
+    </w:p>
+    <w:p>
+      <w:pPr>
+        <w:pStyle w:val="Heading1"/>
+        <w:rPr>
+          <w:lang w:val="en-US"/>
+        </w:rPr>
+      </w:pPr>
+      <w:r>
+        <w:rPr>
+          <w:lang w:val="en-US"/>
+        </w:rPr>
+        <w:t>Running containers</w:t>
+      </w:r>
+    </w:p>
+    <w:p>
+      <w:pPr>
+        <w:rPr>
+          <w:rFonts w:asciiTheme="majorBidi" w:hAnsiTheme="majorBidi" w:cstheme="majorBidi"/>
+          <w:sz w:val="24"/>
+          <w:szCs w:val="24"/>
+          <w:lang w:val="en-US"/>
+        </w:rPr>
+      </w:pPr>
+    </w:p>
+    <w:p>
+      <w:pPr>
+        <w:rPr>
+          <w:rFonts w:asciiTheme="majorBidi" w:hAnsiTheme="majorBidi" w:cstheme="majorBidi"/>
+          <w:sz w:val="24"/>
+          <w:szCs w:val="24"/>
+          <w:lang w:val="en-US"/>
+        </w:rPr>
+      </w:pPr>
+      <w:proofErr w:type="spellStart"/>
+      <w:proofErr w:type="gramStart"/>
       <w:r>
         <w:rPr>
           <w:rFonts w:asciiTheme="majorBidi" w:hAnsiTheme="majorBidi" w:cstheme="majorBidi"/>
@@ -932,7 +1275,7 @@
           <w:szCs w:val="24"/>
           <w:lang w:val="en-US"/>
         </w:rPr>
-        <w:t>ocker</w:t>
+        <w:t>d</w:t>
       </w:r>
       <w:r>
         <w:rPr>
@@ -943,138 +1286,11 @@
           <w:szCs w:val="24"/>
           <w:lang w:val="en-US"/>
         </w:rPr>
-        <w:t xml:space="preserve"> ps</w:t>
-      </w:r>
-      <w:r>
-        <w:rPr>
-          <w:rFonts w:asciiTheme="majorBidi" w:hAnsiTheme="majorBidi" w:cstheme="majorBidi"/>
-          <w:sz w:val="24"/>
-          <w:szCs w:val="24"/>
-          <w:lang w:val="en-US"/>
-        </w:rPr>
-        <w:t> :  To k</w:t>
-      </w:r>
-      <w:r>
-        <w:rPr>
-          <w:rFonts w:asciiTheme="majorBidi" w:hAnsiTheme="majorBidi" w:cstheme="majorBidi"/>
-          <w:sz w:val="24"/>
-          <w:szCs w:val="24"/>
-          <w:lang w:val="en-US"/>
-        </w:rPr>
-        <w:t xml:space="preserve">now which container </w:t>
-      </w:r>
-      <w:r>
-        <w:rPr>
-          <w:rFonts w:asciiTheme="majorBidi" w:hAnsiTheme="majorBidi" w:cstheme="majorBidi"/>
-          <w:sz w:val="24"/>
-          <w:szCs w:val="24"/>
-          <w:lang w:val="en-US"/>
-        </w:rPr>
-        <w:t>is</w:t>
-      </w:r>
-      <w:r>
-        <w:rPr>
-          <w:rFonts w:asciiTheme="majorBidi" w:hAnsiTheme="majorBidi" w:cstheme="majorBidi"/>
-          <w:sz w:val="24"/>
-          <w:szCs w:val="24"/>
-          <w:lang w:val="en-US"/>
-        </w:rPr>
-        <w:t xml:space="preserve"> running</w:t>
-      </w:r>
-    </w:p>
-    <w:p>
-      <w:pPr>
-        <w:rPr>
-          <w:rFonts w:asciiTheme="majorBidi" w:hAnsiTheme="majorBidi" w:cstheme="majorBidi"/>
-          <w:sz w:val="24"/>
-          <w:szCs w:val="24"/>
-          <w:lang w:val="en-US"/>
-        </w:rPr>
-      </w:pPr>
-    </w:p>
-    <w:p>
-      <w:pPr>
-        <w:rPr>
-          <w:rFonts w:asciiTheme="majorBidi" w:hAnsiTheme="majorBidi" w:cstheme="majorBidi"/>
-          <w:sz w:val="24"/>
-          <w:szCs w:val="24"/>
-          <w:lang w:val="en-US"/>
-        </w:rPr>
-      </w:pPr>
-      <w:r>
-        <w:rPr>
-          <w:rFonts w:asciiTheme="majorBidi" w:hAnsiTheme="majorBidi" w:cstheme="majorBidi"/>
-          <w:sz w:val="24"/>
-          <w:szCs w:val="24"/>
-          <w:lang w:val="en-US"/>
-        </w:rPr>
-        <w:t xml:space="preserve">docker ps -a : To </w:t>
-      </w:r>
-      <w:r>
-        <w:rPr>
-          <w:rFonts w:asciiTheme="majorBidi" w:hAnsiTheme="majorBidi" w:cstheme="majorBidi"/>
-          <w:sz w:val="24"/>
-          <w:szCs w:val="24"/>
-          <w:lang w:val="en-US"/>
-        </w:rPr>
-        <w:t>know which container had been started</w:t>
-      </w:r>
-    </w:p>
-    <w:p>
-      <w:pPr>
-        <w:rPr>
-          <w:rFonts w:asciiTheme="majorBidi" w:hAnsiTheme="majorBidi" w:cstheme="majorBidi"/>
-          <w:sz w:val="24"/>
-          <w:szCs w:val="24"/>
-        </w:rPr>
-      </w:pPr>
-      <w:r>
-        <w:rPr>
-          <w:rFonts w:asciiTheme="majorBidi" w:hAnsiTheme="majorBidi" w:cstheme="majorBidi"/>
-          <w:sz w:val="24"/>
-          <w:szCs w:val="24"/>
-        </w:rPr>
-        <w:t>En tapant ifcongif tu au</w:t>
-      </w:r>
-      <w:r>
-        <w:rPr>
-          <w:rFonts w:asciiTheme="majorBidi" w:hAnsiTheme="majorBidi" w:cstheme="majorBidi"/>
-          <w:sz w:val="24"/>
-          <w:szCs w:val="24"/>
-        </w:rPr>
-        <w:t>ras une carte docker0 avec une adresse IP : 172.17.0.1</w:t>
-      </w:r>
-    </w:p>
-    <w:p>
-      <w:pPr>
-        <w:rPr>
-          <w:rFonts w:asciiTheme="majorBidi" w:hAnsiTheme="majorBidi" w:cstheme="majorBidi"/>
-          <w:sz w:val="24"/>
-          <w:szCs w:val="24"/>
-          <w:lang w:val="en-US"/>
-        </w:rPr>
-      </w:pPr>
-      <w:r>
-        <w:rPr>
-          <w:rFonts w:asciiTheme="majorBidi" w:hAnsiTheme="majorBidi" w:cstheme="majorBidi"/>
-          <w:sz w:val="24"/>
-          <w:szCs w:val="24"/>
-          <w:lang w:val="en-US"/>
-        </w:rPr>
-        <w:t>Run a container connecting t</w:t>
-      </w:r>
-      <w:r>
-        <w:rPr>
-          <w:rFonts w:asciiTheme="majorBidi" w:hAnsiTheme="majorBidi" w:cstheme="majorBidi"/>
-          <w:sz w:val="24"/>
-          <w:szCs w:val="24"/>
-          <w:lang w:val="en-US"/>
-        </w:rPr>
-        <w:t>o the current terminal :</w:t>
-      </w:r>
-    </w:p>
-    <w:p>
-      <w:pPr>
+        <w:t>ocker</w:t>
+      </w:r>
+      <w:proofErr w:type="spellEnd"/>
+      <w:proofErr w:type="gramEnd"/>
+      <w:r>
         <w:rPr>
           <w:rFonts w:asciiTheme="majorBidi" w:hAnsiTheme="majorBidi" w:cstheme="majorBidi"/>
           <w:b/>
@@ -1083,7 +1299,9 @@
           <w:szCs w:val="24"/>
           <w:lang w:val="en-US"/>
         </w:rPr>
-      </w:pPr>
+        <w:t xml:space="preserve"> </w:t>
+      </w:r>
+      <w:proofErr w:type="spellStart"/>
       <w:r>
         <w:rPr>
           <w:rFonts w:asciiTheme="majorBidi" w:hAnsiTheme="majorBidi" w:cstheme="majorBidi"/>
@@ -1093,56 +1311,201 @@
           <w:szCs w:val="24"/>
           <w:lang w:val="en-US"/>
         </w:rPr>
-        <w:t xml:space="preserve">docker run -it centos /bin/bash </w:t>
-      </w:r>
-    </w:p>
-    <w:p>
-      <w:pPr>
-        <w:rPr>
-          <w:rFonts w:asciiTheme="majorBidi" w:hAnsiTheme="majorBidi" w:cstheme="majorBidi"/>
-          <w:sz w:val="24"/>
-          <w:szCs w:val="24"/>
-          <w:lang w:val="en-US"/>
-        </w:rPr>
-      </w:pPr>
-      <w:r>
-        <w:rPr>
-          <w:rFonts w:asciiTheme="majorBidi" w:hAnsiTheme="majorBidi" w:cstheme="majorBidi"/>
-          <w:sz w:val="24"/>
-          <w:szCs w:val="24"/>
-          <w:lang w:val="en-US"/>
-        </w:rPr>
-        <w:t>Then, you are note working and your host OS but on your container OS</w:t>
-      </w:r>
-      <w:r>
-        <w:rPr>
-          <w:rFonts w:asciiTheme="majorBidi" w:hAnsiTheme="majorBidi" w:cstheme="majorBidi"/>
-          <w:sz w:val="24"/>
-          <w:szCs w:val="24"/>
-          <w:lang w:val="en-US"/>
-        </w:rPr>
-        <w:t xml:space="preserve"> as a root.</w:t>
-      </w:r>
-    </w:p>
-    <w:p>
-      <w:pPr>
-        <w:rPr>
-          <w:rFonts w:asciiTheme="majorBidi" w:hAnsiTheme="majorBidi" w:cstheme="majorBidi"/>
-          <w:sz w:val="24"/>
-          <w:szCs w:val="24"/>
-          <w:lang w:val="en-US"/>
-        </w:rPr>
-      </w:pPr>
-      <w:r>
-        <w:rPr>
-          <w:rFonts w:asciiTheme="majorBidi" w:hAnsiTheme="majorBidi" w:cstheme="majorBidi"/>
-          <w:sz w:val="24"/>
-          <w:szCs w:val="24"/>
-          <w:lang w:val="en-US"/>
-        </w:rPr>
-        <w:t xml:space="preserve">You can type a </w:t>
-      </w:r>
-      <w:r>
+        <w:t>ps</w:t>
+      </w:r>
+      <w:proofErr w:type="spellEnd"/>
+      <w:r>
+        <w:rPr>
+          <w:rFonts w:asciiTheme="majorBidi" w:hAnsiTheme="majorBidi" w:cstheme="majorBidi"/>
+          <w:sz w:val="24"/>
+          <w:szCs w:val="24"/>
+          <w:lang w:val="en-US"/>
+        </w:rPr>
+        <w:t> :  To k</w:t>
+      </w:r>
+      <w:r>
+        <w:rPr>
+          <w:rFonts w:asciiTheme="majorBidi" w:hAnsiTheme="majorBidi" w:cstheme="majorBidi"/>
+          <w:sz w:val="24"/>
+          <w:szCs w:val="24"/>
+          <w:lang w:val="en-US"/>
+        </w:rPr>
+        <w:t xml:space="preserve">now which container </w:t>
+      </w:r>
+      <w:r>
+        <w:rPr>
+          <w:rFonts w:asciiTheme="majorBidi" w:hAnsiTheme="majorBidi" w:cstheme="majorBidi"/>
+          <w:sz w:val="24"/>
+          <w:szCs w:val="24"/>
+          <w:lang w:val="en-US"/>
+        </w:rPr>
+        <w:t>is</w:t>
+      </w:r>
+      <w:r>
+        <w:rPr>
+          <w:rFonts w:asciiTheme="majorBidi" w:hAnsiTheme="majorBidi" w:cstheme="majorBidi"/>
+          <w:sz w:val="24"/>
+          <w:szCs w:val="24"/>
+          <w:lang w:val="en-US"/>
+        </w:rPr>
+        <w:t xml:space="preserve"> running</w:t>
+      </w:r>
+    </w:p>
+    <w:p>
+      <w:pPr>
+        <w:rPr>
+          <w:rFonts w:asciiTheme="majorBidi" w:hAnsiTheme="majorBidi" w:cstheme="majorBidi"/>
+          <w:sz w:val="24"/>
+          <w:szCs w:val="24"/>
+          <w:lang w:val="en-US"/>
+        </w:rPr>
+      </w:pPr>
+    </w:p>
+    <w:p>
+      <w:pPr>
+        <w:rPr>
+          <w:rFonts w:asciiTheme="majorBidi" w:hAnsiTheme="majorBidi" w:cstheme="majorBidi"/>
+          <w:sz w:val="24"/>
+          <w:szCs w:val="24"/>
+          <w:lang w:val="en-US"/>
+        </w:rPr>
+      </w:pPr>
+      <w:proofErr w:type="spellStart"/>
+      <w:proofErr w:type="gramStart"/>
+      <w:r>
+        <w:rPr>
+          <w:rFonts w:asciiTheme="majorBidi" w:hAnsiTheme="majorBidi" w:cstheme="majorBidi"/>
+          <w:sz w:val="24"/>
+          <w:szCs w:val="24"/>
+          <w:lang w:val="en-US"/>
+        </w:rPr>
+        <w:t>docker</w:t>
+      </w:r>
+      <w:proofErr w:type="spellEnd"/>
+      <w:proofErr w:type="gramEnd"/>
+      <w:r>
+        <w:rPr>
+          <w:rFonts w:asciiTheme="majorBidi" w:hAnsiTheme="majorBidi" w:cstheme="majorBidi"/>
+          <w:sz w:val="24"/>
+          <w:szCs w:val="24"/>
+          <w:lang w:val="en-US"/>
+        </w:rPr>
+        <w:t xml:space="preserve"> </w:t>
+      </w:r>
+      <w:proofErr w:type="spellStart"/>
+      <w:r>
+        <w:rPr>
+          <w:rFonts w:asciiTheme="majorBidi" w:hAnsiTheme="majorBidi" w:cstheme="majorBidi"/>
+          <w:sz w:val="24"/>
+          <w:szCs w:val="24"/>
+          <w:lang w:val="en-US"/>
+        </w:rPr>
+        <w:t>ps</w:t>
+      </w:r>
+      <w:proofErr w:type="spellEnd"/>
+      <w:r>
+        <w:rPr>
+          <w:rFonts w:asciiTheme="majorBidi" w:hAnsiTheme="majorBidi" w:cstheme="majorBidi"/>
+          <w:sz w:val="24"/>
+          <w:szCs w:val="24"/>
+          <w:lang w:val="en-US"/>
+        </w:rPr>
+        <w:t xml:space="preserve"> -a : To </w:t>
+      </w:r>
+      <w:r>
+        <w:rPr>
+          <w:rFonts w:asciiTheme="majorBidi" w:hAnsiTheme="majorBidi" w:cstheme="majorBidi"/>
+          <w:sz w:val="24"/>
+          <w:szCs w:val="24"/>
+          <w:lang w:val="en-US"/>
+        </w:rPr>
+        <w:t>know which container had been started</w:t>
+      </w:r>
+    </w:p>
+    <w:p>
+      <w:pPr>
+        <w:rPr>
+          <w:rFonts w:asciiTheme="majorBidi" w:hAnsiTheme="majorBidi" w:cstheme="majorBidi"/>
+          <w:sz w:val="24"/>
+          <w:szCs w:val="24"/>
+        </w:rPr>
+      </w:pPr>
+      <w:r>
+        <w:rPr>
+          <w:rFonts w:asciiTheme="majorBidi" w:hAnsiTheme="majorBidi" w:cstheme="majorBidi"/>
+          <w:sz w:val="24"/>
+          <w:szCs w:val="24"/>
+        </w:rPr>
+        <w:t xml:space="preserve">En tapant </w:t>
+      </w:r>
+      <w:proofErr w:type="spellStart"/>
+      <w:r>
+        <w:rPr>
+          <w:rFonts w:asciiTheme="majorBidi" w:hAnsiTheme="majorBidi" w:cstheme="majorBidi"/>
+          <w:sz w:val="24"/>
+          <w:szCs w:val="24"/>
+        </w:rPr>
+        <w:t>ifcongif</w:t>
+      </w:r>
+      <w:proofErr w:type="spellEnd"/>
+      <w:r>
+        <w:rPr>
+          <w:rFonts w:asciiTheme="majorBidi" w:hAnsiTheme="majorBidi" w:cstheme="majorBidi"/>
+          <w:sz w:val="24"/>
+          <w:szCs w:val="24"/>
+        </w:rPr>
+        <w:t xml:space="preserve"> tu au</w:t>
+      </w:r>
+      <w:r>
+        <w:rPr>
+          <w:rFonts w:asciiTheme="majorBidi" w:hAnsiTheme="majorBidi" w:cstheme="majorBidi"/>
+          <w:sz w:val="24"/>
+          <w:szCs w:val="24"/>
+        </w:rPr>
+        <w:t>ras une carte docker0 avec une adresse IP : 172.17.0.1</w:t>
+      </w:r>
+    </w:p>
+    <w:p>
+      <w:pPr>
+        <w:rPr>
+          <w:rFonts w:asciiTheme="majorBidi" w:hAnsiTheme="majorBidi" w:cstheme="majorBidi"/>
+          <w:sz w:val="24"/>
+          <w:szCs w:val="24"/>
+          <w:lang w:val="en-US"/>
+        </w:rPr>
+      </w:pPr>
+      <w:r>
+        <w:rPr>
+          <w:rFonts w:asciiTheme="majorBidi" w:hAnsiTheme="majorBidi" w:cstheme="majorBidi"/>
+          <w:sz w:val="24"/>
+          <w:szCs w:val="24"/>
+          <w:lang w:val="en-US"/>
+        </w:rPr>
+        <w:t>Run a container connecting t</w:t>
+      </w:r>
+      <w:r>
+        <w:rPr>
+          <w:rFonts w:asciiTheme="majorBidi" w:hAnsiTheme="majorBidi" w:cstheme="majorBidi"/>
+          <w:sz w:val="24"/>
+          <w:szCs w:val="24"/>
+          <w:lang w:val="en-US"/>
+        </w:rPr>
+        <w:t xml:space="preserve">o the current </w:t>
+      </w:r>
+      <w:proofErr w:type="gramStart"/>
+      <w:r>
+        <w:rPr>
+          <w:rFonts w:asciiTheme="majorBidi" w:hAnsiTheme="majorBidi" w:cstheme="majorBidi"/>
+          <w:sz w:val="24"/>
+          <w:szCs w:val="24"/>
+          <w:lang w:val="en-US"/>
+        </w:rPr>
+        <w:t>terminal :</w:t>
+      </w:r>
+      <w:proofErr w:type="gramEnd"/>
+    </w:p>
+    <w:p>
+      <w:pPr>
         <w:rPr>
           <w:rFonts w:asciiTheme="majorBidi" w:hAnsiTheme="majorBidi" w:cstheme="majorBidi"/>
           <w:b/>
@@ -1151,11 +1514,10 @@
           <w:szCs w:val="24"/>
           <w:lang w:val="en-US"/>
         </w:rPr>
-        <w:t>yum upgrade</w:t>
-      </w:r>
-    </w:p>
-    <w:p>
-      <w:pPr>
+      </w:pPr>
+      <w:proofErr w:type="spellStart"/>
+      <w:proofErr w:type="gramStart"/>
+      <w:r>
         <w:rPr>
           <w:rFonts w:asciiTheme="majorBidi" w:hAnsiTheme="majorBidi" w:cstheme="majorBidi"/>
           <w:b/>
@@ -1164,7 +1526,10 @@
           <w:szCs w:val="24"/>
           <w:lang w:val="en-US"/>
         </w:rPr>
-      </w:pPr>
+        <w:t>docker</w:t>
+      </w:r>
+      <w:proofErr w:type="spellEnd"/>
+      <w:proofErr w:type="gramEnd"/>
       <w:r>
         <w:rPr>
           <w:rFonts w:asciiTheme="majorBidi" w:hAnsiTheme="majorBidi" w:cstheme="majorBidi"/>
@@ -1174,7 +1539,54 @@
           <w:szCs w:val="24"/>
           <w:lang w:val="en-US"/>
         </w:rPr>
-        <w:t xml:space="preserve"> </w:t>
+        <w:t xml:space="preserve"> run -it centos /bin/bash </w:t>
+      </w:r>
+    </w:p>
+    <w:p>
+      <w:pPr>
+        <w:rPr>
+          <w:rFonts w:asciiTheme="majorBidi" w:hAnsiTheme="majorBidi" w:cstheme="majorBidi"/>
+          <w:sz w:val="24"/>
+          <w:szCs w:val="24"/>
+          <w:lang w:val="en-US"/>
+        </w:rPr>
+      </w:pPr>
+      <w:r>
+        <w:rPr>
+          <w:rFonts w:asciiTheme="majorBidi" w:hAnsiTheme="majorBidi" w:cstheme="majorBidi"/>
+          <w:sz w:val="24"/>
+          <w:szCs w:val="24"/>
+          <w:lang w:val="en-US"/>
+        </w:rPr>
+        <w:t>Then, you are note working and your host OS but on your container OS</w:t>
+      </w:r>
+      <w:r>
+        <w:rPr>
+          <w:rFonts w:asciiTheme="majorBidi" w:hAnsiTheme="majorBidi" w:cstheme="majorBidi"/>
+          <w:sz w:val="24"/>
+          <w:szCs w:val="24"/>
+          <w:lang w:val="en-US"/>
+        </w:rPr>
+        <w:t xml:space="preserve"> as a root.</w:t>
+      </w:r>
+    </w:p>
+    <w:p>
+      <w:pPr>
+        <w:rPr>
+          <w:rFonts w:asciiTheme="majorBidi" w:hAnsiTheme="majorBidi" w:cstheme="majorBidi"/>
+          <w:sz w:val="24"/>
+          <w:szCs w:val="24"/>
+          <w:lang w:val="en-US"/>
+        </w:rPr>
+      </w:pPr>
+      <w:r>
+        <w:rPr>
+          <w:rFonts w:asciiTheme="majorBidi" w:hAnsiTheme="majorBidi" w:cstheme="majorBidi"/>
+          <w:sz w:val="24"/>
+          <w:szCs w:val="24"/>
+          <w:lang w:val="en-US"/>
+        </w:rPr>
+        <w:t xml:space="preserve">You can type a </w:t>
       </w:r>
       <w:r>
         <w:rPr>
@@ -1185,91 +1597,8 @@
           <w:szCs w:val="24"/>
           <w:lang w:val="en-US"/>
         </w:rPr>
-        <w:t>docker run -d centos /bin/bash</w:t>
-      </w:r>
-    </w:p>
-    <w:p>
-      <w:pPr>
-        <w:rPr>
-          <w:rFonts w:asciiTheme="majorBidi" w:hAnsiTheme="majorBidi" w:cstheme="majorBidi"/>
-          <w:sz w:val="24"/>
-          <w:szCs w:val="24"/>
-        </w:rPr>
-      </w:pPr>
-      <w:r>
-        <w:rPr>
-          <w:rFonts w:asciiTheme="majorBidi" w:hAnsiTheme="majorBidi" w:cstheme="majorBidi"/>
-          <w:sz w:val="24"/>
-          <w:szCs w:val="24"/>
-        </w:rPr>
-        <w:t>Là ça</w:t>
-      </w:r>
-      <w:r>
-        <w:rPr>
-          <w:rFonts w:asciiTheme="majorBidi" w:hAnsiTheme="majorBidi" w:cstheme="majorBidi"/>
-          <w:sz w:val="24"/>
-          <w:szCs w:val="24"/>
-        </w:rPr>
-        <w:t xml:space="preserve"> </w:t>
-      </w:r>
-      <w:r>
-        <w:rPr>
-          <w:rFonts w:asciiTheme="majorBidi" w:hAnsiTheme="majorBidi" w:cstheme="majorBidi"/>
-          <w:sz w:val="24"/>
-          <w:szCs w:val="24"/>
-        </w:rPr>
-        <w:t>va lancer l</w:t>
-      </w:r>
-      <w:r>
-        <w:rPr>
-          <w:rFonts w:asciiTheme="majorBidi" w:hAnsiTheme="majorBidi" w:cstheme="majorBidi"/>
-          <w:sz w:val="24"/>
-          <w:szCs w:val="24"/>
-        </w:rPr>
-        <w:t>e conteneur en background mais le fermer aussitôt.</w:t>
-      </w:r>
-    </w:p>
-    <w:p>
-      <w:pPr>
-        <w:rPr>
-          <w:rFonts w:asciiTheme="majorBidi" w:hAnsiTheme="majorBidi" w:cstheme="majorBidi"/>
-          <w:sz w:val="24"/>
-          <w:szCs w:val="24"/>
-        </w:rPr>
-      </w:pPr>
-      <w:r>
-        <w:rPr>
-          <w:rFonts w:asciiTheme="majorBidi" w:hAnsiTheme="majorBidi" w:cstheme="majorBidi"/>
-          <w:sz w:val="24"/>
-          <w:szCs w:val="24"/>
-        </w:rPr>
-        <w:t>Quand tu démarres un nginx, pas la peine de mettre un /bin/b</w:t>
-      </w:r>
-      <w:r>
-        <w:rPr>
-          <w:rFonts w:asciiTheme="majorBidi" w:hAnsiTheme="majorBidi" w:cstheme="majorBidi"/>
-          <w:sz w:val="24"/>
-          <w:szCs w:val="24"/>
-        </w:rPr>
-        <w:t>a</w:t>
-      </w:r>
-      <w:r>
-        <w:rPr>
-          <w:rFonts w:asciiTheme="majorBidi" w:hAnsiTheme="majorBidi" w:cstheme="majorBidi"/>
-          <w:sz w:val="24"/>
-          <w:szCs w:val="24"/>
-        </w:rPr>
-        <w:t>sh car il démarre automatiquement une commande :</w:t>
-      </w:r>
-    </w:p>
-    <w:p>
-      <w:pPr>
-        <w:rPr>
-          <w:rFonts w:asciiTheme="majorBidi" w:hAnsiTheme="majorBidi" w:cstheme="majorBidi"/>
-          <w:sz w:val="24"/>
-          <w:szCs w:val="24"/>
-        </w:rPr>
-      </w:pPr>
+        <w:t>yum upgrade</w:t>
+      </w:r>
     </w:p>
     <w:p>
       <w:pPr>
@@ -1279,6 +1608,7 @@
           <w:bCs/>
           <w:sz w:val="24"/>
           <w:szCs w:val="24"/>
+          <w:lang w:val="en-US"/>
         </w:rPr>
       </w:pPr>
       <w:r>
@@ -1288,9 +1618,222 @@
           <w:bCs/>
           <w:sz w:val="24"/>
           <w:szCs w:val="24"/>
-        </w:rPr>
-        <w:t>docker run -d nginx</w:t>
-      </w:r>
+          <w:lang w:val="en-US"/>
+        </w:rPr>
+        <w:t xml:space="preserve"> </w:t>
+      </w:r>
+      <w:proofErr w:type="spellStart"/>
+      <w:proofErr w:type="gramStart"/>
+      <w:r>
+        <w:rPr>
+          <w:rFonts w:asciiTheme="majorBidi" w:hAnsiTheme="majorBidi" w:cstheme="majorBidi"/>
+          <w:b/>
+          <w:bCs/>
+          <w:sz w:val="24"/>
+          <w:szCs w:val="24"/>
+          <w:lang w:val="en-US"/>
+        </w:rPr>
+        <w:t>docker</w:t>
+      </w:r>
+      <w:proofErr w:type="spellEnd"/>
+      <w:proofErr w:type="gramEnd"/>
+      <w:r>
+        <w:rPr>
+          <w:rFonts w:asciiTheme="majorBidi" w:hAnsiTheme="majorBidi" w:cstheme="majorBidi"/>
+          <w:b/>
+          <w:bCs/>
+          <w:sz w:val="24"/>
+          <w:szCs w:val="24"/>
+          <w:lang w:val="en-US"/>
+        </w:rPr>
+        <w:t xml:space="preserve"> run -d centos /bin/bash</w:t>
+      </w:r>
+    </w:p>
+    <w:p>
+      <w:pPr>
+        <w:rPr>
+          <w:rFonts w:asciiTheme="majorBidi" w:hAnsiTheme="majorBidi" w:cstheme="majorBidi"/>
+          <w:sz w:val="24"/>
+          <w:szCs w:val="24"/>
+        </w:rPr>
+      </w:pPr>
+      <w:r>
+        <w:rPr>
+          <w:rFonts w:asciiTheme="majorBidi" w:hAnsiTheme="majorBidi" w:cstheme="majorBidi"/>
+          <w:sz w:val="24"/>
+          <w:szCs w:val="24"/>
+        </w:rPr>
+        <w:t>Là ça</w:t>
+      </w:r>
+      <w:r>
+        <w:rPr>
+          <w:rFonts w:asciiTheme="majorBidi" w:hAnsiTheme="majorBidi" w:cstheme="majorBidi"/>
+          <w:sz w:val="24"/>
+          <w:szCs w:val="24"/>
+        </w:rPr>
+        <w:t xml:space="preserve"> </w:t>
+      </w:r>
+      <w:r>
+        <w:rPr>
+          <w:rFonts w:asciiTheme="majorBidi" w:hAnsiTheme="majorBidi" w:cstheme="majorBidi"/>
+          <w:sz w:val="24"/>
+          <w:szCs w:val="24"/>
+        </w:rPr>
+        <w:t>va lancer l</w:t>
+      </w:r>
+      <w:r>
+        <w:rPr>
+          <w:rFonts w:asciiTheme="majorBidi" w:hAnsiTheme="majorBidi" w:cstheme="majorBidi"/>
+          <w:sz w:val="24"/>
+          <w:szCs w:val="24"/>
+        </w:rPr>
+        <w:t>e conteneur en background mais le fermer aussitôt.</w:t>
+      </w:r>
+    </w:p>
+    <w:p>
+      <w:pPr>
+        <w:rPr>
+          <w:rFonts w:asciiTheme="majorBidi" w:hAnsiTheme="majorBidi" w:cstheme="majorBidi"/>
+          <w:sz w:val="24"/>
+          <w:szCs w:val="24"/>
+        </w:rPr>
+      </w:pPr>
+      <w:r>
+        <w:rPr>
+          <w:rFonts w:asciiTheme="majorBidi" w:hAnsiTheme="majorBidi" w:cstheme="majorBidi"/>
+          <w:sz w:val="24"/>
+          <w:szCs w:val="24"/>
+        </w:rPr>
+        <w:t xml:space="preserve">Quand tu démarres un </w:t>
+      </w:r>
+      <w:proofErr w:type="spellStart"/>
+      <w:r>
+        <w:rPr>
+          <w:rFonts w:asciiTheme="majorBidi" w:hAnsiTheme="majorBidi" w:cstheme="majorBidi"/>
+          <w:sz w:val="24"/>
+          <w:szCs w:val="24"/>
+        </w:rPr>
+        <w:t>nginx</w:t>
+      </w:r>
+      <w:proofErr w:type="spellEnd"/>
+      <w:r>
+        <w:rPr>
+          <w:rFonts w:asciiTheme="majorBidi" w:hAnsiTheme="majorBidi" w:cstheme="majorBidi"/>
+          <w:sz w:val="24"/>
+          <w:szCs w:val="24"/>
+        </w:rPr>
+        <w:t>, pas la peine de mettre un /bin/</w:t>
+      </w:r>
+      <w:proofErr w:type="spellStart"/>
+      <w:r>
+        <w:rPr>
+          <w:rFonts w:asciiTheme="majorBidi" w:hAnsiTheme="majorBidi" w:cstheme="majorBidi"/>
+          <w:sz w:val="24"/>
+          <w:szCs w:val="24"/>
+        </w:rPr>
+        <w:t>b</w:t>
+      </w:r>
+      <w:r>
+        <w:rPr>
+          <w:rFonts w:asciiTheme="majorBidi" w:hAnsiTheme="majorBidi" w:cstheme="majorBidi"/>
+          <w:sz w:val="24"/>
+          <w:szCs w:val="24"/>
+        </w:rPr>
+        <w:t>a</w:t>
+      </w:r>
+      <w:r>
+        <w:rPr>
+          <w:rFonts w:asciiTheme="majorBidi" w:hAnsiTheme="majorBidi" w:cstheme="majorBidi"/>
+          <w:sz w:val="24"/>
+          <w:szCs w:val="24"/>
+        </w:rPr>
+        <w:t>sh</w:t>
+      </w:r>
+      <w:proofErr w:type="spellEnd"/>
+      <w:r>
+        <w:rPr>
+          <w:rFonts w:asciiTheme="majorBidi" w:hAnsiTheme="majorBidi" w:cstheme="majorBidi"/>
+          <w:sz w:val="24"/>
+          <w:szCs w:val="24"/>
+        </w:rPr>
+        <w:t xml:space="preserve"> car il démarre automatiquement une commande :</w:t>
+      </w:r>
+    </w:p>
+    <w:p>
+      <w:pPr>
+        <w:rPr>
+          <w:rFonts w:asciiTheme="majorBidi" w:hAnsiTheme="majorBidi" w:cstheme="majorBidi"/>
+          <w:sz w:val="24"/>
+          <w:szCs w:val="24"/>
+        </w:rPr>
+      </w:pPr>
+    </w:p>
+    <w:p>
+      <w:pPr>
+        <w:rPr>
+          <w:rFonts w:asciiTheme="majorBidi" w:hAnsiTheme="majorBidi" w:cstheme="majorBidi"/>
+          <w:b/>
+          <w:bCs/>
+          <w:sz w:val="24"/>
+          <w:szCs w:val="24"/>
+        </w:rPr>
+      </w:pPr>
+      <w:proofErr w:type="gramStart"/>
+      <w:r>
+        <w:rPr>
+          <w:rFonts w:asciiTheme="majorBidi" w:hAnsiTheme="majorBidi" w:cstheme="majorBidi"/>
+          <w:b/>
+          <w:bCs/>
+          <w:sz w:val="24"/>
+          <w:szCs w:val="24"/>
+        </w:rPr>
+        <w:t>docker</w:t>
+      </w:r>
+      <w:proofErr w:type="gramEnd"/>
+      <w:r>
+        <w:rPr>
+          <w:rFonts w:asciiTheme="majorBidi" w:hAnsiTheme="majorBidi" w:cstheme="majorBidi"/>
+          <w:b/>
+          <w:bCs/>
+          <w:sz w:val="24"/>
+          <w:szCs w:val="24"/>
+        </w:rPr>
+        <w:t xml:space="preserve"> </w:t>
+      </w:r>
+      <w:proofErr w:type="spellStart"/>
+      <w:r>
+        <w:rPr>
+          <w:rFonts w:asciiTheme="majorBidi" w:hAnsiTheme="majorBidi" w:cstheme="majorBidi"/>
+          <w:b/>
+          <w:bCs/>
+          <w:sz w:val="24"/>
+          <w:szCs w:val="24"/>
+        </w:rPr>
+        <w:t>run</w:t>
+      </w:r>
+      <w:proofErr w:type="spellEnd"/>
+      <w:r>
+        <w:rPr>
+          <w:rFonts w:asciiTheme="majorBidi" w:hAnsiTheme="majorBidi" w:cstheme="majorBidi"/>
+          <w:b/>
+          <w:bCs/>
+          <w:sz w:val="24"/>
+          <w:szCs w:val="24"/>
+        </w:rPr>
+        <w:t xml:space="preserve"> -d </w:t>
+      </w:r>
+      <w:proofErr w:type="spellStart"/>
+      <w:r>
+        <w:rPr>
+          <w:rFonts w:asciiTheme="majorBidi" w:hAnsiTheme="majorBidi" w:cstheme="majorBidi"/>
+          <w:b/>
+          <w:bCs/>
+          <w:sz w:val="24"/>
+          <w:szCs w:val="24"/>
+        </w:rPr>
+        <w:t>nginx</w:t>
+      </w:r>
+      <w:proofErr w:type="spellEnd"/>
     </w:p>
     <w:p>
       <w:pPr>
@@ -1308,57 +1851,159 @@
         </w:rPr>
         <w:t xml:space="preserve">Avec un docker </w:t>
       </w:r>
-      <w:r>
-        <w:rPr>
-          <w:rFonts w:asciiTheme="majorBidi" w:hAnsiTheme="majorBidi" w:cstheme="majorBidi"/>
-          <w:sz w:val="24"/>
-          <w:szCs w:val="24"/>
-        </w:rPr>
-        <w:t>ps tu verras ton conteneur avec nginx démarré.</w:t>
-      </w:r>
-    </w:p>
-    <w:p>
-      <w:pPr>
-        <w:rPr>
-          <w:rFonts w:asciiTheme="majorBidi" w:hAnsiTheme="majorBidi" w:cstheme="majorBidi"/>
-          <w:sz w:val="24"/>
-          <w:szCs w:val="24"/>
-        </w:rPr>
-      </w:pPr>
-      <w:r>
-        <w:rPr>
-          <w:rFonts w:asciiTheme="majorBidi" w:hAnsiTheme="majorBidi" w:cstheme="majorBidi"/>
-          <w:sz w:val="24"/>
-          <w:szCs w:val="24"/>
-        </w:rPr>
-        <w:t>Avec docker inspect NomContainer t</w:t>
-      </w:r>
-      <w:r>
-        <w:rPr>
-          <w:rFonts w:asciiTheme="majorBidi" w:hAnsiTheme="majorBidi" w:cstheme="majorBidi"/>
-          <w:sz w:val="24"/>
-          <w:szCs w:val="24"/>
-        </w:rPr>
-        <w:t>u pourras voir l’ip du conteneur et ensuite tu peux pinguer dessus.</w:t>
-      </w:r>
-    </w:p>
-    <w:p>
-      <w:pPr>
-        <w:rPr>
-          <w:rFonts w:asciiTheme="majorBidi" w:hAnsiTheme="majorBidi" w:cstheme="majorBidi"/>
-          <w:sz w:val="24"/>
-          <w:szCs w:val="24"/>
-        </w:rPr>
-      </w:pPr>
-    </w:p>
-    <w:p>
-      <w:pPr>
-        <w:rPr>
-          <w:rFonts w:asciiTheme="majorBidi" w:hAnsiTheme="majorBidi" w:cstheme="majorBidi"/>
-          <w:sz w:val="24"/>
-          <w:szCs w:val="24"/>
-        </w:rPr>
-      </w:pPr>
+      <w:proofErr w:type="spellStart"/>
+      <w:r>
+        <w:rPr>
+          <w:rFonts w:asciiTheme="majorBidi" w:hAnsiTheme="majorBidi" w:cstheme="majorBidi"/>
+          <w:sz w:val="24"/>
+          <w:szCs w:val="24"/>
+        </w:rPr>
+        <w:t>ps</w:t>
+      </w:r>
+      <w:proofErr w:type="spellEnd"/>
+      <w:r>
+        <w:rPr>
+          <w:rFonts w:asciiTheme="majorBidi" w:hAnsiTheme="majorBidi" w:cstheme="majorBidi"/>
+          <w:sz w:val="24"/>
+          <w:szCs w:val="24"/>
+        </w:rPr>
+        <w:t xml:space="preserve"> tu verras ton conteneur avec </w:t>
+      </w:r>
+      <w:proofErr w:type="spellStart"/>
+      <w:r>
+        <w:rPr>
+          <w:rFonts w:asciiTheme="majorBidi" w:hAnsiTheme="majorBidi" w:cstheme="majorBidi"/>
+          <w:sz w:val="24"/>
+          <w:szCs w:val="24"/>
+        </w:rPr>
+        <w:t>nginx</w:t>
+      </w:r>
+      <w:proofErr w:type="spellEnd"/>
+      <w:r>
+        <w:rPr>
+          <w:rFonts w:asciiTheme="majorBidi" w:hAnsiTheme="majorBidi" w:cstheme="majorBidi"/>
+          <w:sz w:val="24"/>
+          <w:szCs w:val="24"/>
+        </w:rPr>
+        <w:t xml:space="preserve"> démarré.</w:t>
+      </w:r>
+    </w:p>
+    <w:p>
+      <w:pPr>
+        <w:rPr>
+          <w:rFonts w:asciiTheme="majorBidi" w:hAnsiTheme="majorBidi" w:cstheme="majorBidi"/>
+          <w:sz w:val="24"/>
+          <w:szCs w:val="24"/>
+        </w:rPr>
+      </w:pPr>
+      <w:r>
+        <w:rPr>
+          <w:rFonts w:asciiTheme="majorBidi" w:hAnsiTheme="majorBidi" w:cstheme="majorBidi"/>
+          <w:sz w:val="24"/>
+          <w:szCs w:val="24"/>
+        </w:rPr>
+        <w:t xml:space="preserve">Avec docker </w:t>
+      </w:r>
+      <w:proofErr w:type="spellStart"/>
+      <w:r>
+        <w:rPr>
+          <w:rFonts w:asciiTheme="majorBidi" w:hAnsiTheme="majorBidi" w:cstheme="majorBidi"/>
+          <w:sz w:val="24"/>
+          <w:szCs w:val="24"/>
+        </w:rPr>
+        <w:t>inspect</w:t>
+      </w:r>
+      <w:proofErr w:type="spellEnd"/>
+      <w:r>
+        <w:rPr>
+          <w:rFonts w:asciiTheme="majorBidi" w:hAnsiTheme="majorBidi" w:cstheme="majorBidi"/>
+          <w:sz w:val="24"/>
+          <w:szCs w:val="24"/>
+        </w:rPr>
+        <w:t xml:space="preserve"> </w:t>
+      </w:r>
+      <w:proofErr w:type="spellStart"/>
+      <w:r>
+        <w:rPr>
+          <w:rFonts w:asciiTheme="majorBidi" w:hAnsiTheme="majorBidi" w:cstheme="majorBidi"/>
+          <w:sz w:val="24"/>
+          <w:szCs w:val="24"/>
+        </w:rPr>
+        <w:t>NomContainer</w:t>
+      </w:r>
+      <w:proofErr w:type="spellEnd"/>
+      <w:r>
+        <w:rPr>
+          <w:rFonts w:asciiTheme="majorBidi" w:hAnsiTheme="majorBidi" w:cstheme="majorBidi"/>
+          <w:sz w:val="24"/>
+          <w:szCs w:val="24"/>
+        </w:rPr>
+        <w:t xml:space="preserve"> t</w:t>
+      </w:r>
+      <w:r>
+        <w:rPr>
+          <w:rFonts w:asciiTheme="majorBidi" w:hAnsiTheme="majorBidi" w:cstheme="majorBidi"/>
+          <w:sz w:val="24"/>
+          <w:szCs w:val="24"/>
+        </w:rPr>
+        <w:t xml:space="preserve">u pourras voir </w:t>
+      </w:r>
+      <w:proofErr w:type="spellStart"/>
+      <w:r>
+        <w:rPr>
+          <w:rFonts w:asciiTheme="majorBidi" w:hAnsiTheme="majorBidi" w:cstheme="majorBidi"/>
+          <w:sz w:val="24"/>
+          <w:szCs w:val="24"/>
+        </w:rPr>
+        <w:t>l’ip</w:t>
+      </w:r>
+      <w:proofErr w:type="spellEnd"/>
+      <w:r>
+        <w:rPr>
+          <w:rFonts w:asciiTheme="majorBidi" w:hAnsiTheme="majorBidi" w:cstheme="majorBidi"/>
+          <w:sz w:val="24"/>
+          <w:szCs w:val="24"/>
+        </w:rPr>
+        <w:t xml:space="preserve"> du conteneur et ensuite tu peux </w:t>
+      </w:r>
+      <w:proofErr w:type="spellStart"/>
+      <w:r>
+        <w:rPr>
+          <w:rFonts w:asciiTheme="majorBidi" w:hAnsiTheme="majorBidi" w:cstheme="majorBidi"/>
+          <w:sz w:val="24"/>
+          <w:szCs w:val="24"/>
+        </w:rPr>
+        <w:t>pinguer</w:t>
+      </w:r>
+      <w:proofErr w:type="spellEnd"/>
+      <w:r>
+        <w:rPr>
+          <w:rFonts w:asciiTheme="majorBidi" w:hAnsiTheme="majorBidi" w:cstheme="majorBidi"/>
+          <w:sz w:val="24"/>
+          <w:szCs w:val="24"/>
+        </w:rPr>
+        <w:t xml:space="preserve"> dessus.</w:t>
+      </w:r>
+    </w:p>
+    <w:p>
+      <w:pPr>
+        <w:rPr>
+          <w:rFonts w:asciiTheme="majorBidi" w:hAnsiTheme="majorBidi" w:cstheme="majorBidi"/>
+          <w:sz w:val="24"/>
+          <w:szCs w:val="24"/>
+        </w:rPr>
+      </w:pPr>
+    </w:p>
+    <w:p>
+      <w:pPr>
+        <w:rPr>
+          <w:rFonts w:asciiTheme="majorBidi" w:hAnsiTheme="majorBidi" w:cstheme="majorBidi"/>
+          <w:sz w:val="24"/>
+          <w:szCs w:val="24"/>
+        </w:rPr>
+      </w:pPr>
+      <w:proofErr w:type="spellStart"/>
+      <w:proofErr w:type="gramStart"/>
       <w:r>
         <w:rPr>
           <w:rFonts w:asciiTheme="majorBidi" w:hAnsiTheme="majorBidi" w:cstheme="majorBidi"/>
@@ -1367,22 +2012,36 @@
         </w:rPr>
         <w:t>eLinks</w:t>
       </w:r>
-    </w:p>
-    <w:p>
-      <w:pPr>
-        <w:rPr>
-          <w:rFonts w:asciiTheme="majorBidi" w:hAnsiTheme="majorBidi" w:cstheme="majorBidi"/>
-          <w:sz w:val="24"/>
-          <w:szCs w:val="24"/>
-        </w:rPr>
-      </w:pPr>
-      <w:r>
-        <w:rPr>
-          <w:rFonts w:asciiTheme="majorBidi" w:hAnsiTheme="majorBidi" w:cstheme="majorBidi"/>
-          <w:sz w:val="24"/>
-          <w:szCs w:val="24"/>
-        </w:rPr>
-        <w:t>eLinks est un navigateur web en mode texte très léger et rapide avec de nombreuses fonctionnalités.</w:t>
+      <w:proofErr w:type="spellEnd"/>
+      <w:proofErr w:type="gramEnd"/>
+    </w:p>
+    <w:p>
+      <w:pPr>
+        <w:rPr>
+          <w:rFonts w:asciiTheme="majorBidi" w:hAnsiTheme="majorBidi" w:cstheme="majorBidi"/>
+          <w:sz w:val="24"/>
+          <w:szCs w:val="24"/>
+        </w:rPr>
+      </w:pPr>
+      <w:proofErr w:type="spellStart"/>
+      <w:proofErr w:type="gramStart"/>
+      <w:r>
+        <w:rPr>
+          <w:rFonts w:asciiTheme="majorBidi" w:hAnsiTheme="majorBidi" w:cstheme="majorBidi"/>
+          <w:sz w:val="24"/>
+          <w:szCs w:val="24"/>
+        </w:rPr>
+        <w:t>eLinks</w:t>
+      </w:r>
+      <w:proofErr w:type="spellEnd"/>
+      <w:proofErr w:type="gramEnd"/>
+      <w:r>
+        <w:rPr>
+          <w:rFonts w:asciiTheme="majorBidi" w:hAnsiTheme="majorBidi" w:cstheme="majorBidi"/>
+          <w:sz w:val="24"/>
+          <w:szCs w:val="24"/>
+        </w:rPr>
+        <w:t xml:space="preserve"> est un navigateur web en mode texte très léger et rapide avec de nombreuses fonctionnalités.</w:t>
       </w:r>
     </w:p>
     <w:p>
@@ -1426,56 +2085,144 @@
           <w:sz w:val="24"/>
           <w:szCs w:val="24"/>
         </w:rPr>
-        <w:t>Pour l’installer : apt install elinks</w:t>
-      </w:r>
-    </w:p>
-    <w:p>
-      <w:pPr>
-        <w:rPr>
-          <w:rFonts w:asciiTheme="majorBidi" w:hAnsiTheme="majorBidi" w:cstheme="majorBidi"/>
-          <w:sz w:val="24"/>
-          <w:szCs w:val="24"/>
-        </w:rPr>
-      </w:pPr>
-    </w:p>
-    <w:p>
-      <w:pPr>
-        <w:rPr>
-          <w:rFonts w:asciiTheme="majorBidi" w:hAnsiTheme="majorBidi" w:cstheme="majorBidi"/>
-          <w:sz w:val="24"/>
-          <w:szCs w:val="24"/>
-        </w:rPr>
-      </w:pPr>
-      <w:r>
-        <w:rPr>
-          <w:rFonts w:asciiTheme="majorBidi" w:hAnsiTheme="majorBidi" w:cstheme="majorBidi"/>
-          <w:sz w:val="24"/>
-          <w:szCs w:val="24"/>
-        </w:rPr>
-        <w:t>Tu peux voir que nginx est bien installée en tapant :</w:t>
-      </w:r>
-      <w:r>
-        <w:rPr>
-          <w:rFonts w:asciiTheme="majorBidi" w:hAnsiTheme="majorBidi" w:cstheme="majorBidi"/>
-          <w:sz w:val="24"/>
-          <w:szCs w:val="24"/>
-        </w:rPr>
-        <w:t>sudo tel</w:t>
-      </w:r>
-    </w:p>
-    <w:p>
-      <w:pPr>
-        <w:rPr>
-          <w:rFonts w:asciiTheme="majorBidi" w:hAnsiTheme="majorBidi" w:cstheme="majorBidi"/>
-          <w:sz w:val="24"/>
-          <w:szCs w:val="24"/>
-        </w:rPr>
-      </w:pPr>
-      <w:r>
-        <w:rPr>
-          <w:rFonts w:asciiTheme="majorBidi" w:hAnsiTheme="majorBidi" w:cstheme="majorBidi"/>
-          <w:sz w:val="24"/>
-          <w:szCs w:val="24"/>
+        <w:t xml:space="preserve">Pour l’installer : </w:t>
+      </w:r>
+      <w:proofErr w:type="spellStart"/>
+      <w:r>
+        <w:rPr>
+          <w:rFonts w:asciiTheme="majorBidi" w:hAnsiTheme="majorBidi" w:cstheme="majorBidi"/>
+          <w:sz w:val="24"/>
+          <w:szCs w:val="24"/>
+        </w:rPr>
+        <w:t>apt</w:t>
+      </w:r>
+      <w:proofErr w:type="spellEnd"/>
+      <w:r>
+        <w:rPr>
+          <w:rFonts w:asciiTheme="majorBidi" w:hAnsiTheme="majorBidi" w:cstheme="majorBidi"/>
+          <w:sz w:val="24"/>
+          <w:szCs w:val="24"/>
+        </w:rPr>
+        <w:t xml:space="preserve"> </w:t>
+      </w:r>
+      <w:proofErr w:type="spellStart"/>
+      <w:r>
+        <w:rPr>
+          <w:rFonts w:asciiTheme="majorBidi" w:hAnsiTheme="majorBidi" w:cstheme="majorBidi"/>
+          <w:sz w:val="24"/>
+          <w:szCs w:val="24"/>
+        </w:rPr>
+        <w:t>install</w:t>
+      </w:r>
+      <w:proofErr w:type="spellEnd"/>
+      <w:r>
+        <w:rPr>
+          <w:rFonts w:asciiTheme="majorBidi" w:hAnsiTheme="majorBidi" w:cstheme="majorBidi"/>
+          <w:sz w:val="24"/>
+          <w:szCs w:val="24"/>
+        </w:rPr>
+        <w:t xml:space="preserve"> </w:t>
+      </w:r>
+      <w:proofErr w:type="spellStart"/>
+      <w:r>
+        <w:rPr>
+          <w:rFonts w:asciiTheme="majorBidi" w:hAnsiTheme="majorBidi" w:cstheme="majorBidi"/>
+          <w:sz w:val="24"/>
+          <w:szCs w:val="24"/>
+        </w:rPr>
+        <w:t>elinks</w:t>
+      </w:r>
+      <w:proofErr w:type="spellEnd"/>
+    </w:p>
+    <w:p>
+      <w:pPr>
+        <w:rPr>
+          <w:rFonts w:asciiTheme="majorBidi" w:hAnsiTheme="majorBidi" w:cstheme="majorBidi"/>
+          <w:sz w:val="24"/>
+          <w:szCs w:val="24"/>
+        </w:rPr>
+      </w:pPr>
+    </w:p>
+    <w:p>
+      <w:pPr>
+        <w:rPr>
+          <w:rFonts w:asciiTheme="majorBidi" w:hAnsiTheme="majorBidi" w:cstheme="majorBidi"/>
+          <w:sz w:val="24"/>
+          <w:szCs w:val="24"/>
+        </w:rPr>
+      </w:pPr>
+      <w:r>
+        <w:rPr>
+          <w:rFonts w:asciiTheme="majorBidi" w:hAnsiTheme="majorBidi" w:cstheme="majorBidi"/>
+          <w:sz w:val="24"/>
+          <w:szCs w:val="24"/>
+        </w:rPr>
+        <w:t xml:space="preserve">Tu peux voir que </w:t>
+      </w:r>
+      <w:proofErr w:type="spellStart"/>
+      <w:r>
+        <w:rPr>
+          <w:rFonts w:asciiTheme="majorBidi" w:hAnsiTheme="majorBidi" w:cstheme="majorBidi"/>
+          <w:sz w:val="24"/>
+          <w:szCs w:val="24"/>
+        </w:rPr>
+        <w:t>nginx</w:t>
+      </w:r>
+      <w:proofErr w:type="spellEnd"/>
+      <w:r>
+        <w:rPr>
+          <w:rFonts w:asciiTheme="majorBidi" w:hAnsiTheme="majorBidi" w:cstheme="majorBidi"/>
+          <w:sz w:val="24"/>
+          <w:szCs w:val="24"/>
+        </w:rPr>
+        <w:t xml:space="preserve"> est bien installée en tapant </w:t>
+      </w:r>
+      <w:proofErr w:type="gramStart"/>
+      <w:r>
+        <w:rPr>
+          <w:rFonts w:asciiTheme="majorBidi" w:hAnsiTheme="majorBidi" w:cstheme="majorBidi"/>
+          <w:sz w:val="24"/>
+          <w:szCs w:val="24"/>
+        </w:rPr>
+        <w:t>:</w:t>
+      </w:r>
+      <w:proofErr w:type="spellStart"/>
+      <w:r>
+        <w:rPr>
+          <w:rFonts w:asciiTheme="majorBidi" w:hAnsiTheme="majorBidi" w:cstheme="majorBidi"/>
+          <w:sz w:val="24"/>
+          <w:szCs w:val="24"/>
+        </w:rPr>
+        <w:t>sudo</w:t>
+      </w:r>
+      <w:proofErr w:type="spellEnd"/>
+      <w:proofErr w:type="gramEnd"/>
+      <w:r>
+        <w:rPr>
+          <w:rFonts w:asciiTheme="majorBidi" w:hAnsiTheme="majorBidi" w:cstheme="majorBidi"/>
+          <w:sz w:val="24"/>
+          <w:szCs w:val="24"/>
+        </w:rPr>
+        <w:t xml:space="preserve"> tel</w:t>
+      </w:r>
+    </w:p>
+    <w:p>
+      <w:pPr>
+        <w:rPr>
+          <w:rFonts w:asciiTheme="majorBidi" w:hAnsiTheme="majorBidi" w:cstheme="majorBidi"/>
+          <w:sz w:val="24"/>
+          <w:szCs w:val="24"/>
+          <w:lang w:val="en-US"/>
+        </w:rPr>
+      </w:pPr>
+      <w:proofErr w:type="spellStart"/>
+      <w:proofErr w:type="gramStart"/>
+      <w:r>
+        <w:rPr>
+          <w:rFonts w:asciiTheme="majorBidi" w:hAnsiTheme="majorBidi" w:cstheme="majorBidi"/>
+          <w:sz w:val="24"/>
+          <w:szCs w:val="24"/>
+          <w:lang w:val="en-US"/>
         </w:rPr>
         <w:t>e</w:t>
       </w:r>
@@ -1484,16 +2231,29 @@
           <w:rFonts w:asciiTheme="majorBidi" w:hAnsiTheme="majorBidi" w:cstheme="majorBidi"/>
           <w:sz w:val="24"/>
           <w:szCs w:val="24"/>
-        </w:rPr>
-        <w:t xml:space="preserve">links </w:t>
+          <w:lang w:val="en-US"/>
+        </w:rPr>
+        <w:t>links</w:t>
+      </w:r>
+      <w:proofErr w:type="spellEnd"/>
+      <w:proofErr w:type="gramEnd"/>
+      <w:r>
+        <w:rPr>
+          <w:rFonts w:asciiTheme="majorBidi" w:hAnsiTheme="majorBidi" w:cstheme="majorBidi"/>
+          <w:sz w:val="24"/>
+          <w:szCs w:val="24"/>
+          <w:lang w:val="en-US"/>
+        </w:rPr>
+        <w:t xml:space="preserve"> </w:t>
       </w:r>
       <w:hyperlink r:id="rId6" w:history="1">
         <w:r>
           <w:rPr>
-            <w:rStyle w:val="Lienhypertexte"/>
+            <w:rStyle w:val="Hyperlink"/>
             <w:rFonts w:asciiTheme="majorBidi" w:hAnsiTheme="majorBidi" w:cstheme="majorBidi"/>
             <w:sz w:val="24"/>
             <w:szCs w:val="24"/>
+            <w:lang w:val="en-US"/>
           </w:rPr>
           <w:t>http://IPConteneur</w:t>
         </w:r>
@@ -1503,6 +2263,7 @@
           <w:rFonts w:asciiTheme="majorBidi" w:hAnsiTheme="majorBidi" w:cstheme="majorBidi"/>
           <w:sz w:val="24"/>
           <w:szCs w:val="24"/>
+          <w:lang w:val="en-US"/>
         </w:rPr>
         <w:t xml:space="preserve"> </w:t>
       </w:r>
@@ -1511,16 +2272,38 @@
           <w:rFonts w:asciiTheme="majorBidi" w:hAnsiTheme="majorBidi" w:cstheme="majorBidi"/>
           <w:sz w:val="24"/>
           <w:szCs w:val="24"/>
-        </w:rPr>
-        <w:t xml:space="preserve"> ex : elinks </w:t>
+          <w:lang w:val="en-US"/>
+        </w:rPr>
+        <w:t xml:space="preserve"> ex : </w:t>
+      </w:r>
+      <w:proofErr w:type="spellStart"/>
+      <w:r>
+        <w:rPr>
+          <w:rFonts w:asciiTheme="majorBidi" w:hAnsiTheme="majorBidi" w:cstheme="majorBidi"/>
+          <w:sz w:val="24"/>
+          <w:szCs w:val="24"/>
+          <w:lang w:val="en-US"/>
+        </w:rPr>
+        <w:t>elinks</w:t>
+      </w:r>
+      <w:proofErr w:type="spellEnd"/>
+      <w:r>
+        <w:rPr>
+          <w:rFonts w:asciiTheme="majorBidi" w:hAnsiTheme="majorBidi" w:cstheme="majorBidi"/>
+          <w:sz w:val="24"/>
+          <w:szCs w:val="24"/>
+          <w:lang w:val="en-US"/>
+        </w:rPr>
+        <w:t xml:space="preserve"> </w:t>
       </w:r>
       <w:hyperlink r:id="rId7" w:history="1">
         <w:r>
           <w:rPr>
-            <w:rStyle w:val="Lienhypertexte"/>
+            <w:rStyle w:val="Hyperlink"/>
             <w:rFonts w:asciiTheme="majorBidi" w:hAnsiTheme="majorBidi" w:cstheme="majorBidi"/>
             <w:sz w:val="24"/>
             <w:szCs w:val="24"/>
+            <w:lang w:val="en-US"/>
           </w:rPr>
           <w:t>http://172.17.0.2</w:t>
         </w:r>
@@ -1532,6 +2315,7 @@
           <w:rFonts w:asciiTheme="majorBidi" w:hAnsiTheme="majorBidi" w:cstheme="majorBidi"/>
           <w:sz w:val="24"/>
           <w:szCs w:val="24"/>
+          <w:lang w:val="en-US"/>
         </w:rPr>
       </w:pPr>
     </w:p>
@@ -1553,8 +2337,21 @@
       </w:r>
     </w:p>
     <w:p>
-      <w:r>
-        <w:t>telnet localhost 80</w:t>
+      <w:proofErr w:type="spellStart"/>
+      <w:r>
+        <w:t>telnet</w:t>
+      </w:r>
+      <w:proofErr w:type="spellEnd"/>
+      <w:r>
+        <w:t xml:space="preserve"> </w:t>
+      </w:r>
+      <w:proofErr w:type="spellStart"/>
+      <w:r>
+        <w:t>localhost</w:t>
+      </w:r>
+      <w:proofErr w:type="spellEnd"/>
+      <w:r>
+        <w:t xml:space="preserve"> 80</w:t>
       </w:r>
     </w:p>
     <w:p/>
@@ -1563,7 +2360,23 @@
         <w:pStyle w:val="gj"/>
       </w:pPr>
       <w:r>
-        <w:t>Lorsque l’on veut tester une connexion sur un port d’un hôte distant, le premier réflexe du SysAdmin est de faire un “telnet” dessus.</w:t>
+        <w:t xml:space="preserve">Lorsque l’on veut tester une connexion sur un port d’un hôte distant, le premier réflexe du </w:t>
+      </w:r>
+      <w:proofErr w:type="spellStart"/>
+      <w:r>
+        <w:t>SysAdmin</w:t>
+      </w:r>
+      <w:proofErr w:type="spellEnd"/>
+      <w:r>
+        <w:t xml:space="preserve"> est de faire un “</w:t>
+      </w:r>
+      <w:proofErr w:type="spellStart"/>
+      <w:r>
+        <w:t>telnet</w:t>
+      </w:r>
+      <w:proofErr w:type="spellEnd"/>
+      <w:r>
+        <w:t>” dessus.</w:t>
       </w:r>
     </w:p>
     <w:p>
@@ -1571,7 +2384,39 @@
         <w:pStyle w:val="gj"/>
       </w:pPr>
       <w:r>
-        <w:t>Telnet, pour Terminal Network ou Telecommunication Network est un protocole de communication TCP/IP permettant de communiquer de façon bi-directionnelle avec un serveur distant. Son problème, c’est qu’il n’est absolument pas sécurisé, toutes les informations y transitent en clair. Du coup des protocoles chiffrés comme SSH ont vu le jour pour remplacer TelNet. Il n’est donc pas rare que TelNet ne soit pas installé sur des serveurs d’entreprises.</w:t>
+        <w:t xml:space="preserve">Telnet, pour Terminal Network ou </w:t>
+      </w:r>
+      <w:proofErr w:type="spellStart"/>
+      <w:r>
+        <w:t>Telecommunication</w:t>
+      </w:r>
+      <w:proofErr w:type="spellEnd"/>
+      <w:r>
+        <w:t xml:space="preserve"> Network est un protocole de communication TCP/IP permettant de communiquer de façon </w:t>
+      </w:r>
+      <w:proofErr w:type="spellStart"/>
+      <w:r>
+        <w:t>bi-directionnelle</w:t>
+      </w:r>
+      <w:proofErr w:type="spellEnd"/>
+      <w:r>
+        <w:t xml:space="preserve"> avec un serveur distant. Son problème, c’est qu’il n’est absolument pas sécurisé, toutes les informations y transitent en clair. Du coup des protocoles chiffrés comme SSH ont vu le jour pour remplacer </w:t>
+      </w:r>
+      <w:proofErr w:type="spellStart"/>
+      <w:r>
+        <w:t>TelNet</w:t>
+      </w:r>
+      <w:proofErr w:type="spellEnd"/>
+      <w:r>
+        <w:t xml:space="preserve">. Il n’est donc pas rare que </w:t>
+      </w:r>
+      <w:proofErr w:type="spellStart"/>
+      <w:r>
+        <w:t>TelNet</w:t>
+      </w:r>
+      <w:proofErr w:type="spellEnd"/>
+      <w:r>
+        <w:t xml:space="preserve"> ne soit pas installé sur des serveurs d’entreprises.</w:t>
       </w:r>
     </w:p>
     <w:p>
@@ -1619,16 +2464,38 @@
           <w:szCs w:val="24"/>
           <w:lang w:val="en-US" w:eastAsia="fr-FR"/>
         </w:rPr>
-        <w:t>NOT RECOMMENDED!</w:t>
-      </w:r>
+        <w:t>NOT RECOMMENDED</w:t>
+      </w:r>
+      <w:proofErr w:type="gramStart"/>
       <w:r>
         <w:rPr>
           <w:rFonts w:ascii="Times New Roman" w:eastAsia="Times New Roman" w:hAnsi="Times New Roman" w:cs="Times New Roman"/>
+          <w:b/>
+          <w:bCs/>
           <w:sz w:val="24"/>
           <w:szCs w:val="24"/>
           <w:lang w:val="en-US" w:eastAsia="fr-FR"/>
         </w:rPr>
-        <w:t>. This is because data sent over the protocol is unencrypted and can be intercepted by hackers.</w:t>
+        <w:t>!</w:t>
+      </w:r>
+      <w:r>
+        <w:rPr>
+          <w:rFonts w:ascii="Times New Roman" w:eastAsia="Times New Roman" w:hAnsi="Times New Roman" w:cs="Times New Roman"/>
+          <w:sz w:val="24"/>
+          <w:szCs w:val="24"/>
+          <w:lang w:val="en-US" w:eastAsia="fr-FR"/>
+        </w:rPr>
+        <w:t>.</w:t>
+      </w:r>
+      <w:proofErr w:type="gramEnd"/>
+      <w:r>
+        <w:rPr>
+          <w:rFonts w:ascii="Times New Roman" w:eastAsia="Times New Roman" w:hAnsi="Times New Roman" w:cs="Times New Roman"/>
+          <w:sz w:val="24"/>
+          <w:szCs w:val="24"/>
+          <w:lang w:val="en-US" w:eastAsia="fr-FR"/>
+        </w:rPr>
+        <w:t xml:space="preserve"> This is because data sent over the protocol is unencrypted and can be intercepted by hackers.</w:t>
       </w:r>
     </w:p>
     <w:p>
@@ -1687,7 +2554,7 @@
     </w:p>
     <w:p>
       <w:pPr>
-        <w:pStyle w:val="Titre2"/>
+        <w:pStyle w:val="Heading2"/>
         <w:rPr>
           <w:lang w:val="en-US"/>
         </w:rPr>
@@ -1748,7 +2615,27 @@
           <w:szCs w:val="20"/>
           <w:lang w:val="en-US" w:eastAsia="fr-FR"/>
         </w:rPr>
-        <w:t>$ telnet server-IP port</w:t>
+        <w:t xml:space="preserve">$ </w:t>
+      </w:r>
+      <w:proofErr w:type="gramStart"/>
+      <w:r>
+        <w:rPr>
+          <w:rFonts w:ascii="Courier New" w:eastAsia="Times New Roman" w:hAnsi="Courier New" w:cs="Courier New"/>
+          <w:sz w:val="20"/>
+          <w:szCs w:val="20"/>
+          <w:lang w:val="en-US" w:eastAsia="fr-FR"/>
+        </w:rPr>
+        <w:t>telnet</w:t>
+      </w:r>
+      <w:proofErr w:type="gramEnd"/>
+      <w:r>
+        <w:rPr>
+          <w:rFonts w:ascii="Courier New" w:eastAsia="Times New Roman" w:hAnsi="Courier New" w:cs="Courier New"/>
+          <w:sz w:val="20"/>
+          <w:szCs w:val="20"/>
+          <w:lang w:val="en-US" w:eastAsia="fr-FR"/>
+        </w:rPr>
+        <w:t xml:space="preserve"> server-IP port</w:t>
       </w:r>
     </w:p>
     <w:p>
@@ -1806,7 +2693,27 @@
           <w:szCs w:val="20"/>
           <w:lang w:val="en-US" w:eastAsia="fr-FR"/>
         </w:rPr>
-        <w:t>$ telnet 38.76.11.19  22</w:t>
+        <w:t xml:space="preserve">$ </w:t>
+      </w:r>
+      <w:proofErr w:type="gramStart"/>
+      <w:r>
+        <w:rPr>
+          <w:rFonts w:ascii="Courier New" w:eastAsia="Times New Roman" w:hAnsi="Courier New" w:cs="Courier New"/>
+          <w:sz w:val="20"/>
+          <w:szCs w:val="20"/>
+          <w:lang w:val="en-US" w:eastAsia="fr-FR"/>
+        </w:rPr>
+        <w:t>telnet</w:t>
+      </w:r>
+      <w:proofErr w:type="gramEnd"/>
+      <w:r>
+        <w:rPr>
+          <w:rFonts w:ascii="Courier New" w:eastAsia="Times New Roman" w:hAnsi="Courier New" w:cs="Courier New"/>
+          <w:sz w:val="20"/>
+          <w:szCs w:val="20"/>
+          <w:lang w:val="en-US" w:eastAsia="fr-FR"/>
+        </w:rPr>
+        <w:t xml:space="preserve"> 38.76.11.19  22</w:t>
       </w:r>
     </w:p>
     <w:p>
@@ -1851,15 +2758,39 @@
           <w:lang w:val="en-US"/>
         </w:rPr>
       </w:pPr>
-      <w:r>
-        <w:rPr>
-          <w:rFonts w:asciiTheme="majorBidi" w:hAnsiTheme="majorBidi" w:cstheme="majorBidi"/>
-          <w:sz w:val="24"/>
-          <w:szCs w:val="24"/>
-          <w:lang w:val="en-US"/>
-        </w:rPr>
-        <w:t>docker stop ContainerName</w:t>
-      </w:r>
+      <w:proofErr w:type="spellStart"/>
+      <w:proofErr w:type="gramStart"/>
+      <w:r>
+        <w:rPr>
+          <w:rFonts w:asciiTheme="majorBidi" w:hAnsiTheme="majorBidi" w:cstheme="majorBidi"/>
+          <w:sz w:val="24"/>
+          <w:szCs w:val="24"/>
+          <w:lang w:val="en-US"/>
+        </w:rPr>
+        <w:t>docker</w:t>
+      </w:r>
+      <w:proofErr w:type="spellEnd"/>
+      <w:proofErr w:type="gramEnd"/>
+      <w:r>
+        <w:rPr>
+          <w:rFonts w:asciiTheme="majorBidi" w:hAnsiTheme="majorBidi" w:cstheme="majorBidi"/>
+          <w:sz w:val="24"/>
+          <w:szCs w:val="24"/>
+          <w:lang w:val="en-US"/>
+        </w:rPr>
+        <w:t xml:space="preserve"> stop </w:t>
+      </w:r>
+      <w:proofErr w:type="spellStart"/>
+      <w:r>
+        <w:rPr>
+          <w:rFonts w:asciiTheme="majorBidi" w:hAnsiTheme="majorBidi" w:cstheme="majorBidi"/>
+          <w:sz w:val="24"/>
+          <w:szCs w:val="24"/>
+          <w:lang w:val="en-US"/>
+        </w:rPr>
+        <w:t>ContainerName</w:t>
+      </w:r>
+      <w:proofErr w:type="spellEnd"/>
     </w:p>
     <w:p>
       <w:pPr>
@@ -1895,6 +2826,8 @@
           <w:lang w:val="en-US"/>
         </w:rPr>
       </w:pPr>
+      <w:proofErr w:type="spellStart"/>
+      <w:proofErr w:type="gramStart"/>
       <w:r>
         <w:rPr>
           <w:rFonts w:asciiTheme="majorBidi" w:hAnsiTheme="majorBidi" w:cstheme="majorBidi"/>
@@ -1911,7 +2844,18 @@
           <w:szCs w:val="24"/>
           <w:lang w:val="en-US"/>
         </w:rPr>
-        <w:t>ocker run -d –name=</w:t>
+        <w:t>ocker</w:t>
+      </w:r>
+      <w:proofErr w:type="spellEnd"/>
+      <w:proofErr w:type="gramEnd"/>
+      <w:r>
+        <w:rPr>
+          <w:rFonts w:asciiTheme="majorBidi" w:hAnsiTheme="majorBidi" w:cstheme="majorBidi"/>
+          <w:sz w:val="24"/>
+          <w:szCs w:val="24"/>
+          <w:lang w:val="en-US"/>
+        </w:rPr>
+        <w:t xml:space="preserve"> run -d –name=</w:t>
       </w:r>
       <w:r>
         <w:rPr>
@@ -1929,12 +2873,23 @@
           <w:szCs w:val="24"/>
           <w:lang w:val="en-US"/>
         </w:rPr>
-        <w:t>ebserver nginx</w:t>
-      </w:r>
-    </w:p>
-    <w:p>
-      <w:pPr>
-        <w:pStyle w:val="Titre1"/>
+        <w:t xml:space="preserve">ebserver </w:t>
+      </w:r>
+      <w:proofErr w:type="spellStart"/>
+      <w:r>
+        <w:rPr>
+          <w:rFonts w:asciiTheme="majorBidi" w:hAnsiTheme="majorBidi" w:cstheme="majorBidi"/>
+          <w:sz w:val="24"/>
+          <w:szCs w:val="24"/>
+          <w:lang w:val="en-US"/>
+        </w:rPr>
+        <w:t>nginx</w:t>
+      </w:r>
+      <w:proofErr w:type="spellEnd"/>
+    </w:p>
+    <w:p>
+      <w:pPr>
+        <w:pStyle w:val="Heading1"/>
         <w:rPr>
           <w:lang w:val="en-US"/>
         </w:rPr>
@@ -1979,74 +2934,214 @@
           <w:szCs w:val="24"/>
           <w:lang w:val="en-US"/>
         </w:rPr>
-        <w:t>First docker run …</w:t>
-      </w:r>
-    </w:p>
-    <w:p>
-      <w:pPr>
-        <w:rPr>
-          <w:rFonts w:asciiTheme="majorBidi" w:hAnsiTheme="majorBidi" w:cstheme="majorBidi"/>
-          <w:sz w:val="24"/>
-          <w:szCs w:val="24"/>
-          <w:lang w:val="en-US"/>
-        </w:rPr>
-      </w:pPr>
-      <w:r>
-        <w:rPr>
-          <w:rFonts w:asciiTheme="majorBidi" w:hAnsiTheme="majorBidi" w:cstheme="majorBidi"/>
-          <w:sz w:val="24"/>
-          <w:szCs w:val="24"/>
-          <w:lang w:val="en-US"/>
-        </w:rPr>
-        <w:t>We can start or restart a container by type : docker start ID/NAME or docker restart ID/NAME</w:t>
-      </w:r>
-    </w:p>
-    <w:p>
-      <w:pPr>
-        <w:rPr>
-          <w:rFonts w:asciiTheme="majorBidi" w:hAnsiTheme="majorBidi" w:cstheme="majorBidi"/>
-          <w:sz w:val="24"/>
-          <w:szCs w:val="24"/>
-          <w:lang w:val="en-US"/>
-        </w:rPr>
-      </w:pPr>
-    </w:p>
-    <w:p>
-      <w:pPr>
-        <w:rPr>
-          <w:rFonts w:asciiTheme="majorBidi" w:hAnsiTheme="majorBidi" w:cstheme="majorBidi"/>
-          <w:sz w:val="24"/>
-          <w:szCs w:val="24"/>
-          <w:lang w:val="en-US"/>
-        </w:rPr>
-      </w:pPr>
-      <w:r>
-        <w:rPr>
-          <w:rFonts w:asciiTheme="majorBidi" w:hAnsiTheme="majorBidi" w:cstheme="majorBidi"/>
-          <w:sz w:val="24"/>
-          <w:szCs w:val="24"/>
-          <w:lang w:val="en-US"/>
-        </w:rPr>
-        <w:t>For execute something in an executive container or enter in, we use : exec</w:t>
-      </w:r>
-    </w:p>
-    <w:p>
-      <w:pPr>
-        <w:rPr>
-          <w:rFonts w:asciiTheme="majorBidi" w:hAnsiTheme="majorBidi" w:cstheme="majorBidi"/>
-          <w:sz w:val="24"/>
-          <w:szCs w:val="24"/>
-          <w:lang w:val="en-US"/>
-        </w:rPr>
-      </w:pPr>
-      <w:r>
-        <w:rPr>
-          <w:rFonts w:asciiTheme="majorBidi" w:hAnsiTheme="majorBidi" w:cstheme="majorBidi"/>
-          <w:sz w:val="24"/>
-          <w:szCs w:val="24"/>
-          <w:lang w:val="en-US"/>
-        </w:rPr>
-        <w:t>Ex: docker exec -it NameOfContainer /bin/bash</w:t>
+        <w:t xml:space="preserve">First </w:t>
+      </w:r>
+      <w:proofErr w:type="spellStart"/>
+      <w:r>
+        <w:rPr>
+          <w:rFonts w:asciiTheme="majorBidi" w:hAnsiTheme="majorBidi" w:cstheme="majorBidi"/>
+          <w:sz w:val="24"/>
+          <w:szCs w:val="24"/>
+          <w:lang w:val="en-US"/>
+        </w:rPr>
+        <w:t>docker</w:t>
+      </w:r>
+      <w:proofErr w:type="spellEnd"/>
+      <w:r>
+        <w:rPr>
+          <w:rFonts w:asciiTheme="majorBidi" w:hAnsiTheme="majorBidi" w:cstheme="majorBidi"/>
+          <w:sz w:val="24"/>
+          <w:szCs w:val="24"/>
+          <w:lang w:val="en-US"/>
+        </w:rPr>
+        <w:t xml:space="preserve"> run …</w:t>
+      </w:r>
+    </w:p>
+    <w:p>
+      <w:pPr>
+        <w:rPr>
+          <w:rFonts w:asciiTheme="majorBidi" w:hAnsiTheme="majorBidi" w:cstheme="majorBidi"/>
+          <w:sz w:val="24"/>
+          <w:szCs w:val="24"/>
+          <w:lang w:val="en-US"/>
+        </w:rPr>
+      </w:pPr>
+      <w:r>
+        <w:rPr>
+          <w:rFonts w:asciiTheme="majorBidi" w:hAnsiTheme="majorBidi" w:cstheme="majorBidi"/>
+          <w:sz w:val="24"/>
+          <w:szCs w:val="24"/>
+          <w:lang w:val="en-US"/>
+        </w:rPr>
+        <w:t xml:space="preserve">We can start or restart a container by </w:t>
+      </w:r>
+      <w:proofErr w:type="gramStart"/>
+      <w:r>
+        <w:rPr>
+          <w:rFonts w:asciiTheme="majorBidi" w:hAnsiTheme="majorBidi" w:cstheme="majorBidi"/>
+          <w:sz w:val="24"/>
+          <w:szCs w:val="24"/>
+          <w:lang w:val="en-US"/>
+        </w:rPr>
+        <w:t>type :</w:t>
+      </w:r>
+      <w:proofErr w:type="gramEnd"/>
+      <w:r>
+        <w:rPr>
+          <w:rFonts w:asciiTheme="majorBidi" w:hAnsiTheme="majorBidi" w:cstheme="majorBidi"/>
+          <w:sz w:val="24"/>
+          <w:szCs w:val="24"/>
+          <w:lang w:val="en-US"/>
+        </w:rPr>
+        <w:t xml:space="preserve"> </w:t>
+      </w:r>
+      <w:proofErr w:type="spellStart"/>
+      <w:r>
+        <w:rPr>
+          <w:rFonts w:asciiTheme="majorBidi" w:hAnsiTheme="majorBidi" w:cstheme="majorBidi"/>
+          <w:sz w:val="24"/>
+          <w:szCs w:val="24"/>
+          <w:lang w:val="en-US"/>
+        </w:rPr>
+        <w:t>docker</w:t>
+      </w:r>
+      <w:proofErr w:type="spellEnd"/>
+      <w:r>
+        <w:rPr>
+          <w:rFonts w:asciiTheme="majorBidi" w:hAnsiTheme="majorBidi" w:cstheme="majorBidi"/>
+          <w:sz w:val="24"/>
+          <w:szCs w:val="24"/>
+          <w:lang w:val="en-US"/>
+        </w:rPr>
+        <w:t xml:space="preserve"> start ID/NAME or </w:t>
+      </w:r>
+      <w:proofErr w:type="spellStart"/>
+      <w:r>
+        <w:rPr>
+          <w:rFonts w:asciiTheme="majorBidi" w:hAnsiTheme="majorBidi" w:cstheme="majorBidi"/>
+          <w:sz w:val="24"/>
+          <w:szCs w:val="24"/>
+          <w:lang w:val="en-US"/>
+        </w:rPr>
+        <w:t>docker</w:t>
+      </w:r>
+      <w:proofErr w:type="spellEnd"/>
+      <w:r>
+        <w:rPr>
+          <w:rFonts w:asciiTheme="majorBidi" w:hAnsiTheme="majorBidi" w:cstheme="majorBidi"/>
+          <w:sz w:val="24"/>
+          <w:szCs w:val="24"/>
+          <w:lang w:val="en-US"/>
+        </w:rPr>
+        <w:t xml:space="preserve"> restart ID/NAME</w:t>
+      </w:r>
+    </w:p>
+    <w:p>
+      <w:pPr>
+        <w:rPr>
+          <w:rFonts w:asciiTheme="majorBidi" w:hAnsiTheme="majorBidi" w:cstheme="majorBidi"/>
+          <w:sz w:val="24"/>
+          <w:szCs w:val="24"/>
+          <w:lang w:val="en-US"/>
+        </w:rPr>
+      </w:pPr>
+    </w:p>
+    <w:p>
+      <w:pPr>
+        <w:rPr>
+          <w:rFonts w:asciiTheme="majorBidi" w:hAnsiTheme="majorBidi" w:cstheme="majorBidi"/>
+          <w:sz w:val="24"/>
+          <w:szCs w:val="24"/>
+          <w:lang w:val="en-US"/>
+        </w:rPr>
+      </w:pPr>
+      <w:r>
+        <w:rPr>
+          <w:rFonts w:asciiTheme="majorBidi" w:hAnsiTheme="majorBidi" w:cstheme="majorBidi"/>
+          <w:sz w:val="24"/>
+          <w:szCs w:val="24"/>
+          <w:lang w:val="en-US"/>
+        </w:rPr>
+        <w:t xml:space="preserve">For execute something in an executive container or enter in, we </w:t>
+      </w:r>
+      <w:proofErr w:type="gramStart"/>
+      <w:r>
+        <w:rPr>
+          <w:rFonts w:asciiTheme="majorBidi" w:hAnsiTheme="majorBidi" w:cstheme="majorBidi"/>
+          <w:sz w:val="24"/>
+          <w:szCs w:val="24"/>
+          <w:lang w:val="en-US"/>
+        </w:rPr>
+        <w:t>use :</w:t>
+      </w:r>
+      <w:proofErr w:type="gramEnd"/>
+      <w:r>
+        <w:rPr>
+          <w:rFonts w:asciiTheme="majorBidi" w:hAnsiTheme="majorBidi" w:cstheme="majorBidi"/>
+          <w:sz w:val="24"/>
+          <w:szCs w:val="24"/>
+          <w:lang w:val="en-US"/>
+        </w:rPr>
+        <w:t xml:space="preserve"> exec</w:t>
+      </w:r>
+    </w:p>
+    <w:p>
+      <w:pPr>
+        <w:rPr>
+          <w:rFonts w:asciiTheme="majorBidi" w:hAnsiTheme="majorBidi" w:cstheme="majorBidi"/>
+          <w:sz w:val="24"/>
+          <w:szCs w:val="24"/>
+          <w:lang w:val="en-US"/>
+        </w:rPr>
+      </w:pPr>
+      <w:r>
+        <w:rPr>
+          <w:rFonts w:asciiTheme="majorBidi" w:hAnsiTheme="majorBidi" w:cstheme="majorBidi"/>
+          <w:sz w:val="24"/>
+          <w:szCs w:val="24"/>
+          <w:lang w:val="en-US"/>
+        </w:rPr>
+        <w:t xml:space="preserve">Ex: </w:t>
+      </w:r>
+      <w:proofErr w:type="spellStart"/>
+      <w:r>
+        <w:rPr>
+          <w:rFonts w:asciiTheme="majorBidi" w:hAnsiTheme="majorBidi" w:cstheme="majorBidi"/>
+          <w:sz w:val="24"/>
+          <w:szCs w:val="24"/>
+          <w:lang w:val="en-US"/>
+        </w:rPr>
+        <w:t>docker</w:t>
+      </w:r>
+      <w:proofErr w:type="spellEnd"/>
+      <w:r>
+        <w:rPr>
+          <w:rFonts w:asciiTheme="majorBidi" w:hAnsiTheme="majorBidi" w:cstheme="majorBidi"/>
+          <w:sz w:val="24"/>
+          <w:szCs w:val="24"/>
+          <w:lang w:val="en-US"/>
+        </w:rPr>
+        <w:t xml:space="preserve"> exec -it </w:t>
+      </w:r>
+      <w:proofErr w:type="spellStart"/>
+      <w:r>
+        <w:rPr>
+          <w:rFonts w:asciiTheme="majorBidi" w:hAnsiTheme="majorBidi" w:cstheme="majorBidi"/>
+          <w:sz w:val="24"/>
+          <w:szCs w:val="24"/>
+          <w:lang w:val="en-US"/>
+        </w:rPr>
+        <w:t>NameOfContainer</w:t>
+      </w:r>
+      <w:proofErr w:type="spellEnd"/>
+      <w:r>
+        <w:rPr>
+          <w:rFonts w:asciiTheme="majorBidi" w:hAnsiTheme="majorBidi" w:cstheme="majorBidi"/>
+          <w:sz w:val="24"/>
+          <w:szCs w:val="24"/>
+          <w:lang w:val="en-US"/>
+        </w:rPr>
+        <w:t xml:space="preserve"> /bin/bash</w:t>
       </w:r>
     </w:p>
     <w:p>
@@ -2093,22 +3188,62 @@
           <w:szCs w:val="24"/>
           <w:lang w:val="en-US"/>
         </w:rPr>
-        <w:t xml:space="preserve"> can stop by docker stop NameContainer/ID</w:t>
-      </w:r>
-    </w:p>
-    <w:p>
-      <w:pPr>
-        <w:rPr>
-          <w:rFonts w:asciiTheme="majorBidi" w:hAnsiTheme="majorBidi" w:cstheme="majorBidi"/>
-          <w:sz w:val="24"/>
-          <w:szCs w:val="24"/>
-          <w:lang w:val="en-US"/>
-        </w:rPr>
-      </w:pPr>
-    </w:p>
-    <w:p>
-      <w:pPr>
-        <w:pStyle w:val="Titre1"/>
+        <w:t xml:space="preserve"> can stop by </w:t>
+      </w:r>
+      <w:proofErr w:type="spellStart"/>
+      <w:r>
+        <w:rPr>
+          <w:rFonts w:asciiTheme="majorBidi" w:hAnsiTheme="majorBidi" w:cstheme="majorBidi"/>
+          <w:sz w:val="24"/>
+          <w:szCs w:val="24"/>
+          <w:lang w:val="en-US"/>
+        </w:rPr>
+        <w:t>docker</w:t>
+      </w:r>
+      <w:proofErr w:type="spellEnd"/>
+      <w:r>
+        <w:rPr>
+          <w:rFonts w:asciiTheme="majorBidi" w:hAnsiTheme="majorBidi" w:cstheme="majorBidi"/>
+          <w:sz w:val="24"/>
+          <w:szCs w:val="24"/>
+          <w:lang w:val="en-US"/>
+        </w:rPr>
+        <w:t xml:space="preserve"> stop </w:t>
+      </w:r>
+      <w:proofErr w:type="spellStart"/>
+      <w:r>
+        <w:rPr>
+          <w:rFonts w:asciiTheme="majorBidi" w:hAnsiTheme="majorBidi" w:cstheme="majorBidi"/>
+          <w:sz w:val="24"/>
+          <w:szCs w:val="24"/>
+          <w:lang w:val="en-US"/>
+        </w:rPr>
+        <w:t>NameContainer</w:t>
+      </w:r>
+      <w:proofErr w:type="spellEnd"/>
+      <w:r>
+        <w:rPr>
+          <w:rFonts w:asciiTheme="majorBidi" w:hAnsiTheme="majorBidi" w:cstheme="majorBidi"/>
+          <w:sz w:val="24"/>
+          <w:szCs w:val="24"/>
+          <w:lang w:val="en-US"/>
+        </w:rPr>
+        <w:t>/ID</w:t>
+      </w:r>
+    </w:p>
+    <w:p>
+      <w:pPr>
+        <w:rPr>
+          <w:rFonts w:asciiTheme="majorBidi" w:hAnsiTheme="majorBidi" w:cstheme="majorBidi"/>
+          <w:sz w:val="24"/>
+          <w:szCs w:val="24"/>
+          <w:lang w:val="en-US"/>
+        </w:rPr>
+      </w:pPr>
+    </w:p>
+    <w:p>
+      <w:pPr>
+        <w:pStyle w:val="Heading1"/>
         <w:rPr>
           <w:lang w:val="en-US"/>
         </w:rPr>
@@ -2155,15 +3290,9 @@
     </w:p>
     <w:p>
       <w:pPr>
-        <w:pStyle w:val="Titre1"/>
-        <w:rPr>
-          <w:lang w:val="en-US"/>
-        </w:rPr>
-      </w:pPr>
-      <w:r>
-        <w:rPr>
-          <w:lang w:val="en-US"/>
-        </w:rPr>
+        <w:pStyle w:val="Heading1"/>
+      </w:pPr>
+      <w:r>
         <w:t>Redirection – Ports and Volumes</w:t>
       </w:r>
     </w:p>
@@ -2173,7 +3302,6 @@
           <w:rFonts w:asciiTheme="majorBidi" w:hAnsiTheme="majorBidi" w:cstheme="majorBidi"/>
           <w:sz w:val="24"/>
           <w:szCs w:val="24"/>
-          <w:lang w:val="en-US"/>
         </w:rPr>
       </w:pPr>
     </w:p>
@@ -2199,7 +3327,444 @@
           <w:sz w:val="24"/>
           <w:szCs w:val="24"/>
         </w:rPr>
-        <w:t>n tape : docker rm NomImage</w:t>
+        <w:t xml:space="preserve">n tape : docker </w:t>
+      </w:r>
+      <w:proofErr w:type="spellStart"/>
+      <w:r>
+        <w:rPr>
+          <w:rFonts w:asciiTheme="majorBidi" w:hAnsiTheme="majorBidi" w:cstheme="majorBidi"/>
+          <w:sz w:val="24"/>
+          <w:szCs w:val="24"/>
+        </w:rPr>
+        <w:t>rm</w:t>
+      </w:r>
+      <w:proofErr w:type="spellEnd"/>
+      <w:r>
+        <w:rPr>
+          <w:rFonts w:asciiTheme="majorBidi" w:hAnsiTheme="majorBidi" w:cstheme="majorBidi"/>
+          <w:sz w:val="24"/>
+          <w:szCs w:val="24"/>
+        </w:rPr>
+        <w:t xml:space="preserve"> </w:t>
+      </w:r>
+      <w:proofErr w:type="spellStart"/>
+      <w:r>
+        <w:rPr>
+          <w:rFonts w:asciiTheme="majorBidi" w:hAnsiTheme="majorBidi" w:cstheme="majorBidi"/>
+          <w:sz w:val="24"/>
+          <w:szCs w:val="24"/>
+        </w:rPr>
+        <w:t>NomImage</w:t>
+      </w:r>
+      <w:proofErr w:type="spellEnd"/>
+    </w:p>
+    <w:p>
+      <w:pPr>
+        <w:rPr>
+          <w:lang w:val="en-US"/>
+        </w:rPr>
+      </w:pPr>
+      <w:r>
+        <w:rPr>
+          <w:lang w:val="en-US"/>
+        </w:rPr>
+        <w:t>We have the ability to redirect container ports and volumes to our host operating system for ease of use and flexibility.</w:t>
+      </w:r>
+    </w:p>
+    <w:p>
+      <w:pPr>
+        <w:rPr>
+          <w:lang w:val="en-US"/>
+        </w:rPr>
+      </w:pPr>
+      <w:r>
+        <w:rPr>
+          <w:lang w:val="en-US"/>
+        </w:rPr>
+        <w:t xml:space="preserve">Direct the port that is </w:t>
+      </w:r>
+      <w:proofErr w:type="gramStart"/>
+      <w:r>
+        <w:rPr>
+          <w:lang w:val="en-US"/>
+        </w:rPr>
+        <w:t>listening  for</w:t>
+      </w:r>
+      <w:proofErr w:type="gramEnd"/>
+      <w:r>
+        <w:rPr>
+          <w:lang w:val="en-US"/>
+        </w:rPr>
+        <w:t xml:space="preserve"> http on our container to a port on our  host</w:t>
+      </w:r>
+    </w:p>
+    <w:p>
+      <w:pPr>
+        <w:rPr>
+          <w:lang w:val="en-US"/>
+        </w:rPr>
+      </w:pPr>
+      <w:proofErr w:type="spellStart"/>
+      <w:r>
+        <w:rPr>
+          <w:lang w:val="en-US"/>
+        </w:rPr>
+        <w:t>Docker</w:t>
+      </w:r>
+      <w:proofErr w:type="spellEnd"/>
+      <w:r>
+        <w:rPr>
+          <w:lang w:val="en-US"/>
+        </w:rPr>
+        <w:t xml:space="preserve"> run –d –name=Webserver </w:t>
+      </w:r>
+      <w:proofErr w:type="spellStart"/>
+      <w:r>
+        <w:rPr>
+          <w:lang w:val="en-US"/>
+        </w:rPr>
+        <w:t>nginx</w:t>
+      </w:r>
+      <w:proofErr w:type="spellEnd"/>
+    </w:p>
+    <w:p>
+      <w:pPr>
+        <w:rPr>
+          <w:lang w:val="en-US"/>
+        </w:rPr>
+      </w:pPr>
+    </w:p>
+    <w:p>
+      <w:pPr>
+        <w:rPr>
+          <w:lang w:val="en-US"/>
+        </w:rPr>
+      </w:pPr>
+      <w:proofErr w:type="spellStart"/>
+      <w:proofErr w:type="gramStart"/>
+      <w:r>
+        <w:rPr>
+          <w:lang w:val="en-US"/>
+        </w:rPr>
+        <w:t>d</w:t>
+      </w:r>
+      <w:r>
+        <w:rPr>
+          <w:lang w:val="en-US"/>
+        </w:rPr>
+        <w:t>ocker</w:t>
+      </w:r>
+      <w:proofErr w:type="spellEnd"/>
+      <w:proofErr w:type="gramEnd"/>
+      <w:r>
+        <w:rPr>
+          <w:lang w:val="en-US"/>
+        </w:rPr>
+        <w:t xml:space="preserve"> inspect Webserver |</w:t>
+      </w:r>
+      <w:proofErr w:type="spellStart"/>
+      <w:r>
+        <w:rPr>
+          <w:lang w:val="en-US"/>
+        </w:rPr>
+        <w:t>grep</w:t>
+      </w:r>
+      <w:proofErr w:type="spellEnd"/>
+      <w:r>
+        <w:rPr>
+          <w:lang w:val="en-US"/>
+        </w:rPr>
+        <w:t xml:space="preserve"> </w:t>
+      </w:r>
+      <w:proofErr w:type="spellStart"/>
+      <w:r>
+        <w:rPr>
+          <w:lang w:val="en-US"/>
+        </w:rPr>
+        <w:t>IPAddr</w:t>
+      </w:r>
+      <w:proofErr w:type="spellEnd"/>
+    </w:p>
+    <w:p>
+      <w:pPr>
+        <w:rPr>
+          <w:lang w:val="en-US"/>
+        </w:rPr>
+      </w:pPr>
+    </w:p>
+    <w:p>
+      <w:pPr>
+        <w:rPr>
+          <w:rFonts w:asciiTheme="majorBidi" w:hAnsiTheme="majorBidi" w:cstheme="majorBidi"/>
+          <w:sz w:val="24"/>
+          <w:szCs w:val="24"/>
+          <w:lang w:val="en-US"/>
+        </w:rPr>
+      </w:pPr>
+      <w:proofErr w:type="spellStart"/>
+      <w:proofErr w:type="gramStart"/>
+      <w:r>
+        <w:rPr>
+          <w:rFonts w:asciiTheme="majorBidi" w:hAnsiTheme="majorBidi" w:cstheme="majorBidi"/>
+          <w:sz w:val="24"/>
+          <w:szCs w:val="24"/>
+          <w:lang w:val="en-US"/>
+        </w:rPr>
+        <w:t>docker</w:t>
+      </w:r>
+      <w:proofErr w:type="spellEnd"/>
+      <w:proofErr w:type="gramEnd"/>
+      <w:r>
+        <w:rPr>
+          <w:rFonts w:asciiTheme="majorBidi" w:hAnsiTheme="majorBidi" w:cstheme="majorBidi"/>
+          <w:sz w:val="24"/>
+          <w:szCs w:val="24"/>
+          <w:lang w:val="en-US"/>
+        </w:rPr>
+        <w:t xml:space="preserve"> inspect Webserver | </w:t>
+      </w:r>
+      <w:proofErr w:type="spellStart"/>
+      <w:r>
+        <w:rPr>
+          <w:rFonts w:asciiTheme="majorBidi" w:hAnsiTheme="majorBidi" w:cstheme="majorBidi"/>
+          <w:sz w:val="24"/>
+          <w:szCs w:val="24"/>
+          <w:lang w:val="en-US"/>
+        </w:rPr>
+        <w:t>grep</w:t>
+      </w:r>
+      <w:proofErr w:type="spellEnd"/>
+      <w:r>
+        <w:rPr>
+          <w:rFonts w:asciiTheme="majorBidi" w:hAnsiTheme="majorBidi" w:cstheme="majorBidi"/>
+          <w:sz w:val="24"/>
+          <w:szCs w:val="24"/>
+          <w:lang w:val="en-US"/>
+        </w:rPr>
+        <w:t xml:space="preserve"> </w:t>
+      </w:r>
+      <w:proofErr w:type="spellStart"/>
+      <w:r>
+        <w:rPr>
+          <w:rFonts w:asciiTheme="majorBidi" w:hAnsiTheme="majorBidi" w:cstheme="majorBidi"/>
+          <w:sz w:val="24"/>
+          <w:szCs w:val="24"/>
+          <w:lang w:val="en-US"/>
+        </w:rPr>
+        <w:t>IPAddr</w:t>
+      </w:r>
+      <w:proofErr w:type="spellEnd"/>
+    </w:p>
+    <w:p>
+      <w:pPr>
+        <w:rPr>
+          <w:rFonts w:asciiTheme="majorBidi" w:hAnsiTheme="majorBidi" w:cstheme="majorBidi"/>
+          <w:sz w:val="24"/>
+          <w:szCs w:val="24"/>
+          <w:lang w:val="en-US"/>
+        </w:rPr>
+      </w:pPr>
+      <w:r>
+        <w:rPr>
+          <w:rFonts w:asciiTheme="majorBidi" w:hAnsiTheme="majorBidi" w:cstheme="majorBidi"/>
+          <w:sz w:val="24"/>
+          <w:szCs w:val="24"/>
+          <w:lang w:val="en-US"/>
+        </w:rPr>
+        <w:t xml:space="preserve">            "</w:t>
+      </w:r>
+      <w:proofErr w:type="spellStart"/>
+      <w:r>
+        <w:rPr>
+          <w:rFonts w:asciiTheme="majorBidi" w:hAnsiTheme="majorBidi" w:cstheme="majorBidi"/>
+          <w:sz w:val="24"/>
+          <w:szCs w:val="24"/>
+          <w:lang w:val="en-US"/>
+        </w:rPr>
+        <w:t>SecondaryIPAddresses</w:t>
+      </w:r>
+      <w:proofErr w:type="spellEnd"/>
+      <w:r>
+        <w:rPr>
+          <w:rFonts w:asciiTheme="majorBidi" w:hAnsiTheme="majorBidi" w:cstheme="majorBidi"/>
+          <w:sz w:val="24"/>
+          <w:szCs w:val="24"/>
+          <w:lang w:val="en-US"/>
+        </w:rPr>
+        <w:t>": null,</w:t>
+      </w:r>
+    </w:p>
+    <w:p>
+      <w:pPr>
+        <w:rPr>
+          <w:rFonts w:asciiTheme="majorBidi" w:hAnsiTheme="majorBidi" w:cstheme="majorBidi"/>
+          <w:sz w:val="24"/>
+          <w:szCs w:val="24"/>
+          <w:lang w:val="en-US"/>
+        </w:rPr>
+      </w:pPr>
+      <w:r>
+        <w:rPr>
+          <w:rFonts w:asciiTheme="majorBidi" w:hAnsiTheme="majorBidi" w:cstheme="majorBidi"/>
+          <w:sz w:val="24"/>
+          <w:szCs w:val="24"/>
+          <w:lang w:val="en-US"/>
+        </w:rPr>
+        <w:t xml:space="preserve">            "</w:t>
+      </w:r>
+      <w:proofErr w:type="spellStart"/>
+      <w:r>
+        <w:rPr>
+          <w:rFonts w:asciiTheme="majorBidi" w:hAnsiTheme="majorBidi" w:cstheme="majorBidi"/>
+          <w:sz w:val="24"/>
+          <w:szCs w:val="24"/>
+          <w:lang w:val="en-US"/>
+        </w:rPr>
+        <w:t>IPAddress</w:t>
+      </w:r>
+      <w:proofErr w:type="spellEnd"/>
+      <w:r>
+        <w:rPr>
+          <w:rFonts w:asciiTheme="majorBidi" w:hAnsiTheme="majorBidi" w:cstheme="majorBidi"/>
+          <w:sz w:val="24"/>
+          <w:szCs w:val="24"/>
+          <w:lang w:val="en-US"/>
+        </w:rPr>
+        <w:t>": "172.17.0.2",</w:t>
+      </w:r>
+    </w:p>
+    <w:p>
+      <w:pPr>
+        <w:rPr>
+          <w:rFonts w:asciiTheme="majorBidi" w:hAnsiTheme="majorBidi" w:cstheme="majorBidi"/>
+          <w:sz w:val="24"/>
+          <w:szCs w:val="24"/>
+          <w:lang w:val="en-US"/>
+        </w:rPr>
+      </w:pPr>
+      <w:r>
+        <w:rPr>
+          <w:rFonts w:asciiTheme="majorBidi" w:hAnsiTheme="majorBidi" w:cstheme="majorBidi"/>
+          <w:sz w:val="24"/>
+          <w:szCs w:val="24"/>
+          <w:lang w:val="en-US"/>
+        </w:rPr>
+        <w:t xml:space="preserve">              </w:t>
+      </w:r>
+      <w:r>
+        <w:rPr>
+          <w:rFonts w:asciiTheme="majorBidi" w:hAnsiTheme="majorBidi" w:cstheme="majorBidi"/>
+          <w:sz w:val="24"/>
+          <w:szCs w:val="24"/>
+          <w:lang w:val="en-US"/>
+        </w:rPr>
+        <w:t xml:space="preserve">      "</w:t>
+      </w:r>
+      <w:proofErr w:type="spellStart"/>
+      <w:r>
+        <w:rPr>
+          <w:rFonts w:asciiTheme="majorBidi" w:hAnsiTheme="majorBidi" w:cstheme="majorBidi"/>
+          <w:sz w:val="24"/>
+          <w:szCs w:val="24"/>
+          <w:lang w:val="en-US"/>
+        </w:rPr>
+        <w:t>IPAddress</w:t>
+      </w:r>
+      <w:proofErr w:type="spellEnd"/>
+      <w:r>
+        <w:rPr>
+          <w:rFonts w:asciiTheme="majorBidi" w:hAnsiTheme="majorBidi" w:cstheme="majorBidi"/>
+          <w:sz w:val="24"/>
+          <w:szCs w:val="24"/>
+          <w:lang w:val="en-US"/>
+        </w:rPr>
+        <w:t>": "172.17.0.2"</w:t>
+      </w:r>
+    </w:p>
+    <w:p>
+      <w:pPr>
+        <w:rPr>
+          <w:rFonts w:asciiTheme="majorBidi" w:hAnsiTheme="majorBidi" w:cstheme="majorBidi"/>
+          <w:sz w:val="24"/>
+          <w:szCs w:val="24"/>
+          <w:lang w:val="en-US"/>
+        </w:rPr>
+      </w:pPr>
+    </w:p>
+    <w:p>
+      <w:pPr>
+        <w:rPr>
+          <w:lang w:val="en-US"/>
+        </w:rPr>
+      </w:pPr>
+      <w:proofErr w:type="spellStart"/>
+      <w:proofErr w:type="gramStart"/>
+      <w:r>
+        <w:rPr>
+          <w:lang w:val="en-US"/>
+        </w:rPr>
+        <w:t>d</w:t>
+      </w:r>
+      <w:r>
+        <w:rPr>
+          <w:lang w:val="en-US"/>
+        </w:rPr>
+        <w:t>ocker</w:t>
+      </w:r>
+      <w:proofErr w:type="spellEnd"/>
+      <w:proofErr w:type="gramEnd"/>
+      <w:r>
+        <w:rPr>
+          <w:lang w:val="en-US"/>
+        </w:rPr>
+        <w:t xml:space="preserve"> run –d –name=Webserver</w:t>
+      </w:r>
+      <w:r>
+        <w:rPr>
+          <w:lang w:val="en-US"/>
+        </w:rPr>
+        <w:t xml:space="preserve">-P </w:t>
+      </w:r>
+      <w:proofErr w:type="spellStart"/>
+      <w:r>
+        <w:rPr>
+          <w:lang w:val="en-US"/>
+        </w:rPr>
+        <w:t>nginx</w:t>
+      </w:r>
+      <w:proofErr w:type="spellEnd"/>
+    </w:p>
+    <w:p>
+      <w:pPr>
+        <w:rPr>
+          <w:lang w:val="en-US"/>
+        </w:rPr>
+      </w:pPr>
+    </w:p>
+    <w:p>
+      <w:pPr>
+        <w:rPr>
+          <w:lang w:val="en-US"/>
+        </w:rPr>
+      </w:pPr>
+      <w:r>
+        <w:rPr>
+          <w:lang w:val="en-US"/>
+        </w:rPr>
+        <w:t>-P make any ports exposed to my container available through the host OS</w:t>
+      </w:r>
+    </w:p>
+    <w:p>
+      <w:pPr>
+        <w:rPr>
+          <w:lang w:val="en-US"/>
+        </w:rPr>
+      </w:pPr>
+      <w:r>
+        <w:rPr>
+          <w:lang w:val="en-US"/>
+        </w:rPr>
+        <w:t>5 mn</w:t>
       </w:r>
       <w:bookmarkStart w:id="0" w:name="_GoBack"/>
       <w:bookmarkEnd w:id="0"/>
@@ -2207,45 +3772,60 @@
     <w:p>
       <w:pPr>
         <w:rPr>
-          <w:rFonts w:asciiTheme="majorBidi" w:hAnsiTheme="majorBidi" w:cstheme="majorBidi"/>
-          <w:sz w:val="24"/>
-          <w:szCs w:val="24"/>
-        </w:rPr>
-      </w:pPr>
-    </w:p>
-    <w:p>
-      <w:pPr>
-        <w:pStyle w:val="Titre1"/>
-        <w:rPr>
-          <w:lang w:val="en-US"/>
-        </w:rPr>
-      </w:pPr>
-      <w:r>
-        <w:rPr>
-          <w:lang w:val="en-US"/>
-        </w:rPr>
-        <w:t>The Dockerfile</w:t>
-      </w:r>
-    </w:p>
-    <w:p>
-      <w:pPr>
-        <w:rPr>
-          <w:rFonts w:asciiTheme="majorBidi" w:hAnsiTheme="majorBidi" w:cstheme="majorBidi"/>
-          <w:sz w:val="24"/>
-          <w:szCs w:val="24"/>
-          <w:lang w:val="en-US"/>
-        </w:rPr>
-      </w:pPr>
-    </w:p>
-    <w:p>
-      <w:pPr>
-        <w:rPr>
-          <w:rFonts w:asciiTheme="majorBidi" w:hAnsiTheme="majorBidi" w:cstheme="majorBidi"/>
-          <w:sz w:val="24"/>
-          <w:szCs w:val="24"/>
-          <w:lang w:val="en-US"/>
-        </w:rPr>
-      </w:pPr>
+          <w:lang w:val="en-US"/>
+        </w:rPr>
+      </w:pPr>
+    </w:p>
+    <w:p>
+      <w:pPr>
+        <w:rPr>
+          <w:lang w:val="en-US"/>
+        </w:rPr>
+      </w:pPr>
+    </w:p>
+    <w:p>
+      <w:pPr>
+        <w:pStyle w:val="Heading1"/>
+        <w:rPr>
+          <w:lang w:val="en-US"/>
+        </w:rPr>
+      </w:pPr>
+      <w:r>
+        <w:rPr>
+          <w:lang w:val="en-US"/>
+        </w:rPr>
+        <w:t xml:space="preserve">The </w:t>
+      </w:r>
+      <w:proofErr w:type="spellStart"/>
+      <w:r>
+        <w:rPr>
+          <w:lang w:val="en-US"/>
+        </w:rPr>
+        <w:t>Dockerfile</w:t>
+      </w:r>
+      <w:proofErr w:type="spellEnd"/>
+    </w:p>
+    <w:p>
+      <w:pPr>
+        <w:rPr>
+          <w:rFonts w:asciiTheme="majorBidi" w:hAnsiTheme="majorBidi" w:cstheme="majorBidi"/>
+          <w:sz w:val="24"/>
+          <w:szCs w:val="24"/>
+          <w:lang w:val="en-US"/>
+        </w:rPr>
+      </w:pPr>
+    </w:p>
+    <w:p>
+      <w:pPr>
+        <w:rPr>
+          <w:rFonts w:asciiTheme="majorBidi" w:hAnsiTheme="majorBidi" w:cstheme="majorBidi"/>
+          <w:sz w:val="24"/>
+          <w:szCs w:val="24"/>
+          <w:lang w:val="en-US"/>
+        </w:rPr>
+      </w:pPr>
+      <w:proofErr w:type="spellStart"/>
+      <w:proofErr w:type="gramStart"/>
       <w:r>
         <w:rPr>
           <w:rFonts w:asciiTheme="majorBidi" w:hAnsiTheme="majorBidi" w:cstheme="majorBidi"/>
@@ -2255,76 +3835,29 @@
         </w:rPr>
         <w:t>ddd</w:t>
       </w:r>
-    </w:p>
-    <w:p>
-      <w:pPr>
-        <w:rPr>
-          <w:rFonts w:asciiTheme="majorBidi" w:hAnsiTheme="majorBidi" w:cstheme="majorBidi"/>
-          <w:sz w:val="24"/>
-          <w:szCs w:val="24"/>
-          <w:lang w:val="en-US"/>
-        </w:rPr>
-      </w:pPr>
-    </w:p>
-    <w:p>
-      <w:pPr>
-        <w:rPr>
-          <w:rFonts w:asciiTheme="majorBidi" w:hAnsiTheme="majorBidi" w:cstheme="majorBidi"/>
-          <w:sz w:val="24"/>
-          <w:szCs w:val="24"/>
-          <w:lang w:val="en-US"/>
-        </w:rPr>
-      </w:pPr>
-    </w:p>
-    <w:p>
-      <w:pPr>
-        <w:rPr>
-          <w:rFonts w:asciiTheme="majorBidi" w:hAnsiTheme="majorBidi" w:cstheme="majorBidi"/>
-          <w:sz w:val="24"/>
-          <w:szCs w:val="24"/>
-          <w:lang w:val="en-US"/>
-        </w:rPr>
-      </w:pPr>
-    </w:p>
-    <w:p>
-      <w:pPr>
-        <w:rPr>
-          <w:rFonts w:asciiTheme="majorBidi" w:hAnsiTheme="majorBidi" w:cstheme="majorBidi"/>
-          <w:sz w:val="24"/>
-          <w:szCs w:val="24"/>
-          <w:lang w:val="en-US"/>
-        </w:rPr>
-      </w:pPr>
-    </w:p>
-    <w:p>
-      <w:pPr>
-        <w:rPr>
-          <w:rFonts w:asciiTheme="majorBidi" w:hAnsiTheme="majorBidi" w:cstheme="majorBidi"/>
-          <w:sz w:val="24"/>
-          <w:szCs w:val="24"/>
-          <w:lang w:val="en-US"/>
-        </w:rPr>
-      </w:pPr>
-    </w:p>
-    <w:p>
-      <w:pPr>
-        <w:rPr>
-          <w:rFonts w:asciiTheme="majorBidi" w:hAnsiTheme="majorBidi" w:cstheme="majorBidi"/>
-          <w:sz w:val="24"/>
-          <w:szCs w:val="24"/>
-          <w:lang w:val="en-US"/>
-        </w:rPr>
-      </w:pPr>
-    </w:p>
-    <w:p>
-      <w:pPr>
-        <w:rPr>
-          <w:rFonts w:asciiTheme="majorBidi" w:hAnsiTheme="majorBidi" w:cstheme="majorBidi"/>
-          <w:sz w:val="24"/>
-          <w:szCs w:val="24"/>
-          <w:lang w:val="en-US"/>
-        </w:rPr>
-      </w:pPr>
+      <w:proofErr w:type="spellEnd"/>
+      <w:proofErr w:type="gramEnd"/>
+    </w:p>
+    <w:p>
+      <w:pPr>
+        <w:rPr>
+          <w:rFonts w:asciiTheme="majorBidi" w:hAnsiTheme="majorBidi" w:cstheme="majorBidi"/>
+          <w:sz w:val="24"/>
+          <w:szCs w:val="24"/>
+          <w:lang w:val="en-US"/>
+        </w:rPr>
+      </w:pPr>
+    </w:p>
+    <w:p>
+      <w:pPr>
+        <w:rPr>
+          <w:rFonts w:asciiTheme="majorBidi" w:hAnsiTheme="majorBidi" w:cstheme="majorBidi"/>
+          <w:sz w:val="24"/>
+          <w:szCs w:val="24"/>
+          <w:lang w:val="en-US"/>
+        </w:rPr>
+      </w:pPr>
+      <w:proofErr w:type="gramStart"/>
       <w:r>
         <w:rPr>
           <w:rFonts w:asciiTheme="majorBidi" w:hAnsiTheme="majorBidi" w:cstheme="majorBidi"/>
@@ -2334,6 +3867,7 @@
         </w:rPr>
         <w:t>c</w:t>
       </w:r>
+      <w:proofErr w:type="gramEnd"/>
     </w:p>
     <w:p>
       <w:pPr>
@@ -2356,8 +3890,8 @@
 </file>
 
 <file path=word/numbering.xml><?xml version="1.0" encoding="utf-8"?>
-<w:numbering xmlns:wpc="http://schemas.microsoft.com/office/word/2010/wordprocessingCanvas" xmlns:cx="http://schemas.microsoft.com/office/drawing/2014/chartex" xmlns:cx1="http://schemas.microsoft.com/office/drawing/2015/9/8/chartex" xmlns:cx2="http://schemas.microsoft.com/office/drawing/2015/10/21/chartex" xmlns:cx3="http://schemas.microsoft.com/office/drawing/2016/5/9/chartex" xmlns:cx4="http://schemas.microsoft.com/office/drawing/2016/5/10/chartex" xmlns:cx5="http://schemas.microsoft.com/office/drawing/2016/5/11/chartex" xmlns:cx6="http://schemas.microsoft.com/office/drawing/2016/5/12/chartex" xmlns:cx7="http://schemas.microsoft.com/office/drawing/2016/5/13/chartex" xmlns:cx8="http://schemas.microsoft.com/office/drawing/2016/5/14/chartex" xmlns:mc="http://schemas.openxmlformats.org/markup-compatibility/2006" xmlns:aink="http://schemas.microsoft.com/office/drawing/2016/ink" xmlns:am3d="http://schemas.microsoft.com/office/drawing/2017/model3d" xmlns:o="urn:schemas-microsoft-com:office:office" xmlns:r="http://schemas.openxmlformats.org/officeDocument/2006/relationships" xmlns:m="http://schemas.openxmlformats.org/officeDocument/2006/math" xmlns:v="urn:schemas-microsoft-com:vml" xmlns:wp14="http://schemas.microsoft.com/office/word/2010/wordprocessingDrawing" xmlns:wp="http://schemas.openxmlformats.org/drawingml/2006/wordprocessingDrawing" xmlns:w10="urn:schemas-microsoft-com:office:word" xmlns:w="http://schemas.openxmlformats.org/wordprocessingml/2006/main" xmlns:w14="http://schemas.microsoft.com/office/word/2010/wordml" xmlns:w15="http://schemas.microsoft.com/office/word/2012/wordml" xmlns:w16cid="http://schemas.microsoft.com/office/word/2016/wordml/cid" xmlns:w16se="http://schemas.microsoft.com/office/word/2015/wordml/symex" xmlns:wpg="http://schemas.microsoft.com/office/word/2010/wordprocessingGroup" xmlns:wpi="http://schemas.microsoft.com/office/word/2010/wordprocessingInk" xmlns:wne="http://schemas.microsoft.com/office/word/2006/wordml" xmlns:wps="http://schemas.microsoft.com/office/word/2010/wordprocessingShape" mc:Ignorable="w14 w15 w16se w16cid wp14">
-  <w:abstractNum w:abstractNumId="0" w15:restartNumberingAfterBreak="0">
+<w:numbering xmlns:wpc="http://schemas.microsoft.com/office/word/2010/wordprocessingCanvas" xmlns:mc="http://schemas.openxmlformats.org/markup-compatibility/2006" xmlns:o="urn:schemas-microsoft-com:office:office" xmlns:r="http://schemas.openxmlformats.org/officeDocument/2006/relationships" xmlns:m="http://schemas.openxmlformats.org/officeDocument/2006/math" xmlns:v="urn:schemas-microsoft-com:vml" xmlns:wp14="http://schemas.microsoft.com/office/word/2010/wordprocessingDrawing" xmlns:wp="http://schemas.openxmlformats.org/drawingml/2006/wordprocessingDrawing" xmlns:w10="urn:schemas-microsoft-com:office:word" xmlns:w="http://schemas.openxmlformats.org/wordprocessingml/2006/main" xmlns:w14="http://schemas.microsoft.com/office/word/2010/wordml" xmlns:w15="http://schemas.microsoft.com/office/word/2012/wordml" xmlns:wpg="http://schemas.microsoft.com/office/word/2010/wordprocessingGroup" xmlns:wpi="http://schemas.microsoft.com/office/word/2010/wordprocessingInk" xmlns:wne="http://schemas.microsoft.com/office/word/2006/wordml" xmlns:wps="http://schemas.microsoft.com/office/word/2010/wordprocessingShape" mc:Ignorable="w14 w15 wp14">
+  <w:abstractNum w:abstractNumId="0">
     <w:nsid w:val="0BDD4692"/>
     <w:multiLevelType w:val="hybridMultilevel"/>
     <w:tmpl w:val="BD7CB150"/>
@@ -2446,7 +3980,7 @@
       </w:pPr>
     </w:lvl>
   </w:abstractNum>
-  <w:abstractNum w:abstractNumId="1" w15:restartNumberingAfterBreak="0">
+  <w:abstractNum w:abstractNumId="1">
     <w:nsid w:val="681E02E0"/>
     <w:multiLevelType w:val="multilevel"/>
     <w:tmpl w:val="D5CA2FE2"/>
@@ -2569,7 +4103,7 @@
 </file>
 
 <file path=word/styles.xml><?xml version="1.0" encoding="utf-8"?>
-<w:styles xmlns:mc="http://schemas.openxmlformats.org/markup-compatibility/2006" xmlns:r="http://schemas.openxmlformats.org/officeDocument/2006/relationships" xmlns:w="http://schemas.openxmlformats.org/wordprocessingml/2006/main" xmlns:w14="http://schemas.microsoft.com/office/word/2010/wordml" xmlns:w15="http://schemas.microsoft.com/office/word/2012/wordml" xmlns:w16cid="http://schemas.microsoft.com/office/word/2016/wordml/cid" xmlns:w16se="http://schemas.microsoft.com/office/word/2015/wordml/symex" mc:Ignorable="w14 w15 w16se w16cid">
+<w:styles xmlns:mc="http://schemas.openxmlformats.org/markup-compatibility/2006" xmlns:r="http://schemas.openxmlformats.org/officeDocument/2006/relationships" xmlns:w="http://schemas.openxmlformats.org/wordprocessingml/2006/main" xmlns:w14="http://schemas.microsoft.com/office/word/2010/wordml" xmlns:w15="http://schemas.microsoft.com/office/word/2012/wordml" mc:Ignorable="w14 w15">
   <w:docDefaults>
     <w:rPrDefault>
       <w:rPr>
@@ -2585,7 +4119,7 @@
       </w:pPr>
     </w:pPrDefault>
   </w:docDefaults>
-  <w:latentStyles w:defLockedState="0" w:defUIPriority="99" w:defSemiHidden="0" w:defUnhideWhenUsed="0" w:defQFormat="0" w:count="376">
+  <w:latentStyles w:defLockedState="0" w:defUIPriority="99" w:defSemiHidden="0" w:defUnhideWhenUsed="0" w:defQFormat="0" w:count="371">
     <w:lsdException w:name="Normal" w:uiPriority="0" w:qFormat="1"/>
     <w:lsdException w:name="heading 1" w:uiPriority="9" w:qFormat="1"/>
     <w:lsdException w:name="heading 2" w:semiHidden="1" w:uiPriority="9" w:unhideWhenUsed="1" w:qFormat="1"/>
@@ -2957,21 +4491,16 @@
     <w:lsdException w:name="List Table 5 Dark Accent 6" w:uiPriority="50"/>
     <w:lsdException w:name="List Table 6 Colorful Accent 6" w:uiPriority="51"/>
     <w:lsdException w:name="List Table 7 Colorful Accent 6" w:uiPriority="52"/>
-    <w:lsdException w:name="Mention" w:semiHidden="1" w:unhideWhenUsed="1"/>
-    <w:lsdException w:name="Smart Hyperlink" w:semiHidden="1" w:unhideWhenUsed="1"/>
-    <w:lsdException w:name="Hashtag" w:semiHidden="1" w:unhideWhenUsed="1"/>
-    <w:lsdException w:name="Unresolved Mention" w:semiHidden="1" w:unhideWhenUsed="1"/>
-    <w:lsdException w:name="Smart Link" w:semiHidden="1" w:unhideWhenUsed="1"/>
   </w:latentStyles>
   <w:style w:type="paragraph" w:default="1" w:styleId="Normal">
     <w:name w:val="Normal"/>
     <w:qFormat/>
   </w:style>
-  <w:style w:type="paragraph" w:styleId="Titre1">
+  <w:style w:type="paragraph" w:styleId="Heading1">
     <w:name w:val="heading 1"/>
     <w:basedOn w:val="Normal"/>
     <w:next w:val="Normal"/>
-    <w:link w:val="Titre1Car"/>
+    <w:link w:val="Heading1Char"/>
     <w:uiPriority w:val="9"/>
     <w:qFormat/>
     <w:rsid w:val="00CB0AB1"/>
@@ -2988,11 +4517,11 @@
       <w:szCs w:val="32"/>
     </w:rPr>
   </w:style>
-  <w:style w:type="paragraph" w:styleId="Titre2">
+  <w:style w:type="paragraph" w:styleId="Heading2">
     <w:name w:val="heading 2"/>
     <w:basedOn w:val="Normal"/>
     <w:next w:val="Normal"/>
-    <w:link w:val="Titre2Car"/>
+    <w:link w:val="Heading2Char"/>
     <w:uiPriority w:val="9"/>
     <w:semiHidden/>
     <w:unhideWhenUsed/>
@@ -3011,11 +4540,11 @@
       <w:szCs w:val="26"/>
     </w:rPr>
   </w:style>
-  <w:style w:type="paragraph" w:styleId="Titre5">
+  <w:style w:type="paragraph" w:styleId="Heading5">
     <w:name w:val="heading 5"/>
     <w:basedOn w:val="Normal"/>
     <w:next w:val="Normal"/>
-    <w:link w:val="Titre5Car"/>
+    <w:link w:val="Heading5Char"/>
     <w:uiPriority w:val="9"/>
     <w:semiHidden/>
     <w:unhideWhenUsed/>
@@ -3032,13 +4561,13 @@
       <w:color w:val="2F5496" w:themeColor="accent1" w:themeShade="BF"/>
     </w:rPr>
   </w:style>
-  <w:style w:type="character" w:default="1" w:styleId="Policepardfaut">
+  <w:style w:type="character" w:default="1" w:styleId="DefaultParagraphFont">
     <w:name w:val="Default Paragraph Font"/>
     <w:uiPriority w:val="1"/>
     <w:semiHidden/>
     <w:unhideWhenUsed/>
   </w:style>
-  <w:style w:type="table" w:default="1" w:styleId="TableauNormal">
+  <w:style w:type="table" w:default="1" w:styleId="TableNormal">
     <w:name w:val="Normal Table"/>
     <w:uiPriority w:val="99"/>
     <w:semiHidden/>
@@ -3053,16 +4582,16 @@
       </w:tblCellMar>
     </w:tblPr>
   </w:style>
-  <w:style w:type="numbering" w:default="1" w:styleId="Aucuneliste">
+  <w:style w:type="numbering" w:default="1" w:styleId="NoList">
     <w:name w:val="No List"/>
     <w:uiPriority w:val="99"/>
     <w:semiHidden/>
     <w:unhideWhenUsed/>
   </w:style>
-  <w:style w:type="character" w:customStyle="1" w:styleId="Titre1Car">
-    <w:name w:val="Titre 1 Car"/>
-    <w:basedOn w:val="Policepardfaut"/>
-    <w:link w:val="Titre1"/>
+  <w:style w:type="character" w:customStyle="1" w:styleId="Heading1Char">
+    <w:name w:val="Heading 1 Char"/>
+    <w:basedOn w:val="DefaultParagraphFont"/>
+    <w:link w:val="Heading1"/>
     <w:uiPriority w:val="9"/>
     <w:rsid w:val="00CB0AB1"/>
     <w:rPr>
@@ -3072,7 +4601,7 @@
       <w:szCs w:val="32"/>
     </w:rPr>
   </w:style>
-  <w:style w:type="paragraph" w:styleId="Paragraphedeliste">
+  <w:style w:type="paragraph" w:styleId="ListParagraph">
     <w:name w:val="List Paragraph"/>
     <w:basedOn w:val="Normal"/>
     <w:uiPriority w:val="34"/>
@@ -3090,10 +4619,10 @@
       <w:lang w:eastAsia="fr-FR"/>
     </w:rPr>
   </w:style>
-  <w:style w:type="character" w:customStyle="1" w:styleId="Titre5Car">
-    <w:name w:val="Titre 5 Car"/>
-    <w:basedOn w:val="Policepardfaut"/>
-    <w:link w:val="Titre5"/>
+  <w:style w:type="character" w:customStyle="1" w:styleId="Heading5Char">
+    <w:name w:val="Heading 5 Char"/>
+    <w:basedOn w:val="DefaultParagraphFont"/>
+    <w:link w:val="Heading5"/>
     <w:uiPriority w:val="9"/>
     <w:semiHidden/>
     <w:rsid w:val="00C63CFF"/>
@@ -3102,9 +4631,9 @@
       <w:color w:val="2F5496" w:themeColor="accent1" w:themeShade="BF"/>
     </w:rPr>
   </w:style>
-  <w:style w:type="character" w:styleId="Lienhypertexte">
+  <w:style w:type="character" w:styleId="Hyperlink">
     <w:name w:val="Hyperlink"/>
-    <w:basedOn w:val="Policepardfaut"/>
+    <w:basedOn w:val="DefaultParagraphFont"/>
     <w:uiPriority w:val="99"/>
     <w:unhideWhenUsed/>
     <w:rsid w:val="00B572C2"/>
@@ -3113,9 +4642,9 @@
       <w:u w:val="single"/>
     </w:rPr>
   </w:style>
-  <w:style w:type="character" w:styleId="Mentionnonrsolue">
+  <w:style w:type="character" w:customStyle="1" w:styleId="UnresolvedMention">
     <w:name w:val="Unresolved Mention"/>
-    <w:basedOn w:val="Policepardfaut"/>
+    <w:basedOn w:val="DefaultParagraphFont"/>
     <w:uiPriority w:val="99"/>
     <w:semiHidden/>
     <w:unhideWhenUsed/>
@@ -3139,9 +4668,9 @@
       <w:lang w:eastAsia="fr-FR"/>
     </w:rPr>
   </w:style>
-  <w:style w:type="character" w:styleId="lev">
+  <w:style w:type="character" w:styleId="Strong">
     <w:name w:val="Strong"/>
-    <w:basedOn w:val="Policepardfaut"/>
+    <w:basedOn w:val="DefaultParagraphFont"/>
     <w:uiPriority w:val="22"/>
     <w:qFormat/>
     <w:rsid w:val="006C661A"/>
@@ -3150,10 +4679,10 @@
       <w:bCs/>
     </w:rPr>
   </w:style>
-  <w:style w:type="character" w:customStyle="1" w:styleId="Titre2Car">
-    <w:name w:val="Titre 2 Car"/>
-    <w:basedOn w:val="Policepardfaut"/>
-    <w:link w:val="Titre2"/>
+  <w:style w:type="character" w:customStyle="1" w:styleId="Heading2Char">
+    <w:name w:val="Heading 2 Char"/>
+    <w:basedOn w:val="DefaultParagraphFont"/>
+    <w:link w:val="Heading2"/>
     <w:uiPriority w:val="9"/>
     <w:semiHidden/>
     <w:rsid w:val="00CD34C0"/>
@@ -3181,10 +4710,10 @@
       <w:lang w:eastAsia="fr-FR"/>
     </w:rPr>
   </w:style>
-  <w:style w:type="paragraph" w:styleId="PrformatHTML">
+  <w:style w:type="paragraph" w:styleId="HTMLPreformatted">
     <w:name w:val="HTML Preformatted"/>
     <w:basedOn w:val="Normal"/>
-    <w:link w:val="PrformatHTMLCar"/>
+    <w:link w:val="HTMLPreformattedChar"/>
     <w:uiPriority w:val="99"/>
     <w:semiHidden/>
     <w:unhideWhenUsed/>
@@ -3217,10 +4746,10 @@
       <w:lang w:eastAsia="fr-FR"/>
     </w:rPr>
   </w:style>
-  <w:style w:type="character" w:customStyle="1" w:styleId="PrformatHTMLCar">
-    <w:name w:val="Préformaté HTML Car"/>
-    <w:basedOn w:val="Policepardfaut"/>
-    <w:link w:val="PrformatHTML"/>
+  <w:style w:type="character" w:customStyle="1" w:styleId="HTMLPreformattedChar">
+    <w:name w:val="HTML Preformatted Char"/>
+    <w:basedOn w:val="DefaultParagraphFont"/>
+    <w:link w:val="HTMLPreformatted"/>
     <w:uiPriority w:val="99"/>
     <w:semiHidden/>
     <w:rsid w:val="00CD34C0"/>
@@ -3233,13 +4762,36 @@
   </w:style>
   <w:style w:type="character" w:customStyle="1" w:styleId="hljs-meta">
     <w:name w:val="hljs-meta"/>
-    <w:basedOn w:val="Policepardfaut"/>
+    <w:basedOn w:val="DefaultParagraphFont"/>
     <w:rsid w:val="00CD34C0"/>
   </w:style>
   <w:style w:type="character" w:customStyle="1" w:styleId="bash">
     <w:name w:val="bash"/>
-    <w:basedOn w:val="Policepardfaut"/>
+    <w:basedOn w:val="DefaultParagraphFont"/>
     <w:rsid w:val="00CD34C0"/>
+  </w:style>
+  <w:style w:type="character" w:customStyle="1" w:styleId="tooltip-help">
+    <w:name w:val="tooltip-help"/>
+    <w:basedOn w:val="DefaultParagraphFont"/>
+    <w:rsid w:val="005762B0"/>
+  </w:style>
+  <w:style w:type="character" w:styleId="HTMLCode">
+    <w:name w:val="HTML Code"/>
+    <w:basedOn w:val="DefaultParagraphFont"/>
+    <w:uiPriority w:val="99"/>
+    <w:semiHidden/>
+    <w:unhideWhenUsed/>
+    <w:rsid w:val="005762B0"/>
+    <w:rPr>
+      <w:rFonts w:ascii="Courier New" w:eastAsia="Times New Roman" w:hAnsi="Courier New" w:cs="Courier New"/>
+      <w:sz w:val="20"/>
+      <w:szCs w:val="20"/>
+    </w:rPr>
+  </w:style>
+  <w:style w:type="character" w:customStyle="1" w:styleId="token">
+    <w:name w:val="token"/>
+    <w:basedOn w:val="DefaultParagraphFont"/>
+    <w:rsid w:val="005762B0"/>
   </w:style>
 </w:styles>
 </file>

</xml_diff>

<commit_message>
Ajout du dossier Ansible
</commit_message>
<xml_diff>
--- a/cours/Docker/Docker quick start.docx
+++ b/cours/Docker/Docker quick start.docx
@@ -1011,7 +1011,7 @@
                     <pic:cNvPicPr/>
                   </pic:nvPicPr>
                   <pic:blipFill>
-                    <a:blip r:embed="rId5"/>
+                    <a:blip r:embed="rId6"/>
                     <a:stretch>
                       <a:fillRect/>
                     </a:stretch>
@@ -1698,6 +1698,166 @@
           <w:szCs w:val="24"/>
         </w:rPr>
       </w:pPr>
+    </w:p>
+    <w:p>
+      <w:pPr>
+        <w:spacing w:before="100" w:beforeAutospacing="1" w:after="100" w:afterAutospacing="1" w:line="240" w:lineRule="auto"/>
+        <w:rPr>
+          <w:rFonts w:ascii="Times New Roman" w:eastAsia="Times New Roman" w:hAnsi="Times New Roman" w:cs="Times New Roman"/>
+          <w:sz w:val="24"/>
+          <w:szCs w:val="24"/>
+          <w:lang w:eastAsia="fr-FR"/>
+        </w:rPr>
+      </w:pPr>
+      <w:proofErr w:type="gramStart"/>
+      <w:r>
+        <w:rPr>
+          <w:rFonts w:ascii="Courier New" w:eastAsia="Times New Roman" w:hAnsi="Courier New" w:cs="Courier New"/>
+          <w:sz w:val="20"/>
+          <w:szCs w:val="20"/>
+          <w:lang w:eastAsia="fr-FR"/>
+        </w:rPr>
+        <w:t>docker</w:t>
+      </w:r>
+      <w:proofErr w:type="gramEnd"/>
+      <w:r>
+        <w:rPr>
+          <w:rFonts w:ascii="Courier New" w:eastAsia="Times New Roman" w:hAnsi="Courier New" w:cs="Courier New"/>
+          <w:sz w:val="20"/>
+          <w:szCs w:val="20"/>
+          <w:lang w:eastAsia="fr-FR"/>
+        </w:rPr>
+        <w:t xml:space="preserve"> </w:t>
+      </w:r>
+      <w:proofErr w:type="spellStart"/>
+      <w:r>
+        <w:rPr>
+          <w:rFonts w:ascii="Courier New" w:eastAsia="Times New Roman" w:hAnsi="Courier New" w:cs="Courier New"/>
+          <w:sz w:val="20"/>
+          <w:szCs w:val="20"/>
+          <w:lang w:eastAsia="fr-FR"/>
+        </w:rPr>
+        <w:t>run</w:t>
+      </w:r>
+      <w:proofErr w:type="spellEnd"/>
+      <w:r>
+        <w:rPr>
+          <w:rFonts w:ascii="Courier New" w:eastAsia="Times New Roman" w:hAnsi="Courier New" w:cs="Courier New"/>
+          <w:sz w:val="20"/>
+          <w:szCs w:val="20"/>
+          <w:lang w:eastAsia="fr-FR"/>
+        </w:rPr>
+        <w:t xml:space="preserve"> -</w:t>
+      </w:r>
+      <w:proofErr w:type="spellStart"/>
+      <w:r>
+        <w:rPr>
+          <w:rFonts w:ascii="Courier New" w:eastAsia="Times New Roman" w:hAnsi="Courier New" w:cs="Courier New"/>
+          <w:sz w:val="20"/>
+          <w:szCs w:val="20"/>
+          <w:lang w:eastAsia="fr-FR"/>
+        </w:rPr>
+        <w:t>it</w:t>
+      </w:r>
+      <w:proofErr w:type="spellEnd"/>
+      <w:r>
+        <w:rPr>
+          <w:rFonts w:ascii="Courier New" w:eastAsia="Times New Roman" w:hAnsi="Courier New" w:cs="Courier New"/>
+          <w:sz w:val="20"/>
+          <w:szCs w:val="20"/>
+          <w:lang w:eastAsia="fr-FR"/>
+        </w:rPr>
+        <w:t xml:space="preserve"> –</w:t>
+      </w:r>
+      <w:proofErr w:type="spellStart"/>
+      <w:r>
+        <w:rPr>
+          <w:rFonts w:ascii="Courier New" w:eastAsia="Times New Roman" w:hAnsi="Courier New" w:cs="Courier New"/>
+          <w:sz w:val="20"/>
+          <w:szCs w:val="20"/>
+          <w:lang w:eastAsia="fr-FR"/>
+        </w:rPr>
+        <w:t>rm</w:t>
+      </w:r>
+      <w:proofErr w:type="spellEnd"/>
+      <w:r>
+        <w:rPr>
+          <w:rFonts w:ascii="Courier New" w:eastAsia="Times New Roman" w:hAnsi="Courier New" w:cs="Courier New"/>
+          <w:sz w:val="20"/>
+          <w:szCs w:val="20"/>
+          <w:lang w:eastAsia="fr-FR"/>
+        </w:rPr>
+        <w:t xml:space="preserve"> </w:t>
+      </w:r>
+      <w:proofErr w:type="spellStart"/>
+      <w:r>
+        <w:rPr>
+          <w:rFonts w:ascii="Courier New" w:eastAsia="Times New Roman" w:hAnsi="Courier New" w:cs="Courier New"/>
+          <w:sz w:val="20"/>
+          <w:szCs w:val="20"/>
+          <w:lang w:eastAsia="fr-FR"/>
+        </w:rPr>
+        <w:t>ubuntu</w:t>
+      </w:r>
+      <w:proofErr w:type="spellEnd"/>
+    </w:p>
+    <w:p>
+      <w:pPr>
+        <w:spacing w:before="100" w:beforeAutospacing="1" w:after="100" w:afterAutospacing="1" w:line="240" w:lineRule="auto"/>
+        <w:rPr>
+          <w:rFonts w:ascii="Times New Roman" w:eastAsia="Times New Roman" w:hAnsi="Times New Roman" w:cs="Times New Roman"/>
+          <w:sz w:val="24"/>
+          <w:szCs w:val="24"/>
+          <w:lang w:eastAsia="fr-FR"/>
+        </w:rPr>
+      </w:pPr>
+      <w:r>
+        <w:rPr>
+          <w:rFonts w:ascii="Times New Roman" w:eastAsia="Times New Roman" w:hAnsi="Times New Roman" w:cs="Times New Roman"/>
+          <w:sz w:val="24"/>
+          <w:szCs w:val="24"/>
+          <w:lang w:eastAsia="fr-FR"/>
+        </w:rPr>
+        <w:t>Le paramètre ‘-t’ permet d’avoir un pseudo-terminal (pour exécuter des commandes dans le conteneur une fois lancé). Le paramètre ‘-i’ permet d’activer le mode interactif, qui redirige tous les messages sur les sorties standards (permet de voir les logs). Le paramètre ‘–</w:t>
+      </w:r>
+      <w:proofErr w:type="spellStart"/>
+      <w:r>
+        <w:rPr>
+          <w:rFonts w:ascii="Times New Roman" w:eastAsia="Times New Roman" w:hAnsi="Times New Roman" w:cs="Times New Roman"/>
+          <w:sz w:val="24"/>
+          <w:szCs w:val="24"/>
+          <w:lang w:eastAsia="fr-FR"/>
+        </w:rPr>
+        <w:t>rm</w:t>
+      </w:r>
+      <w:proofErr w:type="spellEnd"/>
+      <w:r>
+        <w:rPr>
+          <w:rFonts w:ascii="Times New Roman" w:eastAsia="Times New Roman" w:hAnsi="Times New Roman" w:cs="Times New Roman"/>
+          <w:sz w:val="24"/>
+          <w:szCs w:val="24"/>
+          <w:lang w:eastAsia="fr-FR"/>
+        </w:rPr>
+        <w:t>’ permet de supprimer automatiquement le conteneur à la fin de l’exécution.</w:t>
+      </w:r>
+    </w:p>
+    <w:p>
+      <w:pPr>
+        <w:rPr>
+          <w:rFonts w:asciiTheme="majorBidi" w:hAnsiTheme="majorBidi" w:cstheme="majorBidi"/>
+          <w:sz w:val="24"/>
+          <w:szCs w:val="24"/>
+        </w:rPr>
+      </w:pPr>
+    </w:p>
+    <w:p>
+      <w:pPr>
+        <w:rPr>
+          <w:rFonts w:asciiTheme="majorBidi" w:hAnsiTheme="majorBidi" w:cstheme="majorBidi"/>
+          <w:sz w:val="24"/>
+          <w:szCs w:val="24"/>
+        </w:rPr>
+      </w:pPr>
       <w:r>
         <w:rPr>
           <w:rFonts w:asciiTheme="majorBidi" w:hAnsiTheme="majorBidi" w:cstheme="majorBidi"/>
@@ -1787,6 +1947,7 @@
           <w:sz w:val="24"/>
           <w:szCs w:val="24"/>
         </w:rPr>
+        <w:lastRenderedPageBreak/>
         <w:t>docker</w:t>
       </w:r>
       <w:proofErr w:type="gramEnd"/>
@@ -2058,7 +2219,6 @@
           <w:sz w:val="24"/>
           <w:szCs w:val="24"/>
         </w:rPr>
-        <w:lastRenderedPageBreak/>
         <w:t>Basé sur Links, il supporte la navigation par onglets et avec la souris, les marque-pages, les cookies et les pages en cache, les menus déroulants et les champs de texte.</w:t>
       </w:r>
     </w:p>
@@ -2246,7 +2406,7 @@
         </w:rPr>
         <w:t xml:space="preserve"> </w:t>
       </w:r>
-      <w:hyperlink r:id="rId6" w:history="1">
+      <w:hyperlink r:id="rId7" w:history="1">
         <w:r>
           <w:rPr>
             <w:rStyle w:val="Hyperlink"/>
@@ -2296,7 +2456,7 @@
         </w:rPr>
         <w:t xml:space="preserve"> </w:t>
       </w:r>
-      <w:hyperlink r:id="rId7" w:history="1">
+      <w:hyperlink r:id="rId8" w:history="1">
         <w:r>
           <w:rPr>
             <w:rStyle w:val="Hyperlink"/>
@@ -2693,6 +2853,7 @@
           <w:szCs w:val="20"/>
           <w:lang w:val="en-US" w:eastAsia="fr-FR"/>
         </w:rPr>
+        <w:lastRenderedPageBreak/>
         <w:t xml:space="preserve">$ </w:t>
       </w:r>
       <w:proofErr w:type="gramStart"/>
@@ -2898,129 +3059,1748 @@
         <w:rPr>
           <w:lang w:val="en-US"/>
         </w:rPr>
+        <w:t>The Container Lifecycle</w:t>
+      </w:r>
+    </w:p>
+    <w:p>
+      <w:pPr>
+        <w:rPr>
+          <w:rFonts w:asciiTheme="majorBidi" w:hAnsiTheme="majorBidi" w:cstheme="majorBidi"/>
+          <w:sz w:val="24"/>
+          <w:szCs w:val="24"/>
+          <w:lang w:val="en-US"/>
+        </w:rPr>
+      </w:pPr>
+      <w:r>
+        <w:rPr>
+          <w:lang w:val="en-US"/>
+        </w:rPr>
+        <w:t>We need to understand the lifecycle of our containers, so we talk about how to start, stop, restart and display their state.</w:t>
+      </w:r>
+    </w:p>
+    <w:p>
+      <w:pPr>
+        <w:rPr>
+          <w:rFonts w:asciiTheme="majorBidi" w:hAnsiTheme="majorBidi" w:cstheme="majorBidi"/>
+          <w:sz w:val="24"/>
+          <w:szCs w:val="24"/>
+          <w:lang w:val="en-US"/>
+        </w:rPr>
+      </w:pPr>
+      <w:r>
+        <w:rPr>
+          <w:rFonts w:asciiTheme="majorBidi" w:hAnsiTheme="majorBidi" w:cstheme="majorBidi"/>
+          <w:sz w:val="24"/>
+          <w:szCs w:val="24"/>
+          <w:lang w:val="en-US"/>
+        </w:rPr>
+        <w:t xml:space="preserve">First </w:t>
+      </w:r>
+      <w:proofErr w:type="spellStart"/>
+      <w:r>
+        <w:rPr>
+          <w:rFonts w:asciiTheme="majorBidi" w:hAnsiTheme="majorBidi" w:cstheme="majorBidi"/>
+          <w:sz w:val="24"/>
+          <w:szCs w:val="24"/>
+          <w:lang w:val="en-US"/>
+        </w:rPr>
+        <w:t>docker</w:t>
+      </w:r>
+      <w:proofErr w:type="spellEnd"/>
+      <w:r>
+        <w:rPr>
+          <w:rFonts w:asciiTheme="majorBidi" w:hAnsiTheme="majorBidi" w:cstheme="majorBidi"/>
+          <w:sz w:val="24"/>
+          <w:szCs w:val="24"/>
+          <w:lang w:val="en-US"/>
+        </w:rPr>
+        <w:t xml:space="preserve"> run …</w:t>
+      </w:r>
+    </w:p>
+    <w:p>
+      <w:pPr>
+        <w:rPr>
+          <w:rFonts w:asciiTheme="majorBidi" w:hAnsiTheme="majorBidi" w:cstheme="majorBidi"/>
+          <w:sz w:val="24"/>
+          <w:szCs w:val="24"/>
+          <w:lang w:val="en-US"/>
+        </w:rPr>
+      </w:pPr>
+      <w:r>
+        <w:rPr>
+          <w:rFonts w:asciiTheme="majorBidi" w:hAnsiTheme="majorBidi" w:cstheme="majorBidi"/>
+          <w:sz w:val="24"/>
+          <w:szCs w:val="24"/>
+          <w:lang w:val="en-US"/>
+        </w:rPr>
+        <w:t xml:space="preserve">We can start or restart a container by </w:t>
+      </w:r>
+      <w:proofErr w:type="gramStart"/>
+      <w:r>
+        <w:rPr>
+          <w:rFonts w:asciiTheme="majorBidi" w:hAnsiTheme="majorBidi" w:cstheme="majorBidi"/>
+          <w:sz w:val="24"/>
+          <w:szCs w:val="24"/>
+          <w:lang w:val="en-US"/>
+        </w:rPr>
+        <w:t>type :</w:t>
+      </w:r>
+      <w:proofErr w:type="gramEnd"/>
+      <w:r>
+        <w:rPr>
+          <w:rFonts w:asciiTheme="majorBidi" w:hAnsiTheme="majorBidi" w:cstheme="majorBidi"/>
+          <w:sz w:val="24"/>
+          <w:szCs w:val="24"/>
+          <w:lang w:val="en-US"/>
+        </w:rPr>
+        <w:t xml:space="preserve"> </w:t>
+      </w:r>
+      <w:proofErr w:type="spellStart"/>
+      <w:r>
+        <w:rPr>
+          <w:rFonts w:asciiTheme="majorBidi" w:hAnsiTheme="majorBidi" w:cstheme="majorBidi"/>
+          <w:sz w:val="24"/>
+          <w:szCs w:val="24"/>
+          <w:lang w:val="en-US"/>
+        </w:rPr>
+        <w:t>docker</w:t>
+      </w:r>
+      <w:proofErr w:type="spellEnd"/>
+      <w:r>
+        <w:rPr>
+          <w:rFonts w:asciiTheme="majorBidi" w:hAnsiTheme="majorBidi" w:cstheme="majorBidi"/>
+          <w:sz w:val="24"/>
+          <w:szCs w:val="24"/>
+          <w:lang w:val="en-US"/>
+        </w:rPr>
+        <w:t xml:space="preserve"> start ID/NAME or </w:t>
+      </w:r>
+      <w:proofErr w:type="spellStart"/>
+      <w:r>
+        <w:rPr>
+          <w:rFonts w:asciiTheme="majorBidi" w:hAnsiTheme="majorBidi" w:cstheme="majorBidi"/>
+          <w:sz w:val="24"/>
+          <w:szCs w:val="24"/>
+          <w:lang w:val="en-US"/>
+        </w:rPr>
+        <w:t>docker</w:t>
+      </w:r>
+      <w:proofErr w:type="spellEnd"/>
+      <w:r>
+        <w:rPr>
+          <w:rFonts w:asciiTheme="majorBidi" w:hAnsiTheme="majorBidi" w:cstheme="majorBidi"/>
+          <w:sz w:val="24"/>
+          <w:szCs w:val="24"/>
+          <w:lang w:val="en-US"/>
+        </w:rPr>
+        <w:t xml:space="preserve"> restart ID/NAME</w:t>
+      </w:r>
+    </w:p>
+    <w:p>
+      <w:pPr>
+        <w:rPr>
+          <w:rFonts w:asciiTheme="majorBidi" w:hAnsiTheme="majorBidi" w:cstheme="majorBidi"/>
+          <w:sz w:val="24"/>
+          <w:szCs w:val="24"/>
+          <w:lang w:val="en-US"/>
+        </w:rPr>
+      </w:pPr>
+    </w:p>
+    <w:p>
+      <w:pPr>
+        <w:rPr>
+          <w:rFonts w:asciiTheme="majorBidi" w:hAnsiTheme="majorBidi" w:cstheme="majorBidi"/>
+          <w:sz w:val="24"/>
+          <w:szCs w:val="24"/>
+          <w:lang w:val="en-US"/>
+        </w:rPr>
+      </w:pPr>
+      <w:r>
+        <w:rPr>
+          <w:rFonts w:asciiTheme="majorBidi" w:hAnsiTheme="majorBidi" w:cstheme="majorBidi"/>
+          <w:sz w:val="24"/>
+          <w:szCs w:val="24"/>
+          <w:lang w:val="en-US"/>
+        </w:rPr>
+        <w:t xml:space="preserve">For execute something in an executive container or enter in, we </w:t>
+      </w:r>
+      <w:proofErr w:type="gramStart"/>
+      <w:r>
+        <w:rPr>
+          <w:rFonts w:asciiTheme="majorBidi" w:hAnsiTheme="majorBidi" w:cstheme="majorBidi"/>
+          <w:sz w:val="24"/>
+          <w:szCs w:val="24"/>
+          <w:lang w:val="en-US"/>
+        </w:rPr>
+        <w:t>use :</w:t>
+      </w:r>
+      <w:proofErr w:type="gramEnd"/>
+      <w:r>
+        <w:rPr>
+          <w:rFonts w:asciiTheme="majorBidi" w:hAnsiTheme="majorBidi" w:cstheme="majorBidi"/>
+          <w:sz w:val="24"/>
+          <w:szCs w:val="24"/>
+          <w:lang w:val="en-US"/>
+        </w:rPr>
+        <w:t xml:space="preserve"> exec</w:t>
+      </w:r>
+    </w:p>
+    <w:p>
+      <w:pPr>
+        <w:rPr>
+          <w:rFonts w:asciiTheme="majorBidi" w:hAnsiTheme="majorBidi" w:cstheme="majorBidi"/>
+          <w:sz w:val="24"/>
+          <w:szCs w:val="24"/>
+          <w:lang w:val="en-US"/>
+        </w:rPr>
+      </w:pPr>
+      <w:r>
+        <w:rPr>
+          <w:rFonts w:asciiTheme="majorBidi" w:hAnsiTheme="majorBidi" w:cstheme="majorBidi"/>
+          <w:sz w:val="24"/>
+          <w:szCs w:val="24"/>
+          <w:lang w:val="en-US"/>
+        </w:rPr>
+        <w:t xml:space="preserve">Ex: </w:t>
+      </w:r>
+      <w:proofErr w:type="spellStart"/>
+      <w:r>
+        <w:rPr>
+          <w:rFonts w:asciiTheme="majorBidi" w:hAnsiTheme="majorBidi" w:cstheme="majorBidi"/>
+          <w:sz w:val="24"/>
+          <w:szCs w:val="24"/>
+          <w:lang w:val="en-US"/>
+        </w:rPr>
+        <w:t>docker</w:t>
+      </w:r>
+      <w:proofErr w:type="spellEnd"/>
+      <w:r>
+        <w:rPr>
+          <w:rFonts w:asciiTheme="majorBidi" w:hAnsiTheme="majorBidi" w:cstheme="majorBidi"/>
+          <w:sz w:val="24"/>
+          <w:szCs w:val="24"/>
+          <w:lang w:val="en-US"/>
+        </w:rPr>
+        <w:t xml:space="preserve"> exec -it </w:t>
+      </w:r>
+      <w:proofErr w:type="spellStart"/>
+      <w:r>
+        <w:rPr>
+          <w:rFonts w:asciiTheme="majorBidi" w:hAnsiTheme="majorBidi" w:cstheme="majorBidi"/>
+          <w:sz w:val="24"/>
+          <w:szCs w:val="24"/>
+          <w:lang w:val="en-US"/>
+        </w:rPr>
+        <w:t>NameOfContainer</w:t>
+      </w:r>
+      <w:proofErr w:type="spellEnd"/>
+      <w:r>
+        <w:rPr>
+          <w:rFonts w:asciiTheme="majorBidi" w:hAnsiTheme="majorBidi" w:cstheme="majorBidi"/>
+          <w:sz w:val="24"/>
+          <w:szCs w:val="24"/>
+          <w:lang w:val="en-US"/>
+        </w:rPr>
+        <w:t xml:space="preserve"> /bin/bash</w:t>
+      </w:r>
+    </w:p>
+    <w:p>
+      <w:pPr>
+        <w:rPr>
+          <w:rFonts w:asciiTheme="majorBidi" w:hAnsiTheme="majorBidi" w:cstheme="majorBidi"/>
+          <w:sz w:val="24"/>
+          <w:szCs w:val="24"/>
+          <w:lang w:val="en-US"/>
+        </w:rPr>
+      </w:pPr>
+    </w:p>
+    <w:p>
+      <w:pPr>
+        <w:rPr>
+          <w:rFonts w:asciiTheme="majorBidi" w:hAnsiTheme="majorBidi" w:cstheme="majorBidi"/>
+          <w:sz w:val="24"/>
+          <w:szCs w:val="24"/>
+          <w:lang w:val="en-US"/>
+        </w:rPr>
+      </w:pPr>
+      <w:r>
+        <w:rPr>
+          <w:rFonts w:asciiTheme="majorBidi" w:hAnsiTheme="majorBidi" w:cstheme="majorBidi"/>
+          <w:sz w:val="24"/>
+          <w:szCs w:val="24"/>
+          <w:lang w:val="en-US"/>
+        </w:rPr>
+        <w:t>W</w:t>
+      </w:r>
+      <w:r>
+        <w:rPr>
+          <w:rFonts w:asciiTheme="majorBidi" w:hAnsiTheme="majorBidi" w:cstheme="majorBidi"/>
+          <w:sz w:val="24"/>
+          <w:szCs w:val="24"/>
+          <w:lang w:val="en-US"/>
+        </w:rPr>
+        <w:t>e</w:t>
+      </w:r>
+      <w:r>
+        <w:rPr>
+          <w:rFonts w:asciiTheme="majorBidi" w:hAnsiTheme="majorBidi" w:cstheme="majorBidi"/>
+          <w:sz w:val="24"/>
+          <w:szCs w:val="24"/>
+          <w:lang w:val="en-US"/>
+        </w:rPr>
+        <w:t xml:space="preserve"> can stop by </w:t>
+      </w:r>
+      <w:proofErr w:type="spellStart"/>
+      <w:r>
+        <w:rPr>
+          <w:rFonts w:asciiTheme="majorBidi" w:hAnsiTheme="majorBidi" w:cstheme="majorBidi"/>
+          <w:sz w:val="24"/>
+          <w:szCs w:val="24"/>
+          <w:lang w:val="en-US"/>
+        </w:rPr>
+        <w:t>docker</w:t>
+      </w:r>
+      <w:proofErr w:type="spellEnd"/>
+      <w:r>
+        <w:rPr>
+          <w:rFonts w:asciiTheme="majorBidi" w:hAnsiTheme="majorBidi" w:cstheme="majorBidi"/>
+          <w:sz w:val="24"/>
+          <w:szCs w:val="24"/>
+          <w:lang w:val="en-US"/>
+        </w:rPr>
+        <w:t xml:space="preserve"> stop </w:t>
+      </w:r>
+      <w:proofErr w:type="spellStart"/>
+      <w:r>
+        <w:rPr>
+          <w:rFonts w:asciiTheme="majorBidi" w:hAnsiTheme="majorBidi" w:cstheme="majorBidi"/>
+          <w:sz w:val="24"/>
+          <w:szCs w:val="24"/>
+          <w:lang w:val="en-US"/>
+        </w:rPr>
+        <w:t>NameContainer</w:t>
+      </w:r>
+      <w:proofErr w:type="spellEnd"/>
+      <w:r>
+        <w:rPr>
+          <w:rFonts w:asciiTheme="majorBidi" w:hAnsiTheme="majorBidi" w:cstheme="majorBidi"/>
+          <w:sz w:val="24"/>
+          <w:szCs w:val="24"/>
+          <w:lang w:val="en-US"/>
+        </w:rPr>
+        <w:t>/ID</w:t>
+      </w:r>
+    </w:p>
+    <w:p>
+      <w:pPr>
+        <w:rPr>
+          <w:rFonts w:asciiTheme="majorBidi" w:hAnsiTheme="majorBidi" w:cstheme="majorBidi"/>
+          <w:sz w:val="24"/>
+          <w:szCs w:val="24"/>
+          <w:lang w:val="en-US"/>
+        </w:rPr>
+      </w:pPr>
+    </w:p>
+    <w:p>
+      <w:pPr>
+        <w:pStyle w:val="Heading1"/>
+        <w:rPr>
+          <w:lang w:val="en-US"/>
+        </w:rPr>
+      </w:pPr>
+      <w:r>
+        <w:rPr>
+          <w:lang w:val="en-US"/>
+        </w:rPr>
+        <w:t>Lecture: Image and Container Management</w:t>
+      </w:r>
+    </w:p>
+    <w:p>
+      <w:pPr>
+        <w:rPr>
+          <w:lang w:val="en-US"/>
+        </w:rPr>
+      </w:pPr>
+    </w:p>
+    <w:p>
+      <w:pPr>
+        <w:rPr>
+          <w:rFonts w:asciiTheme="majorBidi" w:hAnsiTheme="majorBidi" w:cstheme="majorBidi"/>
+          <w:sz w:val="24"/>
+          <w:szCs w:val="24"/>
+          <w:lang w:val="en-US"/>
+        </w:rPr>
+      </w:pPr>
+      <w:r>
+        <w:rPr>
+          <w:lang w:val="en-US"/>
+        </w:rPr>
+        <w:t>We know how to pull/install images and instantiate containers. Removing them is equally important but there are some caveats, let's look at what we need to know!</w:t>
+      </w:r>
+    </w:p>
+    <w:p>
+      <w:pPr>
+        <w:rPr>
+          <w:rFonts w:asciiTheme="majorBidi" w:hAnsiTheme="majorBidi" w:cstheme="majorBidi"/>
+          <w:sz w:val="24"/>
+          <w:szCs w:val="24"/>
+          <w:lang w:val="en-US"/>
+        </w:rPr>
+      </w:pPr>
+    </w:p>
+    <w:p>
+      <w:pPr>
+        <w:pStyle w:val="Heading1"/>
+      </w:pPr>
+      <w:r>
+        <w:t>Redirection – Ports and Volumes</w:t>
+      </w:r>
+    </w:p>
+    <w:p>
+      <w:pPr>
+        <w:rPr>
+          <w:rFonts w:asciiTheme="majorBidi" w:hAnsiTheme="majorBidi" w:cstheme="majorBidi"/>
+          <w:sz w:val="24"/>
+          <w:szCs w:val="24"/>
+        </w:rPr>
+      </w:pPr>
+    </w:p>
+    <w:p>
+      <w:pPr>
+        <w:rPr>
+          <w:rFonts w:asciiTheme="majorBidi" w:hAnsiTheme="majorBidi" w:cstheme="majorBidi"/>
+          <w:sz w:val="24"/>
+          <w:szCs w:val="24"/>
+        </w:rPr>
+      </w:pPr>
+      <w:r>
+        <w:rPr>
+          <w:rFonts w:asciiTheme="majorBidi" w:hAnsiTheme="majorBidi" w:cstheme="majorBidi"/>
+          <w:sz w:val="24"/>
+          <w:szCs w:val="24"/>
+        </w:rPr>
+        <w:t>Pour supprimer une image o</w:t>
+      </w:r>
+      <w:r>
+        <w:rPr>
+          <w:rFonts w:asciiTheme="majorBidi" w:hAnsiTheme="majorBidi" w:cstheme="majorBidi"/>
+          <w:sz w:val="24"/>
+          <w:szCs w:val="24"/>
+        </w:rPr>
+        <w:t xml:space="preserve">n tape : docker </w:t>
+      </w:r>
+      <w:proofErr w:type="spellStart"/>
+      <w:r>
+        <w:rPr>
+          <w:rFonts w:asciiTheme="majorBidi" w:hAnsiTheme="majorBidi" w:cstheme="majorBidi"/>
+          <w:sz w:val="24"/>
+          <w:szCs w:val="24"/>
+        </w:rPr>
+        <w:t>rm</w:t>
+      </w:r>
+      <w:proofErr w:type="spellEnd"/>
+      <w:r>
+        <w:rPr>
+          <w:rFonts w:asciiTheme="majorBidi" w:hAnsiTheme="majorBidi" w:cstheme="majorBidi"/>
+          <w:sz w:val="24"/>
+          <w:szCs w:val="24"/>
+        </w:rPr>
+        <w:t xml:space="preserve"> </w:t>
+      </w:r>
+      <w:proofErr w:type="spellStart"/>
+      <w:r>
+        <w:rPr>
+          <w:rFonts w:asciiTheme="majorBidi" w:hAnsiTheme="majorBidi" w:cstheme="majorBidi"/>
+          <w:sz w:val="24"/>
+          <w:szCs w:val="24"/>
+        </w:rPr>
+        <w:t>NomImage</w:t>
+      </w:r>
+      <w:proofErr w:type="spellEnd"/>
+    </w:p>
+    <w:p>
+      <w:pPr>
+        <w:rPr>
+          <w:lang w:val="en-US"/>
+        </w:rPr>
+      </w:pPr>
+      <w:r>
+        <w:rPr>
+          <w:lang w:val="en-US"/>
+        </w:rPr>
+        <w:t>We have the ability to redirect container ports and volumes to our host operating system for ease of use and flexibility.</w:t>
+      </w:r>
+    </w:p>
+    <w:p>
+      <w:pPr>
+        <w:rPr>
+          <w:lang w:val="en-US"/>
+        </w:rPr>
+      </w:pPr>
+      <w:r>
+        <w:rPr>
+          <w:lang w:val="en-US"/>
+        </w:rPr>
+        <w:t xml:space="preserve">Direct the port that is </w:t>
+      </w:r>
+      <w:proofErr w:type="gramStart"/>
+      <w:r>
+        <w:rPr>
+          <w:lang w:val="en-US"/>
+        </w:rPr>
+        <w:t>listening  for</w:t>
+      </w:r>
+      <w:proofErr w:type="gramEnd"/>
+      <w:r>
+        <w:rPr>
+          <w:lang w:val="en-US"/>
+        </w:rPr>
+        <w:t xml:space="preserve"> http on our container to a port on our  host</w:t>
+      </w:r>
+    </w:p>
+    <w:p>
+      <w:pPr>
+        <w:rPr>
+          <w:lang w:val="en-US"/>
+        </w:rPr>
+      </w:pPr>
+      <w:proofErr w:type="spellStart"/>
+      <w:r>
+        <w:rPr>
+          <w:lang w:val="en-US"/>
+        </w:rPr>
+        <w:t>Docker</w:t>
+      </w:r>
+      <w:proofErr w:type="spellEnd"/>
+      <w:r>
+        <w:rPr>
+          <w:lang w:val="en-US"/>
+        </w:rPr>
+        <w:t xml:space="preserve"> run –d –name=Webserver </w:t>
+      </w:r>
+      <w:proofErr w:type="spellStart"/>
+      <w:r>
+        <w:rPr>
+          <w:lang w:val="en-US"/>
+        </w:rPr>
+        <w:t>nginx</w:t>
+      </w:r>
+      <w:proofErr w:type="spellEnd"/>
+    </w:p>
+    <w:p>
+      <w:pPr>
+        <w:rPr>
+          <w:lang w:val="en-US"/>
+        </w:rPr>
+      </w:pPr>
+    </w:p>
+    <w:p>
+      <w:pPr>
+        <w:rPr>
+          <w:lang w:val="en-US"/>
+        </w:rPr>
+      </w:pPr>
+      <w:proofErr w:type="spellStart"/>
+      <w:proofErr w:type="gramStart"/>
+      <w:r>
+        <w:rPr>
+          <w:lang w:val="en-US"/>
+        </w:rPr>
+        <w:t>d</w:t>
+      </w:r>
+      <w:r>
+        <w:rPr>
+          <w:lang w:val="en-US"/>
+        </w:rPr>
+        <w:t>ocker</w:t>
+      </w:r>
+      <w:proofErr w:type="spellEnd"/>
+      <w:proofErr w:type="gramEnd"/>
+      <w:r>
+        <w:rPr>
+          <w:lang w:val="en-US"/>
+        </w:rPr>
+        <w:t xml:space="preserve"> inspect Webserver |</w:t>
+      </w:r>
+      <w:proofErr w:type="spellStart"/>
+      <w:r>
+        <w:rPr>
+          <w:lang w:val="en-US"/>
+        </w:rPr>
+        <w:t>grep</w:t>
+      </w:r>
+      <w:proofErr w:type="spellEnd"/>
+      <w:r>
+        <w:rPr>
+          <w:lang w:val="en-US"/>
+        </w:rPr>
+        <w:t xml:space="preserve"> </w:t>
+      </w:r>
+      <w:proofErr w:type="spellStart"/>
+      <w:r>
+        <w:rPr>
+          <w:lang w:val="en-US"/>
+        </w:rPr>
+        <w:t>IPAddr</w:t>
+      </w:r>
+      <w:proofErr w:type="spellEnd"/>
+    </w:p>
+    <w:p>
+      <w:pPr>
+        <w:rPr>
+          <w:lang w:val="en-US"/>
+        </w:rPr>
+      </w:pPr>
+    </w:p>
+    <w:p>
+      <w:pPr>
+        <w:rPr>
+          <w:rFonts w:asciiTheme="majorBidi" w:hAnsiTheme="majorBidi" w:cstheme="majorBidi"/>
+          <w:sz w:val="24"/>
+          <w:szCs w:val="24"/>
+          <w:lang w:val="en-US"/>
+        </w:rPr>
+      </w:pPr>
+      <w:proofErr w:type="spellStart"/>
+      <w:proofErr w:type="gramStart"/>
+      <w:r>
+        <w:rPr>
+          <w:rFonts w:asciiTheme="majorBidi" w:hAnsiTheme="majorBidi" w:cstheme="majorBidi"/>
+          <w:sz w:val="24"/>
+          <w:szCs w:val="24"/>
+          <w:lang w:val="en-US"/>
+        </w:rPr>
+        <w:t>docker</w:t>
+      </w:r>
+      <w:proofErr w:type="spellEnd"/>
+      <w:proofErr w:type="gramEnd"/>
+      <w:r>
+        <w:rPr>
+          <w:rFonts w:asciiTheme="majorBidi" w:hAnsiTheme="majorBidi" w:cstheme="majorBidi"/>
+          <w:sz w:val="24"/>
+          <w:szCs w:val="24"/>
+          <w:lang w:val="en-US"/>
+        </w:rPr>
+        <w:t xml:space="preserve"> inspect Webserver | </w:t>
+      </w:r>
+      <w:proofErr w:type="spellStart"/>
+      <w:r>
+        <w:rPr>
+          <w:rFonts w:asciiTheme="majorBidi" w:hAnsiTheme="majorBidi" w:cstheme="majorBidi"/>
+          <w:sz w:val="24"/>
+          <w:szCs w:val="24"/>
+          <w:lang w:val="en-US"/>
+        </w:rPr>
+        <w:t>grep</w:t>
+      </w:r>
+      <w:proofErr w:type="spellEnd"/>
+      <w:r>
+        <w:rPr>
+          <w:rFonts w:asciiTheme="majorBidi" w:hAnsiTheme="majorBidi" w:cstheme="majorBidi"/>
+          <w:sz w:val="24"/>
+          <w:szCs w:val="24"/>
+          <w:lang w:val="en-US"/>
+        </w:rPr>
+        <w:t xml:space="preserve"> </w:t>
+      </w:r>
+      <w:proofErr w:type="spellStart"/>
+      <w:r>
+        <w:rPr>
+          <w:rFonts w:asciiTheme="majorBidi" w:hAnsiTheme="majorBidi" w:cstheme="majorBidi"/>
+          <w:sz w:val="24"/>
+          <w:szCs w:val="24"/>
+          <w:lang w:val="en-US"/>
+        </w:rPr>
+        <w:t>IPAddr</w:t>
+      </w:r>
+      <w:proofErr w:type="spellEnd"/>
+    </w:p>
+    <w:p>
+      <w:pPr>
+        <w:rPr>
+          <w:rFonts w:asciiTheme="majorBidi" w:hAnsiTheme="majorBidi" w:cstheme="majorBidi"/>
+          <w:sz w:val="24"/>
+          <w:szCs w:val="24"/>
+          <w:lang w:val="en-US"/>
+        </w:rPr>
+      </w:pPr>
+      <w:r>
+        <w:rPr>
+          <w:rFonts w:asciiTheme="majorBidi" w:hAnsiTheme="majorBidi" w:cstheme="majorBidi"/>
+          <w:sz w:val="24"/>
+          <w:szCs w:val="24"/>
+          <w:lang w:val="en-US"/>
+        </w:rPr>
+        <w:t xml:space="preserve">            "</w:t>
+      </w:r>
+      <w:proofErr w:type="spellStart"/>
+      <w:r>
+        <w:rPr>
+          <w:rFonts w:asciiTheme="majorBidi" w:hAnsiTheme="majorBidi" w:cstheme="majorBidi"/>
+          <w:sz w:val="24"/>
+          <w:szCs w:val="24"/>
+          <w:lang w:val="en-US"/>
+        </w:rPr>
+        <w:t>SecondaryIPAddresses</w:t>
+      </w:r>
+      <w:proofErr w:type="spellEnd"/>
+      <w:r>
+        <w:rPr>
+          <w:rFonts w:asciiTheme="majorBidi" w:hAnsiTheme="majorBidi" w:cstheme="majorBidi"/>
+          <w:sz w:val="24"/>
+          <w:szCs w:val="24"/>
+          <w:lang w:val="en-US"/>
+        </w:rPr>
+        <w:t>": null,</w:t>
+      </w:r>
+    </w:p>
+    <w:p>
+      <w:pPr>
+        <w:rPr>
+          <w:rFonts w:asciiTheme="majorBidi" w:hAnsiTheme="majorBidi" w:cstheme="majorBidi"/>
+          <w:sz w:val="24"/>
+          <w:szCs w:val="24"/>
+          <w:lang w:val="en-US"/>
+        </w:rPr>
+      </w:pPr>
+      <w:r>
+        <w:rPr>
+          <w:rFonts w:asciiTheme="majorBidi" w:hAnsiTheme="majorBidi" w:cstheme="majorBidi"/>
+          <w:sz w:val="24"/>
+          <w:szCs w:val="24"/>
+          <w:lang w:val="en-US"/>
+        </w:rPr>
+        <w:t xml:space="preserve">            "</w:t>
+      </w:r>
+      <w:proofErr w:type="spellStart"/>
+      <w:r>
+        <w:rPr>
+          <w:rFonts w:asciiTheme="majorBidi" w:hAnsiTheme="majorBidi" w:cstheme="majorBidi"/>
+          <w:sz w:val="24"/>
+          <w:szCs w:val="24"/>
+          <w:lang w:val="en-US"/>
+        </w:rPr>
+        <w:t>IPAddress</w:t>
+      </w:r>
+      <w:proofErr w:type="spellEnd"/>
+      <w:r>
+        <w:rPr>
+          <w:rFonts w:asciiTheme="majorBidi" w:hAnsiTheme="majorBidi" w:cstheme="majorBidi"/>
+          <w:sz w:val="24"/>
+          <w:szCs w:val="24"/>
+          <w:lang w:val="en-US"/>
+        </w:rPr>
+        <w:t>": "172.17.0.2",</w:t>
+      </w:r>
+    </w:p>
+    <w:p>
+      <w:pPr>
+        <w:rPr>
+          <w:rFonts w:asciiTheme="majorBidi" w:hAnsiTheme="majorBidi" w:cstheme="majorBidi"/>
+          <w:sz w:val="24"/>
+          <w:szCs w:val="24"/>
+          <w:lang w:val="en-US"/>
+        </w:rPr>
+      </w:pPr>
+      <w:r>
+        <w:rPr>
+          <w:rFonts w:asciiTheme="majorBidi" w:hAnsiTheme="majorBidi" w:cstheme="majorBidi"/>
+          <w:sz w:val="24"/>
+          <w:szCs w:val="24"/>
+          <w:lang w:val="en-US"/>
+        </w:rPr>
         <w:lastRenderedPageBreak/>
-        <w:t>The Container Lifecycle</w:t>
-      </w:r>
-    </w:p>
-    <w:p>
-      <w:pPr>
-        <w:rPr>
-          <w:rFonts w:asciiTheme="majorBidi" w:hAnsiTheme="majorBidi" w:cstheme="majorBidi"/>
-          <w:sz w:val="24"/>
-          <w:szCs w:val="24"/>
-          <w:lang w:val="en-US"/>
-        </w:rPr>
-      </w:pPr>
-      <w:r>
-        <w:rPr>
-          <w:lang w:val="en-US"/>
-        </w:rPr>
-        <w:t>We need to understand the lifecycle of our containers, so we talk about how to start, stop, restart and display their state.</w:t>
-      </w:r>
-    </w:p>
-    <w:p>
-      <w:pPr>
-        <w:rPr>
-          <w:rFonts w:asciiTheme="majorBidi" w:hAnsiTheme="majorBidi" w:cstheme="majorBidi"/>
-          <w:sz w:val="24"/>
-          <w:szCs w:val="24"/>
-          <w:lang w:val="en-US"/>
-        </w:rPr>
-      </w:pPr>
-      <w:r>
-        <w:rPr>
-          <w:rFonts w:asciiTheme="majorBidi" w:hAnsiTheme="majorBidi" w:cstheme="majorBidi"/>
-          <w:sz w:val="24"/>
-          <w:szCs w:val="24"/>
-          <w:lang w:val="en-US"/>
-        </w:rPr>
-        <w:t xml:space="preserve">First </w:t>
-      </w:r>
-      <w:proofErr w:type="spellStart"/>
-      <w:r>
-        <w:rPr>
-          <w:rFonts w:asciiTheme="majorBidi" w:hAnsiTheme="majorBidi" w:cstheme="majorBidi"/>
-          <w:sz w:val="24"/>
-          <w:szCs w:val="24"/>
+        <w:t xml:space="preserve">              </w:t>
+      </w:r>
+      <w:r>
+        <w:rPr>
+          <w:rFonts w:asciiTheme="majorBidi" w:hAnsiTheme="majorBidi" w:cstheme="majorBidi"/>
+          <w:sz w:val="24"/>
+          <w:szCs w:val="24"/>
+          <w:lang w:val="en-US"/>
+        </w:rPr>
+        <w:t xml:space="preserve">      "</w:t>
+      </w:r>
+      <w:proofErr w:type="spellStart"/>
+      <w:r>
+        <w:rPr>
+          <w:rFonts w:asciiTheme="majorBidi" w:hAnsiTheme="majorBidi" w:cstheme="majorBidi"/>
+          <w:sz w:val="24"/>
+          <w:szCs w:val="24"/>
+          <w:lang w:val="en-US"/>
+        </w:rPr>
+        <w:t>IPAddress</w:t>
+      </w:r>
+      <w:proofErr w:type="spellEnd"/>
+      <w:r>
+        <w:rPr>
+          <w:rFonts w:asciiTheme="majorBidi" w:hAnsiTheme="majorBidi" w:cstheme="majorBidi"/>
+          <w:sz w:val="24"/>
+          <w:szCs w:val="24"/>
+          <w:lang w:val="en-US"/>
+        </w:rPr>
+        <w:t>": "172.17.0.2"</w:t>
+      </w:r>
+    </w:p>
+    <w:p>
+      <w:pPr>
+        <w:rPr>
+          <w:rFonts w:asciiTheme="majorBidi" w:hAnsiTheme="majorBidi" w:cstheme="majorBidi"/>
+          <w:sz w:val="24"/>
+          <w:szCs w:val="24"/>
+          <w:lang w:val="en-US"/>
+        </w:rPr>
+      </w:pPr>
+    </w:p>
+    <w:p>
+      <w:pPr>
+        <w:rPr>
+          <w:lang w:val="en-US"/>
+        </w:rPr>
+      </w:pPr>
+      <w:proofErr w:type="spellStart"/>
+      <w:proofErr w:type="gramStart"/>
+      <w:r>
+        <w:rPr>
           <w:lang w:val="en-US"/>
         </w:rPr>
         <w:t>docker</w:t>
       </w:r>
       <w:proofErr w:type="spellEnd"/>
-      <w:r>
-        <w:rPr>
-          <w:rFonts w:asciiTheme="majorBidi" w:hAnsiTheme="majorBidi" w:cstheme="majorBidi"/>
-          <w:sz w:val="24"/>
-          <w:szCs w:val="24"/>
-          <w:lang w:val="en-US"/>
-        </w:rPr>
-        <w:t xml:space="preserve"> run …</w:t>
-      </w:r>
-    </w:p>
-    <w:p>
-      <w:pPr>
-        <w:rPr>
-          <w:rFonts w:asciiTheme="majorBidi" w:hAnsiTheme="majorBidi" w:cstheme="majorBidi"/>
-          <w:sz w:val="24"/>
-          <w:szCs w:val="24"/>
-          <w:lang w:val="en-US"/>
-        </w:rPr>
-      </w:pPr>
-      <w:r>
-        <w:rPr>
-          <w:rFonts w:asciiTheme="majorBidi" w:hAnsiTheme="majorBidi" w:cstheme="majorBidi"/>
-          <w:sz w:val="24"/>
-          <w:szCs w:val="24"/>
-          <w:lang w:val="en-US"/>
-        </w:rPr>
-        <w:t xml:space="preserve">We can start or restart a container by </w:t>
-      </w:r>
+      <w:proofErr w:type="gramEnd"/>
+      <w:r>
+        <w:rPr>
+          <w:lang w:val="en-US"/>
+        </w:rPr>
+        <w:t xml:space="preserve"> run –d –name=Webserver-P </w:t>
+      </w:r>
+      <w:proofErr w:type="spellStart"/>
+      <w:r>
+        <w:rPr>
+          <w:lang w:val="en-US"/>
+        </w:rPr>
+        <w:t>nginx</w:t>
+      </w:r>
+      <w:proofErr w:type="spellEnd"/>
+    </w:p>
+    <w:p>
+      <w:pPr>
+        <w:rPr>
+          <w:lang w:val="en-US"/>
+        </w:rPr>
+      </w:pPr>
+    </w:p>
+    <w:p>
+      <w:pPr>
+        <w:rPr>
+          <w:lang w:val="en-US"/>
+        </w:rPr>
+      </w:pPr>
+      <w:r>
+        <w:rPr>
+          <w:lang w:val="en-US"/>
+        </w:rPr>
+        <w:t>-P make any ports exposed to my container available through the host OS</w:t>
+      </w:r>
+    </w:p>
+    <w:p>
+      <w:pPr>
+        <w:pStyle w:val="Heading2"/>
+        <w:rPr>
+          <w:lang w:val="en-US"/>
+        </w:rPr>
+      </w:pPr>
+      <w:r>
+        <w:rPr>
+          <w:lang w:val="en-US"/>
+        </w:rPr>
+        <w:t>Published ports</w:t>
+      </w:r>
+    </w:p>
+    <w:p>
+      <w:pPr>
+        <w:pStyle w:val="NormalWeb"/>
+      </w:pPr>
+      <w:r>
+        <w:rPr>
+          <w:lang w:val="en-US"/>
+        </w:rPr>
+        <w:t xml:space="preserve">By default, when you create a container, it does not publish any of its ports to the outside world. To make a port available to services outside of </w:t>
+      </w:r>
+      <w:proofErr w:type="spellStart"/>
+      <w:r>
+        <w:rPr>
+          <w:lang w:val="en-US"/>
+        </w:rPr>
+        <w:t>Docker</w:t>
+      </w:r>
+      <w:proofErr w:type="spellEnd"/>
+      <w:r>
+        <w:rPr>
+          <w:lang w:val="en-US"/>
+        </w:rPr>
+        <w:t xml:space="preserve">, or to </w:t>
+      </w:r>
+      <w:proofErr w:type="spellStart"/>
+      <w:r>
+        <w:rPr>
+          <w:lang w:val="en-US"/>
+        </w:rPr>
+        <w:t>Docker</w:t>
+      </w:r>
+      <w:proofErr w:type="spellEnd"/>
+      <w:r>
+        <w:rPr>
+          <w:lang w:val="en-US"/>
+        </w:rPr>
+        <w:t xml:space="preserve"> containers which are not connected to the container’s network, use the </w:t>
+      </w:r>
+      <w:r>
+        <w:rPr>
+          <w:rStyle w:val="HTMLCode"/>
+          <w:rFonts w:eastAsiaTheme="majorEastAsia"/>
+          <w:lang w:val="en-US"/>
+        </w:rPr>
+        <w:t>--publish</w:t>
+      </w:r>
+      <w:r>
+        <w:rPr>
+          <w:lang w:val="en-US"/>
+        </w:rPr>
+        <w:t xml:space="preserve"> or </w:t>
+      </w:r>
+      <w:r>
+        <w:rPr>
+          <w:rStyle w:val="HTMLCode"/>
+          <w:rFonts w:eastAsiaTheme="majorEastAsia"/>
+          <w:lang w:val="en-US"/>
+        </w:rPr>
+        <w:t>-p</w:t>
+      </w:r>
+      <w:r>
+        <w:rPr>
+          <w:lang w:val="en-US"/>
+        </w:rPr>
+        <w:t xml:space="preserve"> flag. This creates a firewall rule which maps a container port to a port on the </w:t>
+      </w:r>
+      <w:proofErr w:type="spellStart"/>
+      <w:r>
+        <w:rPr>
+          <w:lang w:val="en-US"/>
+        </w:rPr>
+        <w:t>Docker</w:t>
+      </w:r>
+      <w:proofErr w:type="spellEnd"/>
+      <w:r>
+        <w:rPr>
+          <w:lang w:val="en-US"/>
+        </w:rPr>
+        <w:t xml:space="preserve"> host. </w:t>
+      </w:r>
+      <w:proofErr w:type="spellStart"/>
+      <w:r>
+        <w:t>Here</w:t>
+      </w:r>
+      <w:proofErr w:type="spellEnd"/>
+      <w:r>
+        <w:t xml:space="preserve"> are </w:t>
+      </w:r>
+      <w:proofErr w:type="spellStart"/>
+      <w:r>
+        <w:t>some</w:t>
+      </w:r>
+      <w:proofErr w:type="spellEnd"/>
+      <w:r>
+        <w:t xml:space="preserve"> </w:t>
+      </w:r>
+      <w:proofErr w:type="spellStart"/>
+      <w:r>
+        <w:t>examples</w:t>
+      </w:r>
+      <w:proofErr w:type="spellEnd"/>
+      <w:r>
+        <w:t>.</w:t>
+      </w:r>
+    </w:p>
+    <w:tbl>
+      <w:tblPr>
+        <w:tblW w:w="0" w:type="auto"/>
+        <w:tblCellSpacing w:w="15" w:type="dxa"/>
+        <w:tblCellMar>
+          <w:top w:w="15" w:type="dxa"/>
+          <w:left w:w="15" w:type="dxa"/>
+          <w:bottom w:w="15" w:type="dxa"/>
+          <w:right w:w="15" w:type="dxa"/>
+        </w:tblCellMar>
+        <w:tblLook w:val="04A0" w:firstRow="1" w:lastRow="0" w:firstColumn="1" w:lastColumn="0" w:noHBand="0" w:noVBand="1"/>
+      </w:tblPr>
+      <w:tblGrid>
+        <w:gridCol w:w="1276"/>
+        <w:gridCol w:w="6488"/>
+      </w:tblGrid>
+      <w:tr>
+        <w:trPr>
+          <w:tblCellSpacing w:w="15" w:type="dxa"/>
+        </w:trPr>
+        <w:tc>
+          <w:tcPr>
+            <w:tcW w:w="0" w:type="auto"/>
+            <w:vAlign w:val="center"/>
+            <w:hideMark/>
+          </w:tcPr>
+          <w:p>
+            <w:pPr>
+              <w:spacing w:after="0" w:line="240" w:lineRule="auto"/>
+              <w:rPr>
+                <w:rFonts w:ascii="Times New Roman" w:eastAsia="Times New Roman" w:hAnsi="Times New Roman" w:cs="Times New Roman"/>
+                <w:sz w:val="24"/>
+                <w:szCs w:val="24"/>
+                <w:lang w:eastAsia="fr-FR"/>
+              </w:rPr>
+            </w:pPr>
+            <w:r>
+              <w:rPr>
+                <w:rFonts w:ascii="Courier New" w:eastAsia="Times New Roman" w:hAnsi="Courier New" w:cs="Courier New"/>
+                <w:sz w:val="20"/>
+                <w:szCs w:val="20"/>
+                <w:lang w:eastAsia="fr-FR"/>
+              </w:rPr>
+              <w:t>-p 8080:80</w:t>
+            </w:r>
+          </w:p>
+        </w:tc>
+        <w:tc>
+          <w:tcPr>
+            <w:tcW w:w="0" w:type="auto"/>
+            <w:vAlign w:val="center"/>
+            <w:hideMark/>
+          </w:tcPr>
+          <w:p>
+            <w:pPr>
+              <w:spacing w:after="0" w:line="240" w:lineRule="auto"/>
+              <w:rPr>
+                <w:rFonts w:ascii="Times New Roman" w:eastAsia="Times New Roman" w:hAnsi="Times New Roman" w:cs="Times New Roman"/>
+                <w:sz w:val="24"/>
+                <w:szCs w:val="24"/>
+                <w:lang w:val="en-US" w:eastAsia="fr-FR"/>
+              </w:rPr>
+            </w:pPr>
+            <w:r>
+              <w:rPr>
+                <w:rFonts w:ascii="Times New Roman" w:eastAsia="Times New Roman" w:hAnsi="Times New Roman" w:cs="Times New Roman"/>
+                <w:sz w:val="24"/>
+                <w:szCs w:val="24"/>
+                <w:lang w:val="en-US" w:eastAsia="fr-FR"/>
+              </w:rPr>
+              <w:t xml:space="preserve">Map TCP port 80 in the container to port 8080 on the </w:t>
+            </w:r>
+            <w:proofErr w:type="spellStart"/>
+            <w:r>
+              <w:rPr>
+                <w:rFonts w:ascii="Times New Roman" w:eastAsia="Times New Roman" w:hAnsi="Times New Roman" w:cs="Times New Roman"/>
+                <w:sz w:val="24"/>
+                <w:szCs w:val="24"/>
+                <w:lang w:val="en-US" w:eastAsia="fr-FR"/>
+              </w:rPr>
+              <w:t>Docker</w:t>
+            </w:r>
+            <w:proofErr w:type="spellEnd"/>
+            <w:r>
+              <w:rPr>
+                <w:rFonts w:ascii="Times New Roman" w:eastAsia="Times New Roman" w:hAnsi="Times New Roman" w:cs="Times New Roman"/>
+                <w:sz w:val="24"/>
+                <w:szCs w:val="24"/>
+                <w:lang w:val="en-US" w:eastAsia="fr-FR"/>
+              </w:rPr>
+              <w:t xml:space="preserve"> host.</w:t>
+            </w:r>
+          </w:p>
+        </w:tc>
+      </w:tr>
+    </w:tbl>
+    <w:p>
+      <w:pPr>
+        <w:pStyle w:val="Heading3"/>
+        <w:rPr>
+          <w:lang w:val="en-US"/>
+        </w:rPr>
+      </w:pPr>
+    </w:p>
+    <w:p>
+      <w:r>
+        <w:t xml:space="preserve">Avec un petit p tu peux spécifier le numéro de port que tu </w:t>
+      </w:r>
+      <w:proofErr w:type="spellStart"/>
+      <w:r>
+        <w:t>desires</w:t>
+      </w:r>
+      <w:proofErr w:type="spellEnd"/>
+      <w:r>
+        <w:t>, ex:</w:t>
+      </w:r>
+    </w:p>
+    <w:p>
+      <w:pPr>
+        <w:rPr>
+          <w:lang w:val="en-US"/>
+        </w:rPr>
+      </w:pPr>
+      <w:proofErr w:type="spellStart"/>
       <w:proofErr w:type="gramStart"/>
       <w:r>
         <w:rPr>
-          <w:rFonts w:asciiTheme="majorBidi" w:hAnsiTheme="majorBidi" w:cstheme="majorBidi"/>
-          <w:sz w:val="24"/>
-          <w:szCs w:val="24"/>
-          <w:lang w:val="en-US"/>
-        </w:rPr>
-        <w:t>type :</w:t>
-      </w:r>
+          <w:lang w:val="en-US"/>
+        </w:rPr>
+        <w:t>d</w:t>
+      </w:r>
+      <w:r>
+        <w:rPr>
+          <w:lang w:val="en-US"/>
+        </w:rPr>
+        <w:t>ocker</w:t>
+      </w:r>
+      <w:proofErr w:type="spellEnd"/>
       <w:proofErr w:type="gramEnd"/>
       <w:r>
         <w:rPr>
-          <w:rFonts w:asciiTheme="majorBidi" w:hAnsiTheme="majorBidi" w:cstheme="majorBidi"/>
-          <w:sz w:val="24"/>
-          <w:szCs w:val="24"/>
-          <w:lang w:val="en-US"/>
-        </w:rPr>
+          <w:lang w:val="en-US"/>
+        </w:rPr>
+        <w:t xml:space="preserve"> run –d –p 8080 :80 –name=Web </w:t>
+      </w:r>
+      <w:proofErr w:type="spellStart"/>
+      <w:r>
+        <w:rPr>
+          <w:lang w:val="en-US"/>
+        </w:rPr>
+        <w:t>nginx</w:t>
+      </w:r>
+      <w:proofErr w:type="spellEnd"/>
+    </w:p>
+    <w:p>
+      <w:pPr>
+        <w:rPr>
+          <w:lang w:val="en-US"/>
+        </w:rPr>
+      </w:pPr>
+    </w:p>
+    <w:p>
+      <w:pPr>
+        <w:pStyle w:val="Heading3"/>
+      </w:pPr>
+      <w:r>
+        <w:t>Les ports</w:t>
+      </w:r>
+    </w:p>
+    <w:p>
+      <w:pPr>
+        <w:pStyle w:val="Heading4"/>
+      </w:pPr>
+      <w:r>
+        <w:t>Entre l'host et les containers</w:t>
+      </w:r>
+    </w:p>
+    <w:p>
+      <w:pPr>
+        <w:pStyle w:val="NormalWeb"/>
+      </w:pPr>
+      <w:r>
+        <w:t>De la même façon que le reste, les ports réseaux à l'intérieur d'un container sont isolés du reste du système. C'est une notion importante car, on va devoir faire de la redirection de port. Lorsqu'un service expose un port à l'intérieur du container, il n'est, par conséquent, pas accessible depuis l'extérieur par défaut.</w:t>
+      </w:r>
+    </w:p>
+    <w:p>
+      <w:pPr>
+        <w:pStyle w:val="NormalWeb"/>
+      </w:pPr>
+      <w:r>
+        <w:t>Nous avons besoin d'exposer un port du host sur un port interne à un container. Pour être plus clair, je vais prendre un exemple.</w:t>
+      </w:r>
+    </w:p>
+    <w:p>
+      <w:pPr>
+        <w:pStyle w:val="NormalWeb"/>
+      </w:pPr>
+      <w:r>
+        <w:t>Le port par défaut d'un serveur Rails est 3000. Pour pouvoir accéder à ce port depuis mon host, je dois rediriger le port 3000 interne du container vers un port de mon choix sur l'host. Il n'y a aucune restriction à ce niveau-là.</w:t>
+      </w:r>
+    </w:p>
+    <w:p>
+      <w:pPr>
+        <w:pStyle w:val="Corps"/>
+        <w:rPr>
+          <w:b/>
+          <w:bCs/>
+          <w:sz w:val="36"/>
+          <w:szCs w:val="36"/>
+        </w:rPr>
+      </w:pPr>
+      <w:r>
+        <w:rPr>
+          <w:b/>
+          <w:bCs/>
+          <w:sz w:val="36"/>
+          <w:szCs w:val="36"/>
+        </w:rPr>
+        <w:t xml:space="preserve">Mappage de ports </w:t>
+      </w:r>
+      <w:proofErr w:type="gramStart"/>
+      <w:r>
+        <w:rPr>
+          <w:b/>
+          <w:bCs/>
+          <w:sz w:val="36"/>
+          <w:szCs w:val="36"/>
+        </w:rPr>
+        <w:t>( NAT</w:t>
+      </w:r>
+      <w:proofErr w:type="gramEnd"/>
+      <w:r>
+        <w:rPr>
+          <w:b/>
+          <w:bCs/>
+          <w:sz w:val="36"/>
+          <w:szCs w:val="36"/>
+        </w:rPr>
+        <w:t>)</w:t>
+      </w:r>
+    </w:p>
+    <w:p>
+      <w:pPr>
+        <w:pStyle w:val="Corps"/>
+      </w:pPr>
+    </w:p>
+    <w:p>
+      <w:pPr>
+        <w:pStyle w:val="Corps"/>
+      </w:pPr>
+      <w:r>
+        <w:t>Comment accéder de l’extérieur de l’hôte au serveur web du conteneur ?</w:t>
+      </w:r>
+    </w:p>
+    <w:p>
+      <w:pPr>
+        <w:pStyle w:val="Corps"/>
+      </w:pPr>
+    </w:p>
+    <w:p>
+      <w:pPr>
+        <w:pStyle w:val="Corps"/>
+      </w:pPr>
+      <w:r>
+        <w:t>Il faut faire un mappage c’est-à-dire associer le port 8080 de l’hôte au port 80 du conteneur lors de la création :</w:t>
+      </w:r>
+    </w:p>
+    <w:p>
+      <w:pPr>
+        <w:pStyle w:val="Corps"/>
+      </w:pPr>
+    </w:p>
+    <w:p>
+      <w:pPr>
+        <w:pStyle w:val="Corps"/>
+        <w:rPr>
+          <w:lang w:val="en-US"/>
+        </w:rPr>
+      </w:pPr>
+      <w:proofErr w:type="spellStart"/>
+      <w:proofErr w:type="gramStart"/>
+      <w:r>
+        <w:rPr>
+          <w:lang w:val="en-US"/>
+        </w:rPr>
+        <w:t>docker</w:t>
+      </w:r>
+      <w:proofErr w:type="spellEnd"/>
+      <w:proofErr w:type="gramEnd"/>
+      <w:r>
+        <w:rPr>
+          <w:lang w:val="en-US"/>
+        </w:rPr>
+        <w:t xml:space="preserve"> run -</w:t>
+      </w:r>
+      <w:proofErr w:type="spellStart"/>
+      <w:r>
+        <w:rPr>
+          <w:lang w:val="en-US"/>
+        </w:rPr>
+        <w:t>dp</w:t>
+      </w:r>
+      <w:proofErr w:type="spellEnd"/>
+      <w:r>
+        <w:rPr>
+          <w:lang w:val="en-US"/>
+        </w:rPr>
+        <w:t xml:space="preserve"> 8080 :80 –name web </w:t>
+      </w:r>
+      <w:proofErr w:type="spellStart"/>
+      <w:r>
+        <w:rPr>
+          <w:lang w:val="en-US"/>
+        </w:rPr>
+        <w:t>nginx</w:t>
+      </w:r>
+      <w:proofErr w:type="spellEnd"/>
+    </w:p>
+    <w:p>
+      <w:pPr>
+        <w:pStyle w:val="Corps"/>
+        <w:rPr>
+          <w:lang w:val="en-US"/>
+        </w:rPr>
+      </w:pPr>
+    </w:p>
+    <w:p>
+      <w:pPr>
+        <w:pStyle w:val="Corps"/>
+      </w:pPr>
+      <w:r>
+        <w:t xml:space="preserve">Cette commande créé le conteneur en lui attribuant le nom web avec l’image </w:t>
+      </w:r>
+      <w:proofErr w:type="spellStart"/>
+      <w:r>
+        <w:t>nginx</w:t>
+      </w:r>
+      <w:proofErr w:type="spellEnd"/>
+      <w:r>
+        <w:t xml:space="preserve"> tout en faisant un </w:t>
+      </w:r>
+      <w:proofErr w:type="spellStart"/>
+      <w:r>
+        <w:t>nat</w:t>
+      </w:r>
+      <w:proofErr w:type="spellEnd"/>
+      <w:r>
+        <w:t xml:space="preserve"> entre le port 8080 de l’hôte et le port 80 du conteneur.</w:t>
+      </w:r>
+    </w:p>
+    <w:p>
+      <w:pPr>
+        <w:pStyle w:val="Corps"/>
+      </w:pPr>
+    </w:p>
+    <w:p>
+      <w:pPr>
+        <w:pStyle w:val="Corps"/>
+      </w:pPr>
+      <w:r>
+        <w:t xml:space="preserve">Si ensuite tu vas sur </w:t>
+      </w:r>
+      <w:proofErr w:type="spellStart"/>
+      <w:r>
+        <w:t>IpHôte</w:t>
+      </w:r>
+      <w:proofErr w:type="spellEnd"/>
+      <w:r>
+        <w:t> </w:t>
+      </w:r>
+      <w:proofErr w:type="gramStart"/>
+      <w:r>
+        <w:t>:8080</w:t>
+      </w:r>
+      <w:proofErr w:type="gramEnd"/>
+      <w:r>
+        <w:t xml:space="preserve"> tu devrais accéder au serveur web de ton conteneur.</w:t>
+      </w:r>
+    </w:p>
+    <w:p>
+      <w:pPr>
+        <w:pStyle w:val="Corps"/>
+      </w:pPr>
+    </w:p>
+    <w:p>
+      <w:pPr>
+        <w:pStyle w:val="Corps"/>
+      </w:pPr>
+      <w:r>
+        <w:t xml:space="preserve">La page index par défaut dans </w:t>
+      </w:r>
+      <w:proofErr w:type="spellStart"/>
+      <w:r>
+        <w:t>nginx</w:t>
+      </w:r>
+      <w:proofErr w:type="spellEnd"/>
+      <w:r>
+        <w:t xml:space="preserve"> se trouve dans : </w:t>
+      </w:r>
+      <w:proofErr w:type="spellStart"/>
+      <w:r>
+        <w:t>usr</w:t>
+      </w:r>
+      <w:proofErr w:type="spellEnd"/>
+      <w:r>
+        <w:t>/</w:t>
+      </w:r>
+      <w:proofErr w:type="spellStart"/>
+      <w:r>
+        <w:t>share</w:t>
+      </w:r>
+      <w:proofErr w:type="spellEnd"/>
+      <w:r>
+        <w:t>/</w:t>
+      </w:r>
+      <w:proofErr w:type="spellStart"/>
+      <w:r>
+        <w:t>nginx</w:t>
+      </w:r>
+      <w:proofErr w:type="spellEnd"/>
+      <w:r>
+        <w:t>/html/</w:t>
+      </w:r>
+    </w:p>
+    <w:p>
+      <w:pPr>
+        <w:pStyle w:val="Corps"/>
+      </w:pPr>
+    </w:p>
+    <w:p>
+      <w:pPr>
+        <w:pStyle w:val="Corps"/>
+      </w:pPr>
+      <w:r>
+        <w:t>Si tu veux accéder à plusieurs conteneurs il faudra bien choisir un port différent pour chaque conteneur :</w:t>
+      </w:r>
+    </w:p>
+    <w:p>
+      <w:pPr>
+        <w:pStyle w:val="Corps"/>
+      </w:pPr>
+    </w:p>
+    <w:p>
+      <w:pPr>
+        <w:pStyle w:val="Corps"/>
+        <w:rPr>
+          <w:lang w:val="en-US"/>
+        </w:rPr>
+      </w:pPr>
+      <w:proofErr w:type="spellStart"/>
+      <w:proofErr w:type="gramStart"/>
+      <w:r>
+        <w:rPr>
+          <w:lang w:val="en-US"/>
+        </w:rPr>
+        <w:t>docker</w:t>
+      </w:r>
+      <w:proofErr w:type="spellEnd"/>
+      <w:proofErr w:type="gramEnd"/>
+      <w:r>
+        <w:rPr>
+          <w:lang w:val="en-US"/>
+        </w:rPr>
+        <w:t xml:space="preserve"> run -</w:t>
+      </w:r>
+      <w:proofErr w:type="spellStart"/>
+      <w:r>
+        <w:rPr>
+          <w:lang w:val="en-US"/>
+        </w:rPr>
+        <w:t>dp</w:t>
+      </w:r>
+      <w:proofErr w:type="spellEnd"/>
+      <w:r>
+        <w:rPr>
+          <w:lang w:val="en-US"/>
+        </w:rPr>
+        <w:t xml:space="preserve"> 8000 :80 –name web2 </w:t>
+      </w:r>
+      <w:proofErr w:type="spellStart"/>
+      <w:r>
+        <w:rPr>
+          <w:lang w:val="en-US"/>
+        </w:rPr>
+        <w:t>nginx</w:t>
+      </w:r>
+      <w:proofErr w:type="spellEnd"/>
+    </w:p>
+    <w:p>
+      <w:pPr>
+        <w:pStyle w:val="Corps"/>
+        <w:rPr>
+          <w:lang w:val="en-US"/>
+        </w:rPr>
+      </w:pPr>
+      <w:proofErr w:type="spellStart"/>
+      <w:proofErr w:type="gramStart"/>
+      <w:r>
+        <w:rPr>
+          <w:lang w:val="en-US"/>
+        </w:rPr>
+        <w:t>docker</w:t>
+      </w:r>
+      <w:proofErr w:type="spellEnd"/>
+      <w:proofErr w:type="gramEnd"/>
+      <w:r>
+        <w:rPr>
+          <w:lang w:val="en-US"/>
+        </w:rPr>
+        <w:t xml:space="preserve"> run -</w:t>
+      </w:r>
+      <w:proofErr w:type="spellStart"/>
+      <w:r>
+        <w:rPr>
+          <w:lang w:val="en-US"/>
+        </w:rPr>
+        <w:t>dp</w:t>
+      </w:r>
+      <w:proofErr w:type="spellEnd"/>
+      <w:r>
+        <w:rPr>
+          <w:lang w:val="en-US"/>
+        </w:rPr>
+        <w:t xml:space="preserve"> 8001 :80 –name web3 </w:t>
+      </w:r>
+      <w:proofErr w:type="spellStart"/>
+      <w:r>
+        <w:rPr>
+          <w:lang w:val="en-US"/>
+        </w:rPr>
+        <w:t>nginx</w:t>
+      </w:r>
+      <w:proofErr w:type="spellEnd"/>
+    </w:p>
+    <w:p>
+      <w:pPr>
+        <w:pStyle w:val="Corps"/>
+        <w:rPr>
+          <w:lang w:val="en-US"/>
+        </w:rPr>
+      </w:pPr>
+    </w:p>
+    <w:p>
+      <w:pPr>
+        <w:pStyle w:val="Corps"/>
+        <w:rPr>
+          <w:lang w:val="en-US"/>
+        </w:rPr>
+      </w:pPr>
+    </w:p>
+    <w:p>
+      <w:pPr>
+        <w:pStyle w:val="Corps"/>
+        <w:rPr>
+          <w:lang w:val="en-US"/>
+        </w:rPr>
+      </w:pPr>
+    </w:p>
+    <w:p>
+      <w:pPr>
+        <w:pStyle w:val="Corps"/>
+        <w:rPr>
+          <w:lang w:val="en-US"/>
+        </w:rPr>
+      </w:pPr>
+    </w:p>
+    <w:p>
+      <w:pPr>
+        <w:pStyle w:val="Corps"/>
+        <w:rPr>
+          <w:lang w:val="en-US"/>
+        </w:rPr>
+      </w:pPr>
+    </w:p>
+    <w:p>
+      <w:pPr>
+        <w:pStyle w:val="Corps"/>
+        <w:rPr>
+          <w:b/>
+          <w:bCs/>
+          <w:sz w:val="36"/>
+          <w:szCs w:val="36"/>
+        </w:rPr>
+      </w:pPr>
+      <w:r>
+        <w:rPr>
+          <w:b/>
+          <w:bCs/>
+          <w:sz w:val="36"/>
+          <w:szCs w:val="36"/>
+        </w:rPr>
+        <w:t>Gestion des volumes de données</w:t>
+      </w:r>
+    </w:p>
+    <w:p>
+      <w:pPr>
+        <w:pStyle w:val="Corps"/>
+      </w:pPr>
+    </w:p>
+    <w:p>
+      <w:pPr>
+        <w:pStyle w:val="Corps"/>
+      </w:pPr>
+      <w:r>
+        <w:t>On va créer un répertoire sur l’hôte dans lequel il y aura des données, puis on va faire une liaison de ce répertoire au répertoire du conteneur.</w:t>
+      </w:r>
+    </w:p>
+    <w:p>
+      <w:pPr>
+        <w:pStyle w:val="Corps"/>
+      </w:pPr>
+      <w:r>
+        <w:t>Si ensuite tu recréé ton conteneur, tu auras toujours accès à tes données, c’est du mappage de répertoire.</w:t>
+      </w:r>
+    </w:p>
+    <w:p>
+      <w:pPr>
+        <w:pStyle w:val="Corps"/>
+      </w:pPr>
+    </w:p>
+    <w:p>
+      <w:pPr>
+        <w:pStyle w:val="Corps"/>
+        <w:rPr>
+          <w:lang w:val="en-US"/>
+        </w:rPr>
+      </w:pPr>
+      <w:proofErr w:type="spellStart"/>
+      <w:proofErr w:type="gramStart"/>
+      <w:r>
+        <w:rPr>
+          <w:lang w:val="en-US"/>
+        </w:rPr>
+        <w:t>docker</w:t>
+      </w:r>
+      <w:proofErr w:type="spellEnd"/>
+      <w:proofErr w:type="gramEnd"/>
+      <w:r>
+        <w:rPr>
+          <w:lang w:val="en-US"/>
+        </w:rPr>
+        <w:t xml:space="preserve"> run –d –name web –v /web:/</w:t>
+      </w:r>
+      <w:proofErr w:type="spellStart"/>
+      <w:r>
+        <w:rPr>
+          <w:lang w:val="en-US"/>
+        </w:rPr>
+        <w:t>usr</w:t>
+      </w:r>
+      <w:proofErr w:type="spellEnd"/>
+      <w:r>
+        <w:rPr>
+          <w:lang w:val="en-US"/>
+        </w:rPr>
+        <w:t>/share/</w:t>
+      </w:r>
+      <w:proofErr w:type="spellStart"/>
+      <w:r>
+        <w:rPr>
+          <w:lang w:val="en-US"/>
+        </w:rPr>
+        <w:t>nginx</w:t>
+      </w:r>
+      <w:proofErr w:type="spellEnd"/>
+      <w:r>
+        <w:rPr>
+          <w:lang w:val="en-US"/>
+        </w:rPr>
+        <w:t xml:space="preserve">/html </w:t>
+      </w:r>
+      <w:proofErr w:type="spellStart"/>
+      <w:r>
+        <w:rPr>
+          <w:lang w:val="en-US"/>
+        </w:rPr>
+        <w:t>nginx</w:t>
+      </w:r>
+      <w:proofErr w:type="spellEnd"/>
+    </w:p>
+    <w:p>
+      <w:pPr>
+        <w:pStyle w:val="NormalWeb"/>
+      </w:pPr>
+      <w:r>
+        <w:t>docker</w:t>
+      </w:r>
+      <w:r>
         <w:t xml:space="preserve"> </w:t>
       </w:r>
       <w:proofErr w:type="spellStart"/>
       <w:r>
-        <w:rPr>
-          <w:rFonts w:asciiTheme="majorBidi" w:hAnsiTheme="majorBidi" w:cstheme="majorBidi"/>
-          <w:sz w:val="24"/>
-          <w:szCs w:val="24"/>
+        <w:t>run</w:t>
+      </w:r>
+      <w:proofErr w:type="spellEnd"/>
+      <w:r>
+        <w:t xml:space="preserve"> –d –p 8080:80 –</w:t>
+      </w:r>
+      <w:proofErr w:type="spellStart"/>
+      <w:r>
+        <w:t>name</w:t>
+      </w:r>
+      <w:proofErr w:type="spellEnd"/>
+      <w:r>
+        <w:t>=Webserver2 –v /</w:t>
+      </w:r>
+      <w:proofErr w:type="spellStart"/>
+      <w:r>
+        <w:t>mnt</w:t>
+      </w:r>
+      <w:proofErr w:type="spellEnd"/>
+      <w:r>
+        <w:t xml:space="preserve">/data </w:t>
+      </w:r>
+      <w:proofErr w:type="spellStart"/>
+      <w:r>
+        <w:t>nginx</w:t>
+      </w:r>
+      <w:proofErr w:type="spellEnd"/>
+      <w:r>
+        <w:t xml:space="preserve"> </w:t>
+      </w:r>
+      <w:proofErr w:type="gramStart"/>
+      <w:r>
+        <w:t>( à</w:t>
+      </w:r>
+      <w:proofErr w:type="gramEnd"/>
+      <w:r>
+        <w:t xml:space="preserve"> mieux comprendre)</w:t>
+      </w:r>
+    </w:p>
+    <w:p>
+      <w:pPr>
+        <w:pStyle w:val="NormalWeb"/>
+      </w:pPr>
+      <w:r>
+        <w:t>Pour supprimer l’ensemble des conteneurs crées :</w:t>
+      </w:r>
+    </w:p>
+    <w:p>
+      <w:pPr>
+        <w:pStyle w:val="NormalWeb"/>
+        <w:rPr>
+          <w:lang w:val="en-US"/>
+        </w:rPr>
+      </w:pPr>
+      <w:proofErr w:type="spellStart"/>
+      <w:proofErr w:type="gramStart"/>
+      <w:r>
+        <w:rPr>
           <w:lang w:val="en-US"/>
         </w:rPr>
         <w:t>docker</w:t>
       </w:r>
       <w:proofErr w:type="spellEnd"/>
-      <w:r>
-        <w:rPr>
-          <w:rFonts w:asciiTheme="majorBidi" w:hAnsiTheme="majorBidi" w:cstheme="majorBidi"/>
-          <w:sz w:val="24"/>
-          <w:szCs w:val="24"/>
-          <w:lang w:val="en-US"/>
-        </w:rPr>
-        <w:t xml:space="preserve"> start ID/NAME or </w:t>
-      </w:r>
-      <w:proofErr w:type="spellStart"/>
-      <w:r>
-        <w:rPr>
-          <w:rFonts w:asciiTheme="majorBidi" w:hAnsiTheme="majorBidi" w:cstheme="majorBidi"/>
-          <w:sz w:val="24"/>
-          <w:szCs w:val="24"/>
+      <w:proofErr w:type="gramEnd"/>
+      <w:r>
+        <w:rPr>
+          <w:lang w:val="en-US"/>
+        </w:rPr>
+        <w:t xml:space="preserve"> </w:t>
+      </w:r>
+      <w:proofErr w:type="spellStart"/>
+      <w:r>
+        <w:rPr>
+          <w:lang w:val="en-US"/>
+        </w:rPr>
+        <w:t>rm</w:t>
+      </w:r>
+      <w:proofErr w:type="spellEnd"/>
+      <w:r>
+        <w:rPr>
+          <w:lang w:val="en-US"/>
+        </w:rPr>
+        <w:t xml:space="preserve"> `</w:t>
+      </w:r>
+      <w:proofErr w:type="spellStart"/>
+      <w:r>
+        <w:rPr>
           <w:lang w:val="en-US"/>
         </w:rPr>
         <w:t>docker</w:t>
@@ -3028,446 +4808,545 @@
       <w:proofErr w:type="spellEnd"/>
       <w:r>
         <w:rPr>
-          <w:rFonts w:asciiTheme="majorBidi" w:hAnsiTheme="majorBidi" w:cstheme="majorBidi"/>
-          <w:sz w:val="24"/>
-          <w:szCs w:val="24"/>
-          <w:lang w:val="en-US"/>
-        </w:rPr>
-        <w:t xml:space="preserve"> restart ID/NAME</w:t>
-      </w:r>
-    </w:p>
-    <w:p>
-      <w:pPr>
-        <w:rPr>
-          <w:rFonts w:asciiTheme="majorBidi" w:hAnsiTheme="majorBidi" w:cstheme="majorBidi"/>
-          <w:sz w:val="24"/>
-          <w:szCs w:val="24"/>
-          <w:lang w:val="en-US"/>
-        </w:rPr>
-      </w:pPr>
-    </w:p>
-    <w:p>
-      <w:pPr>
-        <w:rPr>
-          <w:rFonts w:asciiTheme="majorBidi" w:hAnsiTheme="majorBidi" w:cstheme="majorBidi"/>
-          <w:sz w:val="24"/>
-          <w:szCs w:val="24"/>
-          <w:lang w:val="en-US"/>
-        </w:rPr>
-      </w:pPr>
-      <w:r>
-        <w:rPr>
-          <w:rFonts w:asciiTheme="majorBidi" w:hAnsiTheme="majorBidi" w:cstheme="majorBidi"/>
-          <w:sz w:val="24"/>
-          <w:szCs w:val="24"/>
-          <w:lang w:val="en-US"/>
-        </w:rPr>
-        <w:t xml:space="preserve">For execute something in an executive container or enter in, we </w:t>
-      </w:r>
+          <w:lang w:val="en-US"/>
+        </w:rPr>
+        <w:t xml:space="preserve"> </w:t>
+      </w:r>
+      <w:proofErr w:type="spellStart"/>
+      <w:r>
+        <w:rPr>
+          <w:lang w:val="en-US"/>
+        </w:rPr>
+        <w:t>ps</w:t>
+      </w:r>
+      <w:proofErr w:type="spellEnd"/>
+      <w:r>
+        <w:rPr>
+          <w:lang w:val="en-US"/>
+        </w:rPr>
+        <w:t xml:space="preserve"> -a -q`</w:t>
+      </w:r>
+    </w:p>
+    <w:p>
+      <w:pPr>
+        <w:pStyle w:val="Heading1"/>
+      </w:pPr>
+      <w:r>
+        <w:t xml:space="preserve">The </w:t>
+      </w:r>
+      <w:proofErr w:type="spellStart"/>
+      <w:r>
+        <w:t>Dockerfile</w:t>
+      </w:r>
+      <w:proofErr w:type="spellEnd"/>
+    </w:p>
+    <w:p>
+      <w:pPr>
+        <w:rPr>
+          <w:rFonts w:asciiTheme="majorBidi" w:hAnsiTheme="majorBidi" w:cstheme="majorBidi"/>
+          <w:sz w:val="24"/>
+          <w:szCs w:val="24"/>
+        </w:rPr>
+      </w:pPr>
+    </w:p>
+    <w:p>
+      <w:pPr>
+        <w:autoSpaceDE w:val="0"/>
+        <w:autoSpaceDN w:val="0"/>
+        <w:adjustRightInd w:val="0"/>
+        <w:rPr>
+          <w:rFonts w:ascii="ArialMT" w:hAnsi="ArialMT" w:cs="ArialMT"/>
+          <w:sz w:val="20"/>
+          <w:szCs w:val="20"/>
+          <w:lang w:eastAsia="fr-FR"/>
+        </w:rPr>
+      </w:pPr>
+      <w:r>
+        <w:rPr>
+          <w:rFonts w:ascii="ArialMT" w:hAnsi="ArialMT" w:cs="ArialMT"/>
+          <w:sz w:val="20"/>
+          <w:szCs w:val="20"/>
+          <w:lang w:eastAsia="fr-FR"/>
+        </w:rPr>
+        <w:t xml:space="preserve">Le </w:t>
+      </w:r>
+      <w:proofErr w:type="spellStart"/>
+      <w:r>
+        <w:rPr>
+          <w:rFonts w:ascii="ArialMT" w:hAnsi="ArialMT" w:cs="ArialMT"/>
+          <w:sz w:val="20"/>
+          <w:szCs w:val="20"/>
+          <w:lang w:eastAsia="fr-FR"/>
+        </w:rPr>
+        <w:t>Dockerfile</w:t>
+      </w:r>
+      <w:proofErr w:type="spellEnd"/>
+      <w:r>
+        <w:rPr>
+          <w:rFonts w:ascii="ArialMT" w:hAnsi="ArialMT" w:cs="ArialMT"/>
+          <w:sz w:val="20"/>
+          <w:szCs w:val="20"/>
+          <w:lang w:eastAsia="fr-FR"/>
+        </w:rPr>
+        <w:t xml:space="preserve"> est un fichier qui contient toutes les instructions pour créer une image,</w:t>
+      </w:r>
+    </w:p>
+    <w:p>
+      <w:pPr>
+        <w:pStyle w:val="Corps"/>
+        <w:rPr>
+          <w:rFonts w:ascii="ArialMT" w:hAnsi="ArialMT" w:cs="ArialMT"/>
+          <w:sz w:val="20"/>
+          <w:szCs w:val="20"/>
+        </w:rPr>
+      </w:pPr>
       <w:proofErr w:type="gramStart"/>
       <w:r>
         <w:rPr>
-          <w:rFonts w:asciiTheme="majorBidi" w:hAnsiTheme="majorBidi" w:cstheme="majorBidi"/>
-          <w:sz w:val="24"/>
-          <w:szCs w:val="24"/>
-          <w:lang w:val="en-US"/>
-        </w:rPr>
-        <w:t>use :</w:t>
+          <w:rFonts w:ascii="ArialMT" w:hAnsi="ArialMT" w:cs="ArialMT"/>
+          <w:sz w:val="20"/>
+          <w:szCs w:val="20"/>
+        </w:rPr>
+        <w:t>comme</w:t>
       </w:r>
       <w:proofErr w:type="gramEnd"/>
       <w:r>
         <w:rPr>
-          <w:rFonts w:asciiTheme="majorBidi" w:hAnsiTheme="majorBidi" w:cstheme="majorBidi"/>
-          <w:sz w:val="24"/>
-          <w:szCs w:val="24"/>
-          <w:lang w:val="en-US"/>
-        </w:rPr>
-        <w:t xml:space="preserve"> exec</w:t>
-      </w:r>
-    </w:p>
-    <w:p>
-      <w:pPr>
-        <w:rPr>
-          <w:rFonts w:asciiTheme="majorBidi" w:hAnsiTheme="majorBidi" w:cstheme="majorBidi"/>
-          <w:sz w:val="24"/>
-          <w:szCs w:val="24"/>
-          <w:lang w:val="en-US"/>
-        </w:rPr>
-      </w:pPr>
-      <w:r>
-        <w:rPr>
-          <w:rFonts w:asciiTheme="majorBidi" w:hAnsiTheme="majorBidi" w:cstheme="majorBidi"/>
-          <w:sz w:val="24"/>
-          <w:szCs w:val="24"/>
-          <w:lang w:val="en-US"/>
-        </w:rPr>
-        <w:t xml:space="preserve">Ex: </w:t>
-      </w:r>
-      <w:proofErr w:type="spellStart"/>
-      <w:r>
-        <w:rPr>
-          <w:rFonts w:asciiTheme="majorBidi" w:hAnsiTheme="majorBidi" w:cstheme="majorBidi"/>
-          <w:sz w:val="24"/>
-          <w:szCs w:val="24"/>
-          <w:lang w:val="en-US"/>
-        </w:rPr>
-        <w:t>docker</w:t>
-      </w:r>
-      <w:proofErr w:type="spellEnd"/>
-      <w:r>
-        <w:rPr>
-          <w:rFonts w:asciiTheme="majorBidi" w:hAnsiTheme="majorBidi" w:cstheme="majorBidi"/>
-          <w:sz w:val="24"/>
-          <w:szCs w:val="24"/>
-          <w:lang w:val="en-US"/>
-        </w:rPr>
-        <w:t xml:space="preserve"> exec -it </w:t>
-      </w:r>
-      <w:proofErr w:type="spellStart"/>
-      <w:r>
-        <w:rPr>
-          <w:rFonts w:asciiTheme="majorBidi" w:hAnsiTheme="majorBidi" w:cstheme="majorBidi"/>
-          <w:sz w:val="24"/>
-          <w:szCs w:val="24"/>
-          <w:lang w:val="en-US"/>
-        </w:rPr>
-        <w:t>NameOfContainer</w:t>
-      </w:r>
-      <w:proofErr w:type="spellEnd"/>
-      <w:r>
-        <w:rPr>
-          <w:rFonts w:asciiTheme="majorBidi" w:hAnsiTheme="majorBidi" w:cstheme="majorBidi"/>
-          <w:sz w:val="24"/>
-          <w:szCs w:val="24"/>
-          <w:lang w:val="en-US"/>
-        </w:rPr>
-        <w:t xml:space="preserve"> /bin/bash</w:t>
-      </w:r>
-    </w:p>
-    <w:p>
-      <w:pPr>
-        <w:rPr>
-          <w:rFonts w:asciiTheme="majorBidi" w:hAnsiTheme="majorBidi" w:cstheme="majorBidi"/>
-          <w:sz w:val="24"/>
-          <w:szCs w:val="24"/>
-          <w:lang w:val="en-US"/>
-        </w:rPr>
-      </w:pPr>
-    </w:p>
-    <w:p>
-      <w:pPr>
-        <w:rPr>
-          <w:rFonts w:asciiTheme="majorBidi" w:hAnsiTheme="majorBidi" w:cstheme="majorBidi"/>
-          <w:sz w:val="24"/>
-          <w:szCs w:val="24"/>
-          <w:lang w:val="en-US"/>
-        </w:rPr>
-      </w:pPr>
-      <w:r>
-        <w:rPr>
-          <w:rFonts w:asciiTheme="majorBidi" w:hAnsiTheme="majorBidi" w:cstheme="majorBidi"/>
-          <w:sz w:val="24"/>
-          <w:szCs w:val="24"/>
-          <w:lang w:val="en-US"/>
-        </w:rPr>
-        <w:t>W</w:t>
-      </w:r>
-      <w:r>
-        <w:rPr>
-          <w:rFonts w:asciiTheme="majorBidi" w:hAnsiTheme="majorBidi" w:cstheme="majorBidi"/>
-          <w:sz w:val="24"/>
-          <w:szCs w:val="24"/>
-          <w:lang w:val="en-US"/>
-        </w:rPr>
-        <w:t>e</w:t>
-      </w:r>
-      <w:r>
-        <w:rPr>
-          <w:rFonts w:asciiTheme="majorBidi" w:hAnsiTheme="majorBidi" w:cstheme="majorBidi"/>
-          <w:sz w:val="24"/>
-          <w:szCs w:val="24"/>
-          <w:lang w:val="en-US"/>
-        </w:rPr>
-        <w:t xml:space="preserve"> can stop by </w:t>
-      </w:r>
-      <w:proofErr w:type="spellStart"/>
-      <w:r>
-        <w:rPr>
-          <w:rFonts w:asciiTheme="majorBidi" w:hAnsiTheme="majorBidi" w:cstheme="majorBidi"/>
-          <w:sz w:val="24"/>
-          <w:szCs w:val="24"/>
-          <w:lang w:val="en-US"/>
-        </w:rPr>
-        <w:t>docker</w:t>
-      </w:r>
-      <w:proofErr w:type="spellEnd"/>
-      <w:r>
-        <w:rPr>
-          <w:rFonts w:asciiTheme="majorBidi" w:hAnsiTheme="majorBidi" w:cstheme="majorBidi"/>
-          <w:sz w:val="24"/>
-          <w:szCs w:val="24"/>
-          <w:lang w:val="en-US"/>
-        </w:rPr>
-        <w:t xml:space="preserve"> stop </w:t>
-      </w:r>
-      <w:proofErr w:type="spellStart"/>
-      <w:r>
-        <w:rPr>
-          <w:rFonts w:asciiTheme="majorBidi" w:hAnsiTheme="majorBidi" w:cstheme="majorBidi"/>
-          <w:sz w:val="24"/>
-          <w:szCs w:val="24"/>
-          <w:lang w:val="en-US"/>
-        </w:rPr>
-        <w:t>NameContainer</w:t>
-      </w:r>
-      <w:proofErr w:type="spellEnd"/>
-      <w:r>
-        <w:rPr>
-          <w:rFonts w:asciiTheme="majorBidi" w:hAnsiTheme="majorBidi" w:cstheme="majorBidi"/>
-          <w:sz w:val="24"/>
-          <w:szCs w:val="24"/>
-          <w:lang w:val="en-US"/>
-        </w:rPr>
-        <w:t>/ID</w:t>
-      </w:r>
-    </w:p>
-    <w:p>
-      <w:pPr>
-        <w:rPr>
-          <w:rFonts w:asciiTheme="majorBidi" w:hAnsiTheme="majorBidi" w:cstheme="majorBidi"/>
-          <w:sz w:val="24"/>
-          <w:szCs w:val="24"/>
-          <w:lang w:val="en-US"/>
-        </w:rPr>
-      </w:pPr>
-    </w:p>
-    <w:p>
-      <w:pPr>
-        <w:pStyle w:val="Heading1"/>
-        <w:rPr>
-          <w:lang w:val="en-US"/>
-        </w:rPr>
-      </w:pPr>
-      <w:r>
-        <w:rPr>
-          <w:lang w:val="en-US"/>
-        </w:rPr>
-        <w:t>Lecture: Image and Container Management</w:t>
-      </w:r>
-    </w:p>
-    <w:p>
-      <w:pPr>
-        <w:rPr>
-          <w:lang w:val="en-US"/>
-        </w:rPr>
-      </w:pPr>
-    </w:p>
-    <w:p>
-      <w:pPr>
-        <w:rPr>
-          <w:rFonts w:asciiTheme="majorBidi" w:hAnsiTheme="majorBidi" w:cstheme="majorBidi"/>
-          <w:sz w:val="24"/>
-          <w:szCs w:val="24"/>
-          <w:lang w:val="en-US"/>
-        </w:rPr>
-      </w:pPr>
-      <w:r>
-        <w:rPr>
-          <w:lang w:val="en-US"/>
-        </w:rPr>
-        <w:t>We know how to pull/install images and instantiate containers. Removing them is equally important but there are some caveats, let's look at what we need to know!</w:t>
-      </w:r>
-    </w:p>
-    <w:p>
-      <w:pPr>
-        <w:rPr>
-          <w:rFonts w:asciiTheme="majorBidi" w:hAnsiTheme="majorBidi" w:cstheme="majorBidi"/>
-          <w:sz w:val="24"/>
-          <w:szCs w:val="24"/>
-          <w:lang w:val="en-US"/>
-        </w:rPr>
-      </w:pPr>
-    </w:p>
-    <w:p>
-      <w:pPr>
-        <w:pStyle w:val="Heading1"/>
-      </w:pPr>
-      <w:r>
-        <w:t>Redirection – Ports and Volumes</w:t>
-      </w:r>
-    </w:p>
-    <w:p>
-      <w:pPr>
-        <w:rPr>
-          <w:rFonts w:asciiTheme="majorBidi" w:hAnsiTheme="majorBidi" w:cstheme="majorBidi"/>
-          <w:sz w:val="24"/>
-          <w:szCs w:val="24"/>
-        </w:rPr>
-      </w:pPr>
-    </w:p>
-    <w:p>
-      <w:pPr>
-        <w:rPr>
-          <w:rFonts w:asciiTheme="majorBidi" w:hAnsiTheme="majorBidi" w:cstheme="majorBidi"/>
-          <w:sz w:val="24"/>
-          <w:szCs w:val="24"/>
-        </w:rPr>
-      </w:pPr>
-      <w:r>
-        <w:rPr>
-          <w:rFonts w:asciiTheme="majorBidi" w:hAnsiTheme="majorBidi" w:cstheme="majorBidi"/>
-          <w:sz w:val="24"/>
-          <w:szCs w:val="24"/>
-        </w:rPr>
-        <w:t>Pour supprimer une image o</w:t>
-      </w:r>
-      <w:r>
-        <w:rPr>
-          <w:rFonts w:asciiTheme="majorBidi" w:hAnsiTheme="majorBidi" w:cstheme="majorBidi"/>
-          <w:sz w:val="24"/>
-          <w:szCs w:val="24"/>
-        </w:rPr>
-        <w:t xml:space="preserve">n tape : docker </w:t>
-      </w:r>
-      <w:proofErr w:type="spellStart"/>
-      <w:r>
-        <w:rPr>
-          <w:rFonts w:asciiTheme="majorBidi" w:hAnsiTheme="majorBidi" w:cstheme="majorBidi"/>
-          <w:sz w:val="24"/>
-          <w:szCs w:val="24"/>
-        </w:rPr>
-        <w:t>rm</w:t>
-      </w:r>
-      <w:proofErr w:type="spellEnd"/>
-      <w:r>
-        <w:rPr>
-          <w:rFonts w:asciiTheme="majorBidi" w:hAnsiTheme="majorBidi" w:cstheme="majorBidi"/>
-          <w:sz w:val="24"/>
-          <w:szCs w:val="24"/>
+          <w:rFonts w:ascii="ArialMT" w:hAnsi="ArialMT" w:cs="ArialMT"/>
+          <w:sz w:val="20"/>
+          <w:szCs w:val="20"/>
+        </w:rPr>
+        <w:t xml:space="preserve"> des métadonnées (Mainteneur, label, etc.), ou même les commandes à exécuter pour installer un logiciel.</w:t>
+      </w:r>
+    </w:p>
+    <w:p>
+      <w:pPr>
+        <w:pStyle w:val="Corps"/>
+        <w:rPr>
+          <w:rFonts w:ascii="Droid Sans" w:hAnsi="Droid Sans"/>
+          <w:color w:val="333333"/>
+        </w:rPr>
+      </w:pPr>
+    </w:p>
+    <w:p>
+      <w:pPr>
+        <w:pStyle w:val="Corps"/>
+        <w:rPr>
+          <w:rFonts w:ascii="Droid Sans" w:hAnsi="Droid Sans"/>
+          <w:color w:val="333333"/>
+        </w:rPr>
+      </w:pPr>
+      <w:r>
+        <w:rPr>
+          <w:rFonts w:ascii="Droid Sans" w:hAnsi="Droid Sans"/>
+          <w:color w:val="333333"/>
+        </w:rPr>
+        <w:t>Tu vas donc créer ce f</w:t>
+      </w:r>
+      <w:r>
+        <w:rPr>
+          <w:rFonts w:ascii="Droid Sans" w:hAnsi="Droid Sans"/>
+          <w:color w:val="333333"/>
+        </w:rPr>
+        <w:t xml:space="preserve">ichier avec </w:t>
+      </w:r>
+      <w:proofErr w:type="spellStart"/>
+      <w:r>
+        <w:rPr>
+          <w:rFonts w:ascii="Droid Sans" w:hAnsi="Droid Sans"/>
+          <w:color w:val="333333"/>
+        </w:rPr>
+        <w:t>vim</w:t>
+      </w:r>
+      <w:proofErr w:type="spellEnd"/>
+      <w:r>
+        <w:rPr>
+          <w:rFonts w:ascii="Droid Sans" w:hAnsi="Droid Sans"/>
+          <w:color w:val="333333"/>
+        </w:rPr>
+        <w:t xml:space="preserve"> par exemple </w:t>
+      </w:r>
+      <w:proofErr w:type="spellStart"/>
+      <w:r>
+        <w:rPr>
+          <w:rFonts w:ascii="Droid Sans" w:hAnsi="Droid Sans"/>
+          <w:color w:val="333333"/>
+        </w:rPr>
+        <w:t>vim</w:t>
+      </w:r>
+      <w:proofErr w:type="spellEnd"/>
+      <w:r>
+        <w:rPr>
+          <w:rFonts w:ascii="Droid Sans" w:hAnsi="Droid Sans"/>
+          <w:color w:val="333333"/>
         </w:rPr>
         <w:t xml:space="preserve"> </w:t>
       </w:r>
       <w:proofErr w:type="spellStart"/>
       <w:r>
         <w:rPr>
-          <w:rFonts w:asciiTheme="majorBidi" w:hAnsiTheme="majorBidi" w:cstheme="majorBidi"/>
-          <w:sz w:val="24"/>
-          <w:szCs w:val="24"/>
-        </w:rPr>
-        <w:t>NomImage</w:t>
-      </w:r>
-      <w:proofErr w:type="spellEnd"/>
-    </w:p>
-    <w:p>
-      <w:pPr>
-        <w:rPr>
-          <w:lang w:val="en-US"/>
-        </w:rPr>
-      </w:pPr>
-      <w:r>
-        <w:rPr>
-          <w:lang w:val="en-US"/>
-        </w:rPr>
-        <w:t>We have the ability to redirect container ports and volumes to our host operating system for ease of use and flexibility.</w:t>
-      </w:r>
-    </w:p>
-    <w:p>
-      <w:pPr>
-        <w:rPr>
-          <w:lang w:val="en-US"/>
-        </w:rPr>
-      </w:pPr>
-      <w:r>
-        <w:rPr>
-          <w:lang w:val="en-US"/>
-        </w:rPr>
-        <w:t xml:space="preserve">Direct the port that is </w:t>
-      </w:r>
+          <w:rFonts w:ascii="Droid Sans" w:hAnsi="Droid Sans"/>
+          <w:color w:val="333333"/>
+        </w:rPr>
+        <w:t>Dockerfile</w:t>
+      </w:r>
+      <w:proofErr w:type="spellEnd"/>
+    </w:p>
+    <w:p>
+      <w:pPr>
+        <w:pStyle w:val="Corps"/>
+        <w:rPr>
+          <w:rFonts w:ascii="Droid Sans" w:hAnsi="Droid Sans"/>
+          <w:color w:val="333333"/>
+        </w:rPr>
+      </w:pPr>
+    </w:p>
+    <w:p>
+      <w:pPr>
+        <w:pStyle w:val="Corps"/>
+        <w:rPr>
+          <w:rFonts w:ascii="Droid Sans" w:hAnsi="Droid Sans"/>
+          <w:color w:val="333333"/>
+          <w:lang w:val="en-US"/>
+        </w:rPr>
+      </w:pPr>
+      <w:proofErr w:type="spellStart"/>
       <w:proofErr w:type="gramStart"/>
       <w:r>
         <w:rPr>
-          <w:lang w:val="en-US"/>
-        </w:rPr>
-        <w:t>listening  for</w:t>
+          <w:rFonts w:ascii="Droid Sans" w:hAnsi="Droid Sans"/>
+          <w:color w:val="333333"/>
+          <w:lang w:val="en-US"/>
+        </w:rPr>
+        <w:t>Syntaxe</w:t>
+      </w:r>
+      <w:proofErr w:type="spellEnd"/>
+      <w:r>
+        <w:rPr>
+          <w:rFonts w:ascii="Droid Sans" w:hAnsi="Droid Sans"/>
+          <w:color w:val="333333"/>
+          <w:lang w:val="en-US"/>
+        </w:rPr>
+        <w:t> :</w:t>
       </w:r>
       <w:proofErr w:type="gramEnd"/>
-      <w:r>
-        <w:rPr>
-          <w:lang w:val="en-US"/>
-        </w:rPr>
-        <w:t xml:space="preserve"> http on our container to a port on our  host</w:t>
-      </w:r>
-    </w:p>
-    <w:p>
-      <w:pPr>
-        <w:rPr>
-          <w:lang w:val="en-US"/>
-        </w:rPr>
-      </w:pPr>
-      <w:proofErr w:type="spellStart"/>
-      <w:r>
-        <w:rPr>
-          <w:lang w:val="en-US"/>
-        </w:rPr>
-        <w:t>Docker</w:t>
-      </w:r>
-      <w:proofErr w:type="spellEnd"/>
-      <w:r>
-        <w:rPr>
-          <w:lang w:val="en-US"/>
-        </w:rPr>
-        <w:t xml:space="preserve"> run –d –name=Webserver </w:t>
-      </w:r>
-      <w:proofErr w:type="spellStart"/>
-      <w:r>
-        <w:rPr>
-          <w:lang w:val="en-US"/>
-        </w:rPr>
-        <w:t>nginx</w:t>
-      </w:r>
-      <w:proofErr w:type="spellEnd"/>
-    </w:p>
-    <w:p>
-      <w:pPr>
-        <w:rPr>
-          <w:lang w:val="en-US"/>
-        </w:rPr>
-      </w:pPr>
-    </w:p>
-    <w:p>
-      <w:pPr>
-        <w:rPr>
-          <w:lang w:val="en-US"/>
-        </w:rPr>
-      </w:pPr>
-      <w:proofErr w:type="spellStart"/>
+    </w:p>
+    <w:p>
+      <w:pPr>
+        <w:pStyle w:val="Corps"/>
+        <w:rPr>
+          <w:rFonts w:ascii="Droid Sans" w:hAnsi="Droid Sans"/>
+          <w:color w:val="333333"/>
+          <w:lang w:val="en-US"/>
+        </w:rPr>
+      </w:pPr>
+    </w:p>
+    <w:p>
+      <w:pPr>
+        <w:pStyle w:val="Corps"/>
+        <w:rPr>
+          <w:lang w:val="en-US"/>
+        </w:rPr>
+      </w:pPr>
+      <w:r>
+        <w:rPr>
+          <w:lang w:val="en-US"/>
+        </w:rPr>
+        <w:t xml:space="preserve">FROM </w:t>
+      </w:r>
+      <w:proofErr w:type="spellStart"/>
+      <w:r>
+        <w:rPr>
+          <w:lang w:val="en-US"/>
+        </w:rPr>
+        <w:t>debian</w:t>
+      </w:r>
       <w:proofErr w:type="gramStart"/>
       <w:r>
         <w:rPr>
           <w:lang w:val="en-US"/>
         </w:rPr>
-        <w:t>d</w:t>
-      </w:r>
-      <w:r>
-        <w:rPr>
-          <w:lang w:val="en-US"/>
-        </w:rPr>
-        <w:t>ocker</w:t>
+        <w:t>:stable</w:t>
       </w:r>
       <w:proofErr w:type="spellEnd"/>
       <w:proofErr w:type="gramEnd"/>
-      <w:r>
-        <w:rPr>
-          <w:lang w:val="en-US"/>
-        </w:rPr>
-        <w:t xml:space="preserve"> inspect Webserver |</w:t>
-      </w:r>
-      <w:proofErr w:type="spellStart"/>
-      <w:r>
-        <w:rPr>
-          <w:lang w:val="en-US"/>
-        </w:rPr>
-        <w:t>grep</w:t>
+    </w:p>
+    <w:p>
+      <w:pPr>
+        <w:pStyle w:val="Corps"/>
+        <w:rPr>
+          <w:rStyle w:val="Hyperlink"/>
+        </w:rPr>
+      </w:pPr>
+      <w:r>
+        <w:t>MAINTAI</w:t>
+      </w:r>
+      <w:r>
+        <w:t xml:space="preserve">NER qeyss </w:t>
+      </w:r>
+      <w:hyperlink r:id="rId9" w:history="1">
+        <w:r>
+          <w:rPr>
+            <w:rStyle w:val="Hyperlink"/>
+          </w:rPr>
+          <w:t>&lt;qeyss@gmail.com</w:t>
+        </w:r>
+      </w:hyperlink>
+      <w:r>
+        <w:rPr>
+          <w:rStyle w:val="Hyperlink"/>
+        </w:rPr>
+        <w:t>&gt;</w:t>
+      </w:r>
+    </w:p>
+    <w:p>
+      <w:pPr>
+        <w:pStyle w:val="Corps"/>
+      </w:pPr>
+    </w:p>
+    <w:p>
+      <w:pPr>
+        <w:pStyle w:val="Corps"/>
+        <w:rPr>
+          <w:lang w:val="en-US"/>
+        </w:rPr>
+      </w:pPr>
+      <w:r>
+        <w:rPr>
+          <w:lang w:val="en-US"/>
+        </w:rPr>
+        <w:t xml:space="preserve">RUN </w:t>
+      </w:r>
+      <w:r>
+        <w:rPr>
+          <w:lang w:val="en-US"/>
+        </w:rPr>
+        <w:t>apt-get update</w:t>
+      </w:r>
+    </w:p>
+    <w:p>
+      <w:pPr>
+        <w:pStyle w:val="Corps"/>
+        <w:rPr>
+          <w:lang w:val="en-US"/>
+        </w:rPr>
+      </w:pPr>
+      <w:r>
+        <w:rPr>
+          <w:lang w:val="en-US"/>
+        </w:rPr>
+        <w:t xml:space="preserve">RUN </w:t>
+      </w:r>
+      <w:r>
+        <w:rPr>
+          <w:lang w:val="en-US"/>
+        </w:rPr>
+        <w:t>apt-get upgrade</w:t>
+      </w:r>
+    </w:p>
+    <w:p>
+      <w:pPr>
+        <w:pStyle w:val="Corps"/>
+        <w:rPr>
+          <w:lang w:val="en-US"/>
+        </w:rPr>
+      </w:pPr>
+    </w:p>
+    <w:p>
+      <w:pPr>
+        <w:pStyle w:val="Corps"/>
+      </w:pPr>
+      <w:r>
+        <w:t>Ensuite pour construire l’image :</w:t>
+      </w:r>
+    </w:p>
+    <w:p>
+      <w:pPr>
+        <w:pStyle w:val="Corps"/>
+      </w:pPr>
+    </w:p>
+    <w:p>
+      <w:pPr>
+        <w:pStyle w:val="Corps"/>
+      </w:pPr>
+    </w:p>
+    <w:p>
+      <w:pPr>
+        <w:pStyle w:val="Corps"/>
+      </w:pPr>
+      <w:r>
+        <w:t xml:space="preserve">docker </w:t>
+      </w:r>
+      <w:proofErr w:type="spellStart"/>
+      <w:r>
+        <w:t>build</w:t>
+      </w:r>
+      <w:proofErr w:type="spellEnd"/>
+      <w:r>
+        <w:t xml:space="preserve"> –t qeyss/</w:t>
+      </w:r>
+      <w:proofErr w:type="spellStart"/>
+      <w:proofErr w:type="gramStart"/>
+      <w:r>
+        <w:t>myapache</w:t>
+      </w:r>
+      <w:proofErr w:type="spellEnd"/>
+      <w:r>
+        <w:t xml:space="preserve"> .</w:t>
+      </w:r>
+      <w:proofErr w:type="gramEnd"/>
+    </w:p>
+    <w:p>
+      <w:pPr>
+        <w:pStyle w:val="Corps"/>
+      </w:pPr>
+    </w:p>
+    <w:p>
+      <w:pPr>
+        <w:pStyle w:val="Corps"/>
+      </w:pPr>
+      <w:r>
+        <w:t>Le point final indique que c’est le répertoire courant.</w:t>
+      </w:r>
+    </w:p>
+    <w:p>
+      <w:pPr>
+        <w:pStyle w:val="Corps"/>
+      </w:pPr>
+    </w:p>
+    <w:p>
+      <w:pPr>
+        <w:pStyle w:val="Corps"/>
+      </w:pPr>
+      <w:r>
+        <w:t xml:space="preserve">Il est préférable de réduire les </w:t>
+      </w:r>
+      <w:proofErr w:type="spellStart"/>
+      <w:r>
+        <w:t>layers</w:t>
+      </w:r>
+      <w:proofErr w:type="spellEnd"/>
+      <w:r>
+        <w:t>, car à chaque ligne de RUN un container sera construit</w:t>
+      </w:r>
+    </w:p>
+    <w:p>
+      <w:pPr>
+        <w:pStyle w:val="Corps"/>
+      </w:pPr>
+    </w:p>
+    <w:p>
+      <w:pPr>
+        <w:pStyle w:val="Corps"/>
+        <w:rPr>
+          <w:lang w:val="en-US"/>
+        </w:rPr>
+      </w:pPr>
+      <w:r>
+        <w:rPr>
+          <w:lang w:val="en-US"/>
+        </w:rPr>
+        <w:t xml:space="preserve">FROM </w:t>
+      </w:r>
+      <w:proofErr w:type="spellStart"/>
+      <w:r>
+        <w:rPr>
+          <w:lang w:val="en-US"/>
+        </w:rPr>
+        <w:t>debian</w:t>
+      </w:r>
+      <w:proofErr w:type="gramStart"/>
+      <w:r>
+        <w:rPr>
+          <w:lang w:val="en-US"/>
+        </w:rPr>
+        <w:t>:stable</w:t>
+      </w:r>
+      <w:proofErr w:type="spellEnd"/>
+      <w:proofErr w:type="gramEnd"/>
+    </w:p>
+    <w:p>
+      <w:pPr>
+        <w:pStyle w:val="Corps"/>
+        <w:rPr>
+          <w:rStyle w:val="Hyperlink"/>
+          <w:lang w:val="en-US"/>
+        </w:rPr>
+      </w:pPr>
+      <w:r>
+        <w:rPr>
+          <w:lang w:val="en-US"/>
+        </w:rPr>
+        <w:t xml:space="preserve">MAINTAINER qeyss </w:t>
+      </w:r>
+      <w:hyperlink r:id="rId10" w:history="1">
+        <w:r>
+          <w:rPr>
+            <w:rStyle w:val="Hyperlink"/>
+            <w:lang w:val="en-US"/>
+          </w:rPr>
+          <w:t>&lt;qeyss@gmail.com</w:t>
+        </w:r>
+      </w:hyperlink>
+      <w:r>
+        <w:rPr>
+          <w:rStyle w:val="Hyperlink"/>
+          <w:lang w:val="en-US"/>
+        </w:rPr>
+        <w:t>&gt;</w:t>
+      </w:r>
+    </w:p>
+    <w:p>
+      <w:pPr>
+        <w:pStyle w:val="Corps"/>
+        <w:rPr>
+          <w:lang w:val="en-US"/>
+        </w:rPr>
+      </w:pPr>
+    </w:p>
+    <w:p>
+      <w:pPr>
+        <w:pStyle w:val="Corps"/>
+        <w:rPr>
+          <w:lang w:val="en-US"/>
+        </w:rPr>
+      </w:pPr>
+      <w:r>
+        <w:rPr>
+          <w:lang w:val="en-US"/>
+        </w:rPr>
+        <w:t xml:space="preserve">RUN </w:t>
+      </w:r>
+      <w:r>
+        <w:rPr>
+          <w:lang w:val="en-US"/>
+        </w:rPr>
+        <w:t>apt-get update</w:t>
+      </w:r>
+      <w:r>
+        <w:rPr>
+          <w:lang w:val="en-US"/>
+        </w:rPr>
+        <w:t xml:space="preserve"> &amp;&amp; </w:t>
+      </w:r>
+      <w:r>
+        <w:rPr>
+          <w:lang w:val="en-US"/>
+        </w:rPr>
+        <w:t>apt-get upgrade</w:t>
+      </w:r>
+      <w:r>
+        <w:rPr>
+          <w:lang w:val="en-US"/>
+        </w:rPr>
+        <w:t xml:space="preserve"> –y &amp;&amp; apt-get install –y apache2 telnet </w:t>
+      </w:r>
+      <w:proofErr w:type="spellStart"/>
+      <w:r>
+        <w:rPr>
+          <w:lang w:val="en-US"/>
+        </w:rPr>
+        <w:t>elinks</w:t>
       </w:r>
       <w:proofErr w:type="spellEnd"/>
       <w:r>
@@ -3481,362 +5360,755 @@
         <w:rPr>
           <w:lang w:val="en-US"/>
         </w:rPr>
-        <w:t>IPAddr</w:t>
-      </w:r>
-      <w:proofErr w:type="spellEnd"/>
-    </w:p>
-    <w:p>
-      <w:pPr>
-        <w:rPr>
-          <w:lang w:val="en-US"/>
-        </w:rPr>
-      </w:pPr>
-    </w:p>
-    <w:p>
-      <w:pPr>
-        <w:rPr>
-          <w:rFonts w:asciiTheme="majorBidi" w:hAnsiTheme="majorBidi" w:cstheme="majorBidi"/>
-          <w:sz w:val="24"/>
-          <w:szCs w:val="24"/>
-          <w:lang w:val="en-US"/>
-        </w:rPr>
-      </w:pPr>
-      <w:proofErr w:type="spellStart"/>
+        <w:t>openssh</w:t>
+      </w:r>
+      <w:proofErr w:type="spellEnd"/>
+      <w:r>
+        <w:rPr>
+          <w:lang w:val="en-US"/>
+        </w:rPr>
+        <w:t>-server</w:t>
+      </w:r>
+    </w:p>
+    <w:p>
+      <w:pPr>
+        <w:pStyle w:val="Corps"/>
+        <w:rPr>
+          <w:lang w:val="en-US"/>
+        </w:rPr>
+      </w:pPr>
+    </w:p>
+    <w:p>
+      <w:pPr>
+        <w:pStyle w:val="Corps"/>
+      </w:pPr>
       <w:proofErr w:type="gramStart"/>
       <w:r>
-        <w:rPr>
-          <w:rFonts w:asciiTheme="majorBidi" w:hAnsiTheme="majorBidi" w:cstheme="majorBidi"/>
-          <w:sz w:val="24"/>
-          <w:szCs w:val="24"/>
-          <w:lang w:val="en-US"/>
-        </w:rPr>
-        <w:t>docker</w:t>
-      </w:r>
-      <w:proofErr w:type="spellEnd"/>
+        <w:t>( ne</w:t>
+      </w:r>
       <w:proofErr w:type="gramEnd"/>
       <w:r>
-        <w:rPr>
-          <w:rFonts w:asciiTheme="majorBidi" w:hAnsiTheme="majorBidi" w:cstheme="majorBidi"/>
-          <w:sz w:val="24"/>
-          <w:szCs w:val="24"/>
-          <w:lang w:val="en-US"/>
-        </w:rPr>
-        <w:t xml:space="preserve"> inspect Webserver | </w:t>
-      </w:r>
-      <w:proofErr w:type="spellStart"/>
-      <w:r>
-        <w:rPr>
-          <w:rFonts w:asciiTheme="majorBidi" w:hAnsiTheme="majorBidi" w:cstheme="majorBidi"/>
-          <w:sz w:val="24"/>
-          <w:szCs w:val="24"/>
-          <w:lang w:val="en-US"/>
-        </w:rPr>
-        <w:t>grep</w:t>
-      </w:r>
-      <w:proofErr w:type="spellEnd"/>
-      <w:r>
-        <w:rPr>
-          <w:rFonts w:asciiTheme="majorBidi" w:hAnsiTheme="majorBidi" w:cstheme="majorBidi"/>
-          <w:sz w:val="24"/>
-          <w:szCs w:val="24"/>
-          <w:lang w:val="en-US"/>
-        </w:rPr>
-        <w:t xml:space="preserve"> </w:t>
-      </w:r>
-      <w:proofErr w:type="spellStart"/>
-      <w:r>
-        <w:rPr>
-          <w:rFonts w:asciiTheme="majorBidi" w:hAnsiTheme="majorBidi" w:cstheme="majorBidi"/>
-          <w:sz w:val="24"/>
-          <w:szCs w:val="24"/>
-          <w:lang w:val="en-US"/>
-        </w:rPr>
-        <w:t>IPAddr</w:t>
-      </w:r>
-      <w:proofErr w:type="spellEnd"/>
-    </w:p>
-    <w:p>
-      <w:pPr>
-        <w:rPr>
-          <w:rFonts w:asciiTheme="majorBidi" w:hAnsiTheme="majorBidi" w:cstheme="majorBidi"/>
-          <w:sz w:val="24"/>
-          <w:szCs w:val="24"/>
-          <w:lang w:val="en-US"/>
-        </w:rPr>
-      </w:pPr>
-      <w:r>
-        <w:rPr>
-          <w:rFonts w:asciiTheme="majorBidi" w:hAnsiTheme="majorBidi" w:cstheme="majorBidi"/>
-          <w:sz w:val="24"/>
-          <w:szCs w:val="24"/>
-          <w:lang w:val="en-US"/>
-        </w:rPr>
-        <w:t xml:space="preserve">            "</w:t>
-      </w:r>
-      <w:proofErr w:type="spellStart"/>
-      <w:r>
-        <w:rPr>
-          <w:rFonts w:asciiTheme="majorBidi" w:hAnsiTheme="majorBidi" w:cstheme="majorBidi"/>
-          <w:sz w:val="24"/>
-          <w:szCs w:val="24"/>
-          <w:lang w:val="en-US"/>
-        </w:rPr>
-        <w:t>SecondaryIPAddresses</w:t>
-      </w:r>
-      <w:proofErr w:type="spellEnd"/>
-      <w:r>
-        <w:rPr>
-          <w:rFonts w:asciiTheme="majorBidi" w:hAnsiTheme="majorBidi" w:cstheme="majorBidi"/>
-          <w:sz w:val="24"/>
-          <w:szCs w:val="24"/>
-          <w:lang w:val="en-US"/>
-        </w:rPr>
-        <w:t>": null,</w:t>
-      </w:r>
-    </w:p>
-    <w:p>
-      <w:pPr>
-        <w:rPr>
-          <w:rFonts w:asciiTheme="majorBidi" w:hAnsiTheme="majorBidi" w:cstheme="majorBidi"/>
-          <w:sz w:val="24"/>
-          <w:szCs w:val="24"/>
-          <w:lang w:val="en-US"/>
-        </w:rPr>
-      </w:pPr>
-      <w:r>
-        <w:rPr>
-          <w:rFonts w:asciiTheme="majorBidi" w:hAnsiTheme="majorBidi" w:cstheme="majorBidi"/>
-          <w:sz w:val="24"/>
-          <w:szCs w:val="24"/>
-          <w:lang w:val="en-US"/>
-        </w:rPr>
-        <w:t xml:space="preserve">            "</w:t>
-      </w:r>
-      <w:proofErr w:type="spellStart"/>
-      <w:r>
-        <w:rPr>
-          <w:rFonts w:asciiTheme="majorBidi" w:hAnsiTheme="majorBidi" w:cstheme="majorBidi"/>
-          <w:sz w:val="24"/>
-          <w:szCs w:val="24"/>
-          <w:lang w:val="en-US"/>
-        </w:rPr>
-        <w:t>IPAddress</w:t>
-      </w:r>
-      <w:proofErr w:type="spellEnd"/>
-      <w:r>
-        <w:rPr>
-          <w:rFonts w:asciiTheme="majorBidi" w:hAnsiTheme="majorBidi" w:cstheme="majorBidi"/>
-          <w:sz w:val="24"/>
-          <w:szCs w:val="24"/>
-          <w:lang w:val="en-US"/>
-        </w:rPr>
-        <w:t>": "172.17.0.2",</w:t>
-      </w:r>
-    </w:p>
-    <w:p>
-      <w:pPr>
-        <w:rPr>
-          <w:rFonts w:asciiTheme="majorBidi" w:hAnsiTheme="majorBidi" w:cstheme="majorBidi"/>
-          <w:sz w:val="24"/>
-          <w:szCs w:val="24"/>
-          <w:lang w:val="en-US"/>
-        </w:rPr>
-      </w:pPr>
-      <w:r>
-        <w:rPr>
-          <w:rFonts w:asciiTheme="majorBidi" w:hAnsiTheme="majorBidi" w:cstheme="majorBidi"/>
-          <w:sz w:val="24"/>
-          <w:szCs w:val="24"/>
-          <w:lang w:val="en-US"/>
-        </w:rPr>
-        <w:t xml:space="preserve">              </w:t>
-      </w:r>
-      <w:r>
-        <w:rPr>
-          <w:rFonts w:asciiTheme="majorBidi" w:hAnsiTheme="majorBidi" w:cstheme="majorBidi"/>
-          <w:sz w:val="24"/>
-          <w:szCs w:val="24"/>
-          <w:lang w:val="en-US"/>
-        </w:rPr>
-        <w:t xml:space="preserve">      "</w:t>
-      </w:r>
-      <w:proofErr w:type="spellStart"/>
-      <w:r>
-        <w:rPr>
-          <w:rFonts w:asciiTheme="majorBidi" w:hAnsiTheme="majorBidi" w:cstheme="majorBidi"/>
-          <w:sz w:val="24"/>
-          <w:szCs w:val="24"/>
-          <w:lang w:val="en-US"/>
-        </w:rPr>
-        <w:t>IPAddress</w:t>
-      </w:r>
-      <w:proofErr w:type="spellEnd"/>
-      <w:r>
-        <w:rPr>
-          <w:rFonts w:asciiTheme="majorBidi" w:hAnsiTheme="majorBidi" w:cstheme="majorBidi"/>
-          <w:sz w:val="24"/>
-          <w:szCs w:val="24"/>
-          <w:lang w:val="en-US"/>
-        </w:rPr>
-        <w:t>": "172.17.0.2"</w:t>
-      </w:r>
-    </w:p>
-    <w:p>
-      <w:pPr>
-        <w:rPr>
-          <w:rFonts w:asciiTheme="majorBidi" w:hAnsiTheme="majorBidi" w:cstheme="majorBidi"/>
-          <w:sz w:val="24"/>
-          <w:szCs w:val="24"/>
-          <w:lang w:val="en-US"/>
-        </w:rPr>
-      </w:pPr>
-    </w:p>
-    <w:p>
-      <w:pPr>
-        <w:rPr>
-          <w:lang w:val="en-US"/>
-        </w:rPr>
-      </w:pPr>
-      <w:proofErr w:type="spellStart"/>
+        <w:t xml:space="preserve"> fonctionne pas chez moi à cause du –y)</w:t>
+      </w:r>
+    </w:p>
+    <w:p>
+      <w:pPr>
+        <w:pStyle w:val="Corps"/>
+      </w:pPr>
+    </w:p>
+    <w:p>
+      <w:pPr>
+        <w:pStyle w:val="Corps"/>
+      </w:pPr>
+      <w:r>
+        <w:t xml:space="preserve">Dans le </w:t>
+      </w:r>
+      <w:proofErr w:type="spellStart"/>
+      <w:r>
+        <w:t>dockerfile</w:t>
+      </w:r>
+      <w:proofErr w:type="spellEnd"/>
+      <w:r>
+        <w:t xml:space="preserve"> tu peux avoir des RUN, mais aussi des CMD. ET aussi des EXPOSE, ENV, etc</w:t>
+      </w:r>
       <w:proofErr w:type="gramStart"/>
       <w:r>
-        <w:rPr>
-          <w:lang w:val="en-US"/>
-        </w:rPr>
-        <w:t>d</w:t>
-      </w:r>
-      <w:r>
-        <w:rPr>
-          <w:lang w:val="en-US"/>
-        </w:rPr>
-        <w:t>ocker</w:t>
-      </w:r>
-      <w:proofErr w:type="spellEnd"/>
+        <w:t>..</w:t>
+      </w:r>
       <w:proofErr w:type="gramEnd"/>
-      <w:r>
-        <w:rPr>
-          <w:lang w:val="en-US"/>
-        </w:rPr>
-        <w:t xml:space="preserve"> run –d –name=Webserver</w:t>
-      </w:r>
-      <w:r>
-        <w:rPr>
-          <w:lang w:val="en-US"/>
-        </w:rPr>
-        <w:t xml:space="preserve">-P </w:t>
-      </w:r>
-      <w:proofErr w:type="spellStart"/>
-      <w:r>
-        <w:rPr>
-          <w:lang w:val="en-US"/>
-        </w:rPr>
-        <w:t>nginx</w:t>
-      </w:r>
-      <w:proofErr w:type="spellEnd"/>
-    </w:p>
-    <w:p>
-      <w:pPr>
-        <w:rPr>
-          <w:lang w:val="en-US"/>
-        </w:rPr>
-      </w:pPr>
-    </w:p>
-    <w:p>
-      <w:pPr>
-        <w:rPr>
-          <w:lang w:val="en-US"/>
-        </w:rPr>
-      </w:pPr>
-      <w:r>
-        <w:rPr>
-          <w:lang w:val="en-US"/>
-        </w:rPr>
-        <w:t>-P make any ports exposed to my container available through the host OS</w:t>
-      </w:r>
-    </w:p>
-    <w:p>
-      <w:pPr>
-        <w:rPr>
-          <w:lang w:val="en-US"/>
-        </w:rPr>
-      </w:pPr>
-      <w:r>
-        <w:rPr>
-          <w:lang w:val="en-US"/>
-        </w:rPr>
-        <w:t>5 mn</w:t>
+    </w:p>
+    <w:p>
+      <w:pPr>
+        <w:pStyle w:val="Corps"/>
+      </w:pPr>
+    </w:p>
+    <w:p>
+      <w:pPr>
+        <w:pStyle w:val="Corps"/>
+      </w:pPr>
+      <w:r>
+        <w:t>Les RUN sont effectués lors de la création de l’image de base, tandis que les CMD sont exécutés dans le conteneur qui sera créé à partir de l’image.</w:t>
       </w:r>
       <w:bookmarkStart w:id="0" w:name="_GoBack"/>
       <w:bookmarkEnd w:id="0"/>
     </w:p>
     <w:p>
       <w:pPr>
-        <w:rPr>
-          <w:lang w:val="en-US"/>
-        </w:rPr>
-      </w:pPr>
-    </w:p>
-    <w:p>
-      <w:pPr>
-        <w:rPr>
-          <w:lang w:val="en-US"/>
-        </w:rPr>
-      </w:pPr>
-    </w:p>
-    <w:p>
-      <w:pPr>
-        <w:pStyle w:val="Heading1"/>
-        <w:rPr>
-          <w:lang w:val="en-US"/>
-        </w:rPr>
-      </w:pPr>
-      <w:r>
-        <w:rPr>
-          <w:lang w:val="en-US"/>
-        </w:rPr>
-        <w:t xml:space="preserve">The </w:t>
-      </w:r>
-      <w:proofErr w:type="spellStart"/>
-      <w:r>
-        <w:rPr>
-          <w:lang w:val="en-US"/>
-        </w:rPr>
-        <w:t>Dockerfile</w:t>
-      </w:r>
-      <w:proofErr w:type="spellEnd"/>
-    </w:p>
-    <w:p>
-      <w:pPr>
-        <w:rPr>
-          <w:rFonts w:asciiTheme="majorBidi" w:hAnsiTheme="majorBidi" w:cstheme="majorBidi"/>
-          <w:sz w:val="24"/>
-          <w:szCs w:val="24"/>
-          <w:lang w:val="en-US"/>
-        </w:rPr>
-      </w:pPr>
-    </w:p>
-    <w:p>
-      <w:pPr>
-        <w:rPr>
-          <w:rFonts w:asciiTheme="majorBidi" w:hAnsiTheme="majorBidi" w:cstheme="majorBidi"/>
-          <w:sz w:val="24"/>
-          <w:szCs w:val="24"/>
-          <w:lang w:val="en-US"/>
-        </w:rPr>
-      </w:pPr>
-      <w:proofErr w:type="spellStart"/>
+        <w:pStyle w:val="Corps"/>
+      </w:pPr>
+    </w:p>
+    <w:p>
+      <w:pPr>
+        <w:pStyle w:val="Corps"/>
+      </w:pPr>
+    </w:p>
+    <w:p>
+      <w:pPr>
+        <w:pStyle w:val="Corps"/>
+        <w:rPr>
+          <w:lang w:val="en-US"/>
+        </w:rPr>
+      </w:pPr>
+      <w:r>
+        <w:rPr>
+          <w:lang w:val="en-US"/>
+        </w:rPr>
+        <w:t>FROM centos</w:t>
+      </w:r>
+    </w:p>
+    <w:p>
+      <w:pPr>
+        <w:pStyle w:val="Corps"/>
+        <w:rPr>
+          <w:lang w:val="en-US"/>
+        </w:rPr>
+      </w:pPr>
+      <w:r>
+        <w:rPr>
+          <w:lang w:val="en-US"/>
+        </w:rPr>
+        <w:lastRenderedPageBreak/>
+        <w:t xml:space="preserve">MAINTENER qeyss </w:t>
+      </w:r>
+      <w:hyperlink r:id="rId11" w:history="1">
+        <w:r>
+          <w:rPr>
+            <w:rStyle w:val="Hyperlink"/>
+            <w:lang w:val="en-US"/>
+          </w:rPr>
+          <w:t>qeyss@gmail.com</w:t>
+        </w:r>
+      </w:hyperlink>
+    </w:p>
+    <w:p>
+      <w:pPr>
+        <w:pStyle w:val="Corps"/>
+        <w:rPr>
+          <w:lang w:val="en-US"/>
+        </w:rPr>
+      </w:pPr>
+      <w:r>
+        <w:rPr>
+          <w:lang w:val="en-US"/>
+        </w:rPr>
+        <w:t xml:space="preserve">RUN yum install -y </w:t>
+      </w:r>
+      <w:proofErr w:type="spellStart"/>
+      <w:r>
+        <w:rPr>
+          <w:lang w:val="en-US"/>
+        </w:rPr>
+        <w:t>httpd</w:t>
+      </w:r>
+      <w:proofErr w:type="spellEnd"/>
+      <w:r>
+        <w:rPr>
+          <w:lang w:val="en-US"/>
+        </w:rPr>
+        <w:t xml:space="preserve"> net-tools</w:t>
+      </w:r>
+    </w:p>
+    <w:p>
+      <w:pPr>
+        <w:pStyle w:val="Corps"/>
+        <w:rPr>
+          <w:lang w:val="en-US"/>
+        </w:rPr>
+      </w:pPr>
+      <w:r>
+        <w:rPr>
+          <w:lang w:val="en-US"/>
+        </w:rPr>
+        <w:t>RUN echo ''&lt;h1&gt; Welcome to my website &lt;/h1&gt;</w:t>
+      </w:r>
       <w:proofErr w:type="gramStart"/>
       <w:r>
         <w:rPr>
-          <w:rFonts w:asciiTheme="majorBidi" w:hAnsiTheme="majorBidi" w:cstheme="majorBidi"/>
-          <w:sz w:val="24"/>
-          <w:szCs w:val="24"/>
-          <w:lang w:val="en-US"/>
-        </w:rPr>
-        <w:t>ddd</w:t>
-      </w:r>
-      <w:proofErr w:type="spellEnd"/>
+          <w:lang w:val="en-US"/>
+        </w:rPr>
+        <w:t>"  &gt;</w:t>
+      </w:r>
       <w:proofErr w:type="gramEnd"/>
+      <w:r>
+        <w:rPr>
+          <w:lang w:val="en-US"/>
+        </w:rPr>
+        <w:t xml:space="preserve">  /</w:t>
+      </w:r>
+      <w:proofErr w:type="spellStart"/>
+      <w:r>
+        <w:rPr>
+          <w:lang w:val="en-US"/>
+        </w:rPr>
+        <w:t>usr</w:t>
+      </w:r>
+      <w:proofErr w:type="spellEnd"/>
+      <w:r>
+        <w:rPr>
+          <w:lang w:val="en-US"/>
+        </w:rPr>
+        <w:t>/share/</w:t>
+      </w:r>
+      <w:proofErr w:type="spellStart"/>
+      <w:r>
+        <w:rPr>
+          <w:lang w:val="en-US"/>
+        </w:rPr>
+        <w:t>httpd</w:t>
+      </w:r>
+      <w:proofErr w:type="spellEnd"/>
+      <w:r>
+        <w:rPr>
+          <w:lang w:val="en-US"/>
+        </w:rPr>
+        <w:t>/</w:t>
+      </w:r>
+      <w:proofErr w:type="spellStart"/>
+      <w:r>
+        <w:rPr>
+          <w:lang w:val="en-US"/>
+        </w:rPr>
+        <w:t>noindex</w:t>
+      </w:r>
+      <w:proofErr w:type="spellEnd"/>
+      <w:r>
+        <w:rPr>
+          <w:lang w:val="en-US"/>
+        </w:rPr>
+        <w:t>/index.html</w:t>
+      </w:r>
+    </w:p>
+    <w:p>
+      <w:pPr>
+        <w:pStyle w:val="Corps"/>
+        <w:rPr>
+          <w:lang w:val="en-US"/>
+        </w:rPr>
+      </w:pPr>
+      <w:r>
+        <w:rPr>
+          <w:lang w:val="en-US"/>
+        </w:rPr>
+        <w:t>EXPOSE 80</w:t>
+      </w:r>
+    </w:p>
+    <w:p>
+      <w:pPr>
+        <w:pStyle w:val="Corps"/>
+        <w:rPr>
+          <w:lang w:val="en-US"/>
+        </w:rPr>
+      </w:pPr>
+      <w:r>
+        <w:rPr>
+          <w:lang w:val="en-US"/>
+        </w:rPr>
+        <w:t>CMD ['' -D'', ''FOREGROUND'']</w:t>
+      </w:r>
+    </w:p>
+    <w:p>
+      <w:pPr>
+        <w:pStyle w:val="Corps"/>
+      </w:pPr>
+      <w:r>
+        <w:t>ENTRYPOINT [''/</w:t>
+      </w:r>
+      <w:proofErr w:type="spellStart"/>
+      <w:r>
+        <w:t>usr</w:t>
+      </w:r>
+      <w:proofErr w:type="spellEnd"/>
+      <w:r>
+        <w:t>/</w:t>
+      </w:r>
+      <w:proofErr w:type="spellStart"/>
+      <w:r>
+        <w:t>sbin</w:t>
+      </w:r>
+      <w:proofErr w:type="spellEnd"/>
+      <w:r>
+        <w:t>/</w:t>
+      </w:r>
+      <w:proofErr w:type="spellStart"/>
+      <w:r>
+        <w:t>httpd</w:t>
+      </w:r>
+      <w:proofErr w:type="spellEnd"/>
+      <w:r>
+        <w:t>'']</w:t>
+      </w:r>
+    </w:p>
+    <w:p>
+      <w:pPr>
+        <w:pStyle w:val="Corps"/>
+      </w:pPr>
+    </w:p>
+    <w:p>
+      <w:pPr>
+        <w:pStyle w:val="Corps"/>
+      </w:pPr>
+      <w:r>
+        <w:t>Ensuite pour construire l’image :</w:t>
+      </w:r>
+    </w:p>
+    <w:p>
+      <w:pPr>
+        <w:pStyle w:val="Corps"/>
+      </w:pPr>
+    </w:p>
+    <w:p>
+      <w:pPr>
+        <w:pStyle w:val="Corps"/>
+      </w:pPr>
+      <w:r>
+        <w:t xml:space="preserve">docker </w:t>
+      </w:r>
+      <w:proofErr w:type="spellStart"/>
+      <w:r>
+        <w:t>build</w:t>
+      </w:r>
+      <w:proofErr w:type="spellEnd"/>
+      <w:r>
+        <w:t xml:space="preserve"> –tag=</w:t>
+      </w:r>
+      <w:proofErr w:type="spellStart"/>
+      <w:proofErr w:type="gramStart"/>
+      <w:r>
+        <w:t>NomAdonner</w:t>
+      </w:r>
+      <w:proofErr w:type="spellEnd"/>
+      <w:r>
+        <w:t xml:space="preserve"> .</w:t>
+      </w:r>
+      <w:proofErr w:type="gramEnd"/>
+      <w:r>
+        <w:t xml:space="preserve"> </w:t>
+      </w:r>
+      <w:r>
+        <w:sym w:font="Wingdings" w:char="F0E0"/>
+      </w:r>
+      <w:r>
+        <w:t xml:space="preserve"> </w:t>
+      </w:r>
+      <w:proofErr w:type="gramStart"/>
+      <w:r>
+        <w:t>le .</w:t>
+      </w:r>
+      <w:proofErr w:type="gramEnd"/>
+      <w:r>
+        <w:t xml:space="preserve"> </w:t>
+      </w:r>
+      <w:proofErr w:type="gramStart"/>
+      <w:r>
+        <w:t>indique</w:t>
+      </w:r>
+      <w:proofErr w:type="gramEnd"/>
+      <w:r>
+        <w:t xml:space="preserve"> que c’est le répertoire courant.</w:t>
+      </w:r>
+    </w:p>
+    <w:p>
+      <w:pPr>
+        <w:pStyle w:val="Corps"/>
+      </w:pPr>
+    </w:p>
+    <w:p>
+      <w:pPr>
+        <w:pStyle w:val="Corps"/>
+      </w:pPr>
+    </w:p>
+    <w:p>
+      <w:pPr>
+        <w:pStyle w:val="Corps"/>
+      </w:pPr>
+      <w:r>
+        <w:t>Lors de la construction de l’image, tous les STEP sont des conteneurs</w:t>
+      </w:r>
+    </w:p>
+    <w:p>
+      <w:pPr>
+        <w:pStyle w:val="Corps"/>
+      </w:pPr>
+      <w:r>
+        <w:t xml:space="preserve">A chaque fois qu’un conteneur est créé une IP lui est attribuée et d NAT </w:t>
+      </w:r>
+      <w:proofErr w:type="gramStart"/>
+      <w:r>
+        <w:t>est</w:t>
+      </w:r>
+      <w:proofErr w:type="gramEnd"/>
+      <w:r>
+        <w:t xml:space="preserve"> mis en place, ce qui permet du conteneur de pouvoir </w:t>
+      </w:r>
+      <w:proofErr w:type="spellStart"/>
+      <w:r>
+        <w:t>pinguer</w:t>
+      </w:r>
+      <w:proofErr w:type="spellEnd"/>
+      <w:r>
+        <w:t xml:space="preserve"> l’extérieur.</w:t>
+      </w:r>
+    </w:p>
+    <w:p>
+      <w:pPr>
+        <w:pStyle w:val="Corps"/>
+      </w:pPr>
+    </w:p>
+    <w:p>
+      <w:pPr>
+        <w:pStyle w:val="Corps"/>
+      </w:pPr>
+      <w:r>
+        <w:t xml:space="preserve">Pour se connecter au conteneur on va sur </w:t>
+      </w:r>
+      <w:proofErr w:type="spellStart"/>
+      <w:r>
+        <w:t>l’ip</w:t>
+      </w:r>
+      <w:proofErr w:type="spellEnd"/>
+      <w:r>
+        <w:t xml:space="preserve"> de l’hôte </w:t>
+      </w:r>
+      <w:proofErr w:type="gramStart"/>
+      <w:r>
+        <w:t>:</w:t>
+      </w:r>
+      <w:proofErr w:type="spellStart"/>
+      <w:r>
+        <w:t>NuméroDePort</w:t>
+      </w:r>
+      <w:proofErr w:type="spellEnd"/>
+      <w:proofErr w:type="gramEnd"/>
+      <w:r>
+        <w:t>.</w:t>
+      </w:r>
+    </w:p>
+    <w:p>
+      <w:pPr>
+        <w:pStyle w:val="Corps"/>
+      </w:pPr>
+      <w:r>
+        <w:t>Par défaut c’est en bridge.</w:t>
+      </w:r>
+    </w:p>
+    <w:p>
+      <w:pPr>
+        <w:pStyle w:val="Corps"/>
+      </w:pPr>
+    </w:p>
+    <w:p>
+      <w:pPr>
+        <w:pStyle w:val="Corps"/>
+      </w:pPr>
+      <w:r>
+        <w:t>La commande docker network + ses options permet d’avoir des infos sur le réseau et y faire des choses comme connecter le conteneur à un réseau, etc.</w:t>
+      </w:r>
+    </w:p>
+    <w:p>
+      <w:pPr>
+        <w:pStyle w:val="Corps"/>
+      </w:pPr>
+    </w:p>
+    <w:p>
+      <w:pPr>
+        <w:pStyle w:val="Corps"/>
+      </w:pPr>
+      <w:r>
+        <w:t>Docker machine</w:t>
+      </w:r>
+    </w:p>
+    <w:p>
+      <w:pPr>
+        <w:pStyle w:val="Corps"/>
+      </w:pPr>
+    </w:p>
+    <w:p>
+      <w:pPr>
+        <w:pStyle w:val="Corps"/>
+      </w:pPr>
+      <w:r>
+        <w:t xml:space="preserve">C’est un outil qui permet d’installer Docker </w:t>
+      </w:r>
+      <w:proofErr w:type="spellStart"/>
+      <w:r>
+        <w:t>Engine</w:t>
+      </w:r>
+      <w:proofErr w:type="spellEnd"/>
+      <w:r>
+        <w:t xml:space="preserve"> sur des hôtes virtuels ou distants</w:t>
+      </w:r>
+    </w:p>
+    <w:p>
+      <w:pPr>
+        <w:pStyle w:val="Corps"/>
+      </w:pPr>
+    </w:p>
+    <w:p>
+      <w:pPr>
+        <w:pStyle w:val="Corps"/>
+      </w:pPr>
+      <w:r>
+        <w:t>Installation de docker machine</w:t>
+      </w:r>
+    </w:p>
+    <w:p>
+      <w:pPr>
+        <w:pStyle w:val="Corps"/>
+      </w:pPr>
+    </w:p>
+    <w:p>
+      <w:pPr>
+        <w:pStyle w:val="Corps"/>
+      </w:pPr>
+      <w:r>
+        <w:t>base=https://github.com/docker/machine/releases/download/v0.16.0 &amp;&amp;</w:t>
+      </w:r>
+    </w:p>
+    <w:p>
+      <w:pPr>
+        <w:pStyle w:val="Corps"/>
+        <w:rPr>
+          <w:lang w:val="en-US"/>
+        </w:rPr>
+      </w:pPr>
+      <w:r>
+        <w:t xml:space="preserve">  </w:t>
+      </w:r>
+      <w:proofErr w:type="gramStart"/>
+      <w:r>
+        <w:rPr>
+          <w:lang w:val="en-US"/>
+        </w:rPr>
+        <w:t>curl</w:t>
+      </w:r>
+      <w:proofErr w:type="gramEnd"/>
+      <w:r>
+        <w:rPr>
+          <w:lang w:val="en-US"/>
+        </w:rPr>
+        <w:t xml:space="preserve"> -L $base/</w:t>
+      </w:r>
+      <w:proofErr w:type="spellStart"/>
+      <w:r>
+        <w:rPr>
+          <w:lang w:val="en-US"/>
+        </w:rPr>
+        <w:t>docker</w:t>
+      </w:r>
+      <w:proofErr w:type="spellEnd"/>
+      <w:r>
+        <w:rPr>
+          <w:lang w:val="en-US"/>
+        </w:rPr>
+        <w:t>-machine-$(</w:t>
+      </w:r>
+      <w:proofErr w:type="spellStart"/>
+      <w:r>
+        <w:rPr>
+          <w:lang w:val="en-US"/>
+        </w:rPr>
+        <w:t>uname</w:t>
+      </w:r>
+      <w:proofErr w:type="spellEnd"/>
+      <w:r>
+        <w:rPr>
+          <w:lang w:val="en-US"/>
+        </w:rPr>
+        <w:t xml:space="preserve"> -s)-$(</w:t>
+      </w:r>
+      <w:proofErr w:type="spellStart"/>
+      <w:r>
+        <w:rPr>
+          <w:lang w:val="en-US"/>
+        </w:rPr>
+        <w:t>uname</w:t>
+      </w:r>
+      <w:proofErr w:type="spellEnd"/>
+      <w:r>
+        <w:rPr>
+          <w:lang w:val="en-US"/>
+        </w:rPr>
+        <w:t xml:space="preserve"> -m) &gt;/</w:t>
+      </w:r>
+      <w:proofErr w:type="spellStart"/>
+      <w:r>
+        <w:rPr>
+          <w:lang w:val="en-US"/>
+        </w:rPr>
+        <w:t>tmp</w:t>
+      </w:r>
+      <w:proofErr w:type="spellEnd"/>
+      <w:r>
+        <w:rPr>
+          <w:lang w:val="en-US"/>
+        </w:rPr>
+        <w:t>/</w:t>
+      </w:r>
+      <w:proofErr w:type="spellStart"/>
+      <w:r>
+        <w:rPr>
+          <w:lang w:val="en-US"/>
+        </w:rPr>
+        <w:t>docker</w:t>
+      </w:r>
+      <w:proofErr w:type="spellEnd"/>
+      <w:r>
+        <w:rPr>
+          <w:lang w:val="en-US"/>
+        </w:rPr>
+        <w:t>-machine &amp;&amp;</w:t>
+      </w:r>
+    </w:p>
+    <w:p>
+      <w:pPr>
+        <w:pStyle w:val="Corps"/>
+        <w:rPr>
+          <w:lang w:val="en-US"/>
+        </w:rPr>
+      </w:pPr>
+      <w:r>
+        <w:rPr>
+          <w:lang w:val="en-US"/>
+        </w:rPr>
+        <w:t xml:space="preserve">  </w:t>
+      </w:r>
+      <w:proofErr w:type="gramStart"/>
+      <w:r>
+        <w:rPr>
+          <w:lang w:val="en-US"/>
+        </w:rPr>
+        <w:t>install</w:t>
+      </w:r>
+      <w:proofErr w:type="gramEnd"/>
+      <w:r>
+        <w:rPr>
+          <w:lang w:val="en-US"/>
+        </w:rPr>
+        <w:t xml:space="preserve"> /</w:t>
+      </w:r>
+      <w:proofErr w:type="spellStart"/>
+      <w:r>
+        <w:rPr>
+          <w:lang w:val="en-US"/>
+        </w:rPr>
+        <w:t>tmp</w:t>
+      </w:r>
+      <w:proofErr w:type="spellEnd"/>
+      <w:r>
+        <w:rPr>
+          <w:lang w:val="en-US"/>
+        </w:rPr>
+        <w:t>/</w:t>
+      </w:r>
+      <w:proofErr w:type="spellStart"/>
+      <w:r>
+        <w:rPr>
+          <w:lang w:val="en-US"/>
+        </w:rPr>
+        <w:t>docker</w:t>
+      </w:r>
+      <w:proofErr w:type="spellEnd"/>
+      <w:r>
+        <w:rPr>
+          <w:lang w:val="en-US"/>
+        </w:rPr>
+        <w:t>-machine /</w:t>
+      </w:r>
+      <w:proofErr w:type="spellStart"/>
+      <w:r>
+        <w:rPr>
+          <w:lang w:val="en-US"/>
+        </w:rPr>
+        <w:t>usr</w:t>
+      </w:r>
+      <w:proofErr w:type="spellEnd"/>
+      <w:r>
+        <w:rPr>
+          <w:lang w:val="en-US"/>
+        </w:rPr>
+        <w:t>/local/bin/</w:t>
+      </w:r>
+      <w:proofErr w:type="spellStart"/>
+      <w:r>
+        <w:rPr>
+          <w:lang w:val="en-US"/>
+        </w:rPr>
+        <w:t>docker</w:t>
+      </w:r>
+      <w:proofErr w:type="spellEnd"/>
+      <w:r>
+        <w:rPr>
+          <w:lang w:val="en-US"/>
+        </w:rPr>
+        <w:t>-machine</w:t>
+      </w:r>
+    </w:p>
+    <w:p>
+      <w:pPr>
+        <w:pStyle w:val="Corps"/>
+        <w:rPr>
+          <w:lang w:val="en-US"/>
+        </w:rPr>
+      </w:pPr>
+    </w:p>
+    <w:p>
+      <w:pPr>
+        <w:pStyle w:val="Corps"/>
+        <w:rPr>
+          <w:rFonts w:ascii="Arial" w:hAnsi="Arial" w:cs="Arial"/>
+          <w:color w:val="33444C"/>
+          <w:sz w:val="21"/>
+          <w:szCs w:val="21"/>
+          <w:shd w:val="clear" w:color="auto" w:fill="FFFFFF"/>
+          <w:lang w:val="en-US"/>
+        </w:rPr>
+      </w:pPr>
+      <w:r>
+        <w:rPr>
+          <w:rFonts w:ascii="Arial" w:hAnsi="Arial" w:cs="Arial"/>
+          <w:color w:val="33444C"/>
+          <w:sz w:val="21"/>
+          <w:szCs w:val="21"/>
+          <w:shd w:val="clear" w:color="auto" w:fill="FFFFFF"/>
+          <w:lang w:val="en-US"/>
+        </w:rPr>
+        <w:t>Check the installation by displaying the Machine version:</w:t>
+      </w:r>
+    </w:p>
+    <w:p>
+      <w:pPr>
+        <w:pStyle w:val="Corps"/>
+        <w:rPr>
+          <w:rFonts w:ascii="Arial" w:hAnsi="Arial" w:cs="Arial"/>
+          <w:color w:val="33444C"/>
+          <w:sz w:val="21"/>
+          <w:szCs w:val="21"/>
+          <w:shd w:val="clear" w:color="auto" w:fill="FFFFFF"/>
+          <w:lang w:val="en-US"/>
+        </w:rPr>
+      </w:pPr>
+    </w:p>
+    <w:p>
+      <w:pPr>
+        <w:pStyle w:val="Corps"/>
+        <w:rPr>
+          <w:rFonts w:ascii="Arial" w:hAnsi="Arial" w:cs="Arial"/>
+          <w:color w:val="33444C"/>
+          <w:sz w:val="21"/>
+          <w:szCs w:val="21"/>
+          <w:shd w:val="clear" w:color="auto" w:fill="FFFFFF"/>
+        </w:rPr>
+      </w:pPr>
+      <w:r>
+        <w:rPr>
+          <w:rFonts w:ascii="Arial" w:hAnsi="Arial" w:cs="Arial"/>
+          <w:color w:val="33444C"/>
+          <w:sz w:val="21"/>
+          <w:szCs w:val="21"/>
+          <w:shd w:val="clear" w:color="auto" w:fill="FFFFFF"/>
+        </w:rPr>
+        <w:t>docker-machine version</w:t>
+      </w:r>
     </w:p>
     <w:p>
       <w:pPr>
@@ -4540,6 +6812,52 @@
       <w:szCs w:val="26"/>
     </w:rPr>
   </w:style>
+  <w:style w:type="paragraph" w:styleId="Heading3">
+    <w:name w:val="heading 3"/>
+    <w:basedOn w:val="Normal"/>
+    <w:next w:val="Normal"/>
+    <w:link w:val="Heading3Char"/>
+    <w:uiPriority w:val="9"/>
+    <w:semiHidden/>
+    <w:unhideWhenUsed/>
+    <w:qFormat/>
+    <w:rsid w:val="00C10854"/>
+    <w:pPr>
+      <w:keepNext/>
+      <w:keepLines/>
+      <w:spacing w:before="40" w:after="0"/>
+      <w:outlineLvl w:val="2"/>
+    </w:pPr>
+    <w:rPr>
+      <w:rFonts w:asciiTheme="majorHAnsi" w:eastAsiaTheme="majorEastAsia" w:hAnsiTheme="majorHAnsi" w:cstheme="majorBidi"/>
+      <w:color w:val="1F3763" w:themeColor="accent1" w:themeShade="7F"/>
+      <w:sz w:val="24"/>
+      <w:szCs w:val="24"/>
+    </w:rPr>
+  </w:style>
+  <w:style w:type="paragraph" w:styleId="Heading4">
+    <w:name w:val="heading 4"/>
+    <w:basedOn w:val="Normal"/>
+    <w:next w:val="Normal"/>
+    <w:link w:val="Heading4Char"/>
+    <w:uiPriority w:val="9"/>
+    <w:semiHidden/>
+    <w:unhideWhenUsed/>
+    <w:qFormat/>
+    <w:rsid w:val="00C10854"/>
+    <w:pPr>
+      <w:keepNext/>
+      <w:keepLines/>
+      <w:spacing w:before="40" w:after="0"/>
+      <w:outlineLvl w:val="3"/>
+    </w:pPr>
+    <w:rPr>
+      <w:rFonts w:asciiTheme="majorHAnsi" w:eastAsiaTheme="majorEastAsia" w:hAnsiTheme="majorHAnsi" w:cstheme="majorBidi"/>
+      <w:i/>
+      <w:iCs/>
+      <w:color w:val="2F5496" w:themeColor="accent1" w:themeShade="BF"/>
+    </w:rPr>
+  </w:style>
   <w:style w:type="paragraph" w:styleId="Heading5">
     <w:name w:val="heading 5"/>
     <w:basedOn w:val="Normal"/>
@@ -4792,6 +7110,55 @@
     <w:name w:val="token"/>
     <w:basedOn w:val="DefaultParagraphFont"/>
     <w:rsid w:val="005762B0"/>
+  </w:style>
+  <w:style w:type="character" w:customStyle="1" w:styleId="Heading3Char">
+    <w:name w:val="Heading 3 Char"/>
+    <w:basedOn w:val="DefaultParagraphFont"/>
+    <w:link w:val="Heading3"/>
+    <w:uiPriority w:val="9"/>
+    <w:semiHidden/>
+    <w:rsid w:val="00C10854"/>
+    <w:rPr>
+      <w:rFonts w:asciiTheme="majorHAnsi" w:eastAsiaTheme="majorEastAsia" w:hAnsiTheme="majorHAnsi" w:cstheme="majorBidi"/>
+      <w:color w:val="1F3763" w:themeColor="accent1" w:themeShade="7F"/>
+      <w:sz w:val="24"/>
+      <w:szCs w:val="24"/>
+    </w:rPr>
+  </w:style>
+  <w:style w:type="character" w:customStyle="1" w:styleId="Heading4Char">
+    <w:name w:val="Heading 4 Char"/>
+    <w:basedOn w:val="DefaultParagraphFont"/>
+    <w:link w:val="Heading4"/>
+    <w:uiPriority w:val="9"/>
+    <w:semiHidden/>
+    <w:rsid w:val="00C10854"/>
+    <w:rPr>
+      <w:rFonts w:asciiTheme="majorHAnsi" w:eastAsiaTheme="majorEastAsia" w:hAnsiTheme="majorHAnsi" w:cstheme="majorBidi"/>
+      <w:i/>
+      <w:iCs/>
+      <w:color w:val="2F5496" w:themeColor="accent1" w:themeShade="BF"/>
+    </w:rPr>
+  </w:style>
+  <w:style w:type="paragraph" w:customStyle="1" w:styleId="Corps">
+    <w:name w:val="Corps"/>
+    <w:rsid w:val="00CC61CD"/>
+    <w:pPr>
+      <w:pBdr>
+        <w:top w:val="nil"/>
+        <w:left w:val="nil"/>
+        <w:bottom w:val="nil"/>
+        <w:right w:val="nil"/>
+        <w:between w:val="nil"/>
+        <w:bar w:val="nil"/>
+      </w:pBdr>
+      <w:spacing w:after="0" w:line="240" w:lineRule="auto"/>
+    </w:pPr>
+    <w:rPr>
+      <w:rFonts w:ascii="Helvetica Neue" w:eastAsia="Arial Unicode MS" w:hAnsi="Helvetica Neue" w:cs="Arial Unicode MS"/>
+      <w:color w:val="000000"/>
+      <w:bdr w:val="nil"/>
+      <w:lang w:eastAsia="fr-FR"/>
+    </w:rPr>
   </w:style>
 </w:styles>
 </file>
@@ -5089,4 +7456,16 @@
     </a:ext>
   </a:extLst>
 </a:theme>
+</file>
+
+<file path=customXml/item1.xml><?xml version="1.0" encoding="utf-8"?>
+<b:Sources xmlns:b="http://schemas.openxmlformats.org/officeDocument/2006/bibliography" xmlns="http://schemas.openxmlformats.org/officeDocument/2006/bibliography" SelectedStyle="\APASixthEditionOfficeOnline.xsl" StyleName="APA" Version="6"/>
+</file>
+
+<file path=customXml/itemProps1.xml><?xml version="1.0" encoding="utf-8"?>
+<ds:datastoreItem xmlns:ds="http://schemas.openxmlformats.org/officeDocument/2006/customXml" ds:itemID="{401F9D92-0873-41EE-B87D-AE4E46AEA4B4}">
+  <ds:schemaRefs>
+    <ds:schemaRef ds:uri="http://schemas.openxmlformats.org/officeDocument/2006/bibliography"/>
+  </ds:schemaRefs>
+</ds:datastoreItem>
 </file>
</xml_diff>